<commit_message>
upd flatland p19 last para
</commit_message>
<xml_diff>
--- a/books/flatland/flatland.docx
+++ b/books/flatland/flatland.docx
@@ -22078,7 +22078,7 @@
       <w:pPr>
         <w:jc w:val="both"/>
         <w:rPr>
-          <w:rFonts w:ascii="Times New Roman" w:hAnsi="Times New Roman" w:cs="Times New Roman"/>
+          <w:rFonts w:ascii="Nirmala UI" w:hAnsi="Nirmala UI" w:cs="Nirmala UI"/>
           <w:sz w:val="28"/>
           <w:szCs w:val="28"/>
         </w:rPr>
@@ -22667,6 +22667,915 @@
           <w:szCs w:val="28"/>
         </w:rPr>
         <w:t>চিকন</w:t>
+      </w:r>
+      <w:proofErr w:type="spellEnd"/>
+      <w:r>
+        <w:rPr>
+          <w:rFonts w:ascii="SolaimanLipi" w:hAnsi="SolaimanLipi" w:cs="SolaimanLipi"/>
+          <w:sz w:val="28"/>
+          <w:szCs w:val="28"/>
+        </w:rPr>
+        <w:t xml:space="preserve">। </w:t>
+      </w:r>
+      <w:proofErr w:type="spellStart"/>
+      <w:r>
+        <w:rPr>
+          <w:rFonts w:ascii="SolaimanLipi" w:hAnsi="SolaimanLipi" w:cs="SolaimanLipi"/>
+          <w:sz w:val="28"/>
+          <w:szCs w:val="28"/>
+        </w:rPr>
+        <w:t>সে</w:t>
+      </w:r>
+      <w:proofErr w:type="spellEnd"/>
+      <w:r>
+        <w:rPr>
+          <w:rFonts w:ascii="SolaimanLipi" w:hAnsi="SolaimanLipi" w:cs="SolaimanLipi"/>
+          <w:sz w:val="28"/>
+          <w:szCs w:val="28"/>
+        </w:rPr>
+        <w:t xml:space="preserve"> </w:t>
+      </w:r>
+      <w:proofErr w:type="spellStart"/>
+      <w:r>
+        <w:rPr>
+          <w:rFonts w:ascii="SolaimanLipi" w:hAnsi="SolaimanLipi" w:cs="SolaimanLipi"/>
+          <w:sz w:val="28"/>
+          <w:szCs w:val="28"/>
+        </w:rPr>
+        <w:t>কারণে</w:t>
+      </w:r>
+      <w:proofErr w:type="spellEnd"/>
+      <w:r>
+        <w:rPr>
+          <w:rFonts w:ascii="SolaimanLipi" w:hAnsi="SolaimanLipi" w:cs="SolaimanLipi"/>
+          <w:sz w:val="28"/>
+          <w:szCs w:val="28"/>
+        </w:rPr>
+        <w:t xml:space="preserve"> </w:t>
+      </w:r>
+      <w:proofErr w:type="spellStart"/>
+      <w:r>
+        <w:rPr>
+          <w:rFonts w:ascii="SolaimanLipi" w:hAnsi="SolaimanLipi" w:cs="SolaimanLipi"/>
+          <w:sz w:val="28"/>
+          <w:szCs w:val="28"/>
+        </w:rPr>
+        <w:t>বর্গাকার</w:t>
+      </w:r>
+      <w:proofErr w:type="spellEnd"/>
+      <w:r>
+        <w:rPr>
+          <w:rFonts w:ascii="SolaimanLipi" w:hAnsi="SolaimanLipi" w:cs="SolaimanLipi"/>
+          <w:sz w:val="28"/>
+          <w:szCs w:val="28"/>
+        </w:rPr>
+        <w:t xml:space="preserve"> </w:t>
+      </w:r>
+      <w:proofErr w:type="spellStart"/>
+      <w:r>
+        <w:rPr>
+          <w:rFonts w:ascii="SolaimanLipi" w:hAnsi="SolaimanLipi" w:cs="SolaimanLipi"/>
+          <w:sz w:val="28"/>
+          <w:szCs w:val="28"/>
+        </w:rPr>
+        <w:t>বা</w:t>
+      </w:r>
+      <w:proofErr w:type="spellEnd"/>
+      <w:r>
+        <w:rPr>
+          <w:rFonts w:ascii="SolaimanLipi" w:hAnsi="SolaimanLipi" w:cs="SolaimanLipi"/>
+          <w:sz w:val="28"/>
+          <w:szCs w:val="28"/>
+        </w:rPr>
+        <w:t xml:space="preserve"> </w:t>
+      </w:r>
+      <w:proofErr w:type="spellStart"/>
+      <w:r>
+        <w:rPr>
+          <w:rFonts w:ascii="SolaimanLipi" w:hAnsi="SolaimanLipi" w:cs="SolaimanLipi"/>
+          <w:sz w:val="28"/>
+          <w:szCs w:val="28"/>
+        </w:rPr>
+        <w:t>ত্রিভুজাকার</w:t>
+      </w:r>
+      <w:proofErr w:type="spellEnd"/>
+      <w:r>
+        <w:rPr>
+          <w:rFonts w:ascii="SolaimanLipi" w:hAnsi="SolaimanLipi" w:cs="SolaimanLipi"/>
+          <w:sz w:val="28"/>
+          <w:szCs w:val="28"/>
+        </w:rPr>
+        <w:t xml:space="preserve"> </w:t>
+      </w:r>
+      <w:proofErr w:type="spellStart"/>
+      <w:r>
+        <w:rPr>
+          <w:rFonts w:ascii="SolaimanLipi" w:hAnsi="SolaimanLipi" w:cs="SolaimanLipi"/>
+          <w:sz w:val="28"/>
+          <w:szCs w:val="28"/>
+        </w:rPr>
+        <w:t>ঘরের</w:t>
+      </w:r>
+      <w:proofErr w:type="spellEnd"/>
+      <w:r>
+        <w:rPr>
+          <w:rFonts w:ascii="SolaimanLipi" w:hAnsi="SolaimanLipi" w:cs="SolaimanLipi"/>
+          <w:sz w:val="28"/>
+          <w:szCs w:val="28"/>
+        </w:rPr>
+        <w:t xml:space="preserve"> </w:t>
+      </w:r>
+      <w:proofErr w:type="spellStart"/>
+      <w:r>
+        <w:rPr>
+          <w:rFonts w:ascii="SolaimanLipi" w:hAnsi="SolaimanLipi" w:cs="SolaimanLipi"/>
+          <w:sz w:val="28"/>
+          <w:szCs w:val="28"/>
+        </w:rPr>
+        <w:t>সাথে</w:t>
+      </w:r>
+      <w:proofErr w:type="spellEnd"/>
+      <w:r>
+        <w:rPr>
+          <w:rFonts w:ascii="SolaimanLipi" w:hAnsi="SolaimanLipi" w:cs="SolaimanLipi"/>
+          <w:sz w:val="28"/>
+          <w:szCs w:val="28"/>
+        </w:rPr>
+        <w:t xml:space="preserve"> </w:t>
+      </w:r>
+      <w:proofErr w:type="spellStart"/>
+      <w:r>
+        <w:rPr>
+          <w:rFonts w:ascii="SolaimanLipi" w:hAnsi="SolaimanLipi" w:cs="SolaimanLipi"/>
+          <w:sz w:val="28"/>
+          <w:szCs w:val="28"/>
+        </w:rPr>
+        <w:t>অসতর্ক</w:t>
+      </w:r>
+      <w:proofErr w:type="spellEnd"/>
+      <w:r>
+        <w:rPr>
+          <w:rFonts w:ascii="SolaimanLipi" w:hAnsi="SolaimanLipi" w:cs="SolaimanLipi"/>
+          <w:sz w:val="28"/>
+          <w:szCs w:val="28"/>
+        </w:rPr>
+        <w:t xml:space="preserve"> </w:t>
+      </w:r>
+      <w:proofErr w:type="spellStart"/>
+      <w:r>
+        <w:rPr>
+          <w:rFonts w:ascii="SolaimanLipi" w:hAnsi="SolaimanLipi" w:cs="SolaimanLipi"/>
+          <w:sz w:val="28"/>
+          <w:szCs w:val="28"/>
+        </w:rPr>
+        <w:lastRenderedPageBreak/>
+        <w:t>বা</w:t>
+      </w:r>
+      <w:proofErr w:type="spellEnd"/>
+      <w:r>
+        <w:rPr>
+          <w:rFonts w:ascii="SolaimanLipi" w:hAnsi="SolaimanLipi" w:cs="SolaimanLipi"/>
+          <w:sz w:val="28"/>
+          <w:szCs w:val="28"/>
+        </w:rPr>
+        <w:t xml:space="preserve"> </w:t>
+      </w:r>
+      <w:proofErr w:type="spellStart"/>
+      <w:r>
+        <w:rPr>
+          <w:rFonts w:ascii="SolaimanLipi" w:hAnsi="SolaimanLipi" w:cs="SolaimanLipi"/>
+          <w:sz w:val="28"/>
+          <w:szCs w:val="28"/>
+        </w:rPr>
+        <w:t>উদাসীন</w:t>
+      </w:r>
+      <w:proofErr w:type="spellEnd"/>
+      <w:r>
+        <w:rPr>
+          <w:rFonts w:ascii="SolaimanLipi" w:hAnsi="SolaimanLipi" w:cs="SolaimanLipi"/>
+          <w:sz w:val="28"/>
+          <w:szCs w:val="28"/>
+        </w:rPr>
+        <w:t xml:space="preserve"> </w:t>
+      </w:r>
+      <w:proofErr w:type="spellStart"/>
+      <w:r>
+        <w:rPr>
+          <w:rFonts w:ascii="SolaimanLipi" w:hAnsi="SolaimanLipi" w:cs="SolaimanLipi"/>
+          <w:sz w:val="28"/>
+          <w:szCs w:val="28"/>
+        </w:rPr>
+        <w:t>কেউ</w:t>
+      </w:r>
+      <w:proofErr w:type="spellEnd"/>
+      <w:r>
+        <w:rPr>
+          <w:rFonts w:ascii="SolaimanLipi" w:hAnsi="SolaimanLipi" w:cs="SolaimanLipi"/>
+          <w:sz w:val="28"/>
+          <w:szCs w:val="28"/>
+        </w:rPr>
+        <w:t xml:space="preserve"> </w:t>
+      </w:r>
+      <w:proofErr w:type="spellStart"/>
+      <w:r>
+        <w:rPr>
+          <w:rFonts w:ascii="SolaimanLipi" w:hAnsi="SolaimanLipi" w:cs="SolaimanLipi"/>
+          <w:sz w:val="28"/>
+          <w:szCs w:val="28"/>
+        </w:rPr>
+        <w:t>হঠা</w:t>
+      </w:r>
+      <w:proofErr w:type="spellEnd"/>
+      <w:r>
+        <w:rPr>
+          <w:rFonts w:ascii="SolaimanLipi" w:hAnsi="SolaimanLipi" w:cs="SolaimanLipi"/>
+          <w:sz w:val="28"/>
+          <w:szCs w:val="28"/>
+        </w:rPr>
+        <w:t xml:space="preserve">ৎ </w:t>
+      </w:r>
+      <w:proofErr w:type="spellStart"/>
+      <w:r>
+        <w:rPr>
+          <w:rFonts w:ascii="SolaimanLipi" w:hAnsi="SolaimanLipi" w:cs="SolaimanLipi"/>
+          <w:sz w:val="28"/>
+          <w:szCs w:val="28"/>
+        </w:rPr>
+        <w:t>ধাক্কা</w:t>
+      </w:r>
+      <w:proofErr w:type="spellEnd"/>
+      <w:r>
+        <w:rPr>
+          <w:rFonts w:ascii="SolaimanLipi" w:hAnsi="SolaimanLipi" w:cs="SolaimanLipi"/>
+          <w:sz w:val="28"/>
+          <w:szCs w:val="28"/>
+        </w:rPr>
+        <w:t xml:space="preserve"> </w:t>
+      </w:r>
+      <w:proofErr w:type="spellStart"/>
+      <w:r>
+        <w:rPr>
+          <w:rFonts w:ascii="SolaimanLipi" w:hAnsi="SolaimanLipi" w:cs="SolaimanLipi"/>
+          <w:sz w:val="28"/>
+          <w:szCs w:val="28"/>
+        </w:rPr>
+        <w:t>খেয়ে</w:t>
+      </w:r>
+      <w:proofErr w:type="spellEnd"/>
+      <w:r>
+        <w:rPr>
+          <w:rFonts w:ascii="SolaimanLipi" w:hAnsi="SolaimanLipi" w:cs="SolaimanLipi"/>
+          <w:sz w:val="28"/>
+          <w:szCs w:val="28"/>
+        </w:rPr>
+        <w:t xml:space="preserve"> </w:t>
+      </w:r>
+      <w:proofErr w:type="spellStart"/>
+      <w:r>
+        <w:rPr>
+          <w:rFonts w:ascii="SolaimanLipi" w:hAnsi="SolaimanLipi" w:cs="SolaimanLipi"/>
+          <w:sz w:val="28"/>
+          <w:szCs w:val="28"/>
+        </w:rPr>
+        <w:t>মারাত্মকভাবে</w:t>
+      </w:r>
+      <w:proofErr w:type="spellEnd"/>
+      <w:r>
+        <w:rPr>
+          <w:rFonts w:ascii="SolaimanLipi" w:hAnsi="SolaimanLipi" w:cs="SolaimanLipi"/>
+          <w:sz w:val="28"/>
+          <w:szCs w:val="28"/>
+        </w:rPr>
+        <w:t xml:space="preserve"> </w:t>
+      </w:r>
+      <w:proofErr w:type="spellStart"/>
+      <w:r>
+        <w:rPr>
+          <w:rFonts w:ascii="SolaimanLipi" w:hAnsi="SolaimanLipi" w:cs="SolaimanLipi"/>
+          <w:sz w:val="28"/>
+          <w:szCs w:val="28"/>
+        </w:rPr>
+        <w:t>আহত</w:t>
+      </w:r>
+      <w:proofErr w:type="spellEnd"/>
+      <w:r>
+        <w:rPr>
+          <w:rFonts w:ascii="SolaimanLipi" w:hAnsi="SolaimanLipi" w:cs="SolaimanLipi"/>
+          <w:sz w:val="28"/>
+          <w:szCs w:val="28"/>
+        </w:rPr>
+        <w:t xml:space="preserve"> </w:t>
+      </w:r>
+      <w:proofErr w:type="spellStart"/>
+      <w:r>
+        <w:rPr>
+          <w:rFonts w:ascii="SolaimanLipi" w:hAnsi="SolaimanLipi" w:cs="SolaimanLipi"/>
+          <w:sz w:val="28"/>
+          <w:szCs w:val="28"/>
+        </w:rPr>
+        <w:t>হয়ে</w:t>
+      </w:r>
+      <w:proofErr w:type="spellEnd"/>
+      <w:r>
+        <w:rPr>
+          <w:rFonts w:ascii="SolaimanLipi" w:hAnsi="SolaimanLipi" w:cs="SolaimanLipi"/>
+          <w:sz w:val="28"/>
+          <w:szCs w:val="28"/>
+        </w:rPr>
+        <w:t xml:space="preserve"> </w:t>
+      </w:r>
+      <w:proofErr w:type="spellStart"/>
+      <w:r>
+        <w:rPr>
+          <w:rFonts w:ascii="SolaimanLipi" w:hAnsi="SolaimanLipi" w:cs="SolaimanLipi"/>
+          <w:sz w:val="28"/>
+          <w:szCs w:val="28"/>
+        </w:rPr>
+        <w:t>যেতে</w:t>
+      </w:r>
+      <w:proofErr w:type="spellEnd"/>
+      <w:r>
+        <w:rPr>
+          <w:rFonts w:ascii="SolaimanLipi" w:hAnsi="SolaimanLipi" w:cs="SolaimanLipi"/>
+          <w:sz w:val="28"/>
+          <w:szCs w:val="28"/>
+        </w:rPr>
+        <w:t xml:space="preserve"> </w:t>
+      </w:r>
+      <w:proofErr w:type="spellStart"/>
+      <w:r>
+        <w:rPr>
+          <w:rFonts w:ascii="SolaimanLipi" w:hAnsi="SolaimanLipi" w:cs="SolaimanLipi"/>
+          <w:sz w:val="28"/>
+          <w:szCs w:val="28"/>
+        </w:rPr>
+        <w:t>পারে</w:t>
+      </w:r>
+      <w:proofErr w:type="spellEnd"/>
+      <w:r>
+        <w:rPr>
+          <w:rFonts w:ascii="SolaimanLipi" w:hAnsi="SolaimanLipi" w:cs="SolaimanLipi"/>
+          <w:sz w:val="28"/>
+          <w:szCs w:val="28"/>
+        </w:rPr>
+        <w:t xml:space="preserve">। </w:t>
+      </w:r>
+      <w:proofErr w:type="spellStart"/>
+      <w:r>
+        <w:rPr>
+          <w:rFonts w:ascii="SolaimanLipi" w:hAnsi="SolaimanLipi" w:cs="SolaimanLipi"/>
+          <w:sz w:val="28"/>
+          <w:szCs w:val="28"/>
+        </w:rPr>
+        <w:t>ফলে</w:t>
+      </w:r>
+      <w:proofErr w:type="spellEnd"/>
+      <w:r>
+        <w:rPr>
+          <w:rFonts w:ascii="SolaimanLipi" w:hAnsi="SolaimanLipi" w:cs="SolaimanLipi"/>
+          <w:sz w:val="28"/>
+          <w:szCs w:val="28"/>
+        </w:rPr>
+        <w:t xml:space="preserve"> </w:t>
+      </w:r>
+      <w:proofErr w:type="spellStart"/>
+      <w:r>
+        <w:rPr>
+          <w:rFonts w:ascii="SolaimanLipi" w:hAnsi="SolaimanLipi" w:cs="SolaimanLipi"/>
+          <w:sz w:val="28"/>
+          <w:szCs w:val="28"/>
+        </w:rPr>
+        <w:t>আমাদের</w:t>
+      </w:r>
+      <w:proofErr w:type="spellEnd"/>
+      <w:r>
+        <w:rPr>
+          <w:rFonts w:ascii="SolaimanLipi" w:hAnsi="SolaimanLipi" w:cs="SolaimanLipi"/>
+          <w:sz w:val="28"/>
+          <w:szCs w:val="28"/>
+        </w:rPr>
+        <w:t xml:space="preserve"> </w:t>
+      </w:r>
+      <w:proofErr w:type="spellStart"/>
+      <w:r>
+        <w:rPr>
+          <w:rFonts w:ascii="SolaimanLipi" w:hAnsi="SolaimanLipi" w:cs="SolaimanLipi"/>
+          <w:sz w:val="28"/>
+          <w:szCs w:val="28"/>
+        </w:rPr>
+        <w:t>পঞ্জিকার</w:t>
+      </w:r>
+      <w:proofErr w:type="spellEnd"/>
+      <w:r>
+        <w:rPr>
+          <w:rFonts w:ascii="SolaimanLipi" w:hAnsi="SolaimanLipi" w:cs="SolaimanLipi"/>
+          <w:sz w:val="28"/>
+          <w:szCs w:val="28"/>
+        </w:rPr>
+        <w:t xml:space="preserve"> </w:t>
+      </w:r>
+      <w:proofErr w:type="spellStart"/>
+      <w:r>
+        <w:rPr>
+          <w:rFonts w:ascii="SolaimanLipi" w:hAnsi="SolaimanLipi" w:cs="SolaimanLipi"/>
+          <w:sz w:val="28"/>
+          <w:szCs w:val="28"/>
+        </w:rPr>
+        <w:t>একাদশ</w:t>
+      </w:r>
+      <w:proofErr w:type="spellEnd"/>
+      <w:r>
+        <w:rPr>
+          <w:rFonts w:ascii="SolaimanLipi" w:hAnsi="SolaimanLipi" w:cs="SolaimanLipi"/>
+          <w:sz w:val="28"/>
+          <w:szCs w:val="28"/>
+        </w:rPr>
+        <w:t xml:space="preserve"> </w:t>
+      </w:r>
+      <w:proofErr w:type="spellStart"/>
+      <w:r>
+        <w:rPr>
+          <w:rFonts w:ascii="SolaimanLipi" w:hAnsi="SolaimanLipi" w:cs="SolaimanLipi"/>
+          <w:sz w:val="28"/>
+          <w:szCs w:val="28"/>
+        </w:rPr>
+        <w:t>শতক</w:t>
+      </w:r>
+      <w:proofErr w:type="spellEnd"/>
+      <w:r>
+        <w:rPr>
+          <w:rFonts w:ascii="SolaimanLipi" w:hAnsi="SolaimanLipi" w:cs="SolaimanLipi"/>
+          <w:sz w:val="28"/>
+          <w:szCs w:val="28"/>
+        </w:rPr>
+        <w:t xml:space="preserve"> </w:t>
+      </w:r>
+      <w:proofErr w:type="spellStart"/>
+      <w:r>
+        <w:rPr>
+          <w:rFonts w:ascii="SolaimanLipi" w:hAnsi="SolaimanLipi" w:cs="SolaimanLipi"/>
+          <w:sz w:val="28"/>
+          <w:szCs w:val="28"/>
+        </w:rPr>
+        <w:t>থেকেই</w:t>
+      </w:r>
+      <w:proofErr w:type="spellEnd"/>
+      <w:r>
+        <w:rPr>
+          <w:rFonts w:ascii="SolaimanLipi" w:hAnsi="SolaimanLipi" w:cs="SolaimanLipi"/>
+          <w:sz w:val="28"/>
+          <w:szCs w:val="28"/>
+        </w:rPr>
+        <w:t xml:space="preserve"> </w:t>
+      </w:r>
+      <w:proofErr w:type="spellStart"/>
+      <w:r>
+        <w:rPr>
+          <w:rFonts w:ascii="SolaimanLipi" w:hAnsi="SolaimanLipi" w:cs="SolaimanLipi"/>
+          <w:sz w:val="28"/>
+          <w:szCs w:val="28"/>
+        </w:rPr>
+        <w:t>ত্রিভুজাকার</w:t>
+      </w:r>
+      <w:proofErr w:type="spellEnd"/>
+      <w:r>
+        <w:rPr>
+          <w:rFonts w:ascii="SolaimanLipi" w:hAnsi="SolaimanLipi" w:cs="SolaimanLipi"/>
+          <w:sz w:val="28"/>
+          <w:szCs w:val="28"/>
+        </w:rPr>
+        <w:t xml:space="preserve"> </w:t>
+      </w:r>
+      <w:proofErr w:type="spellStart"/>
+      <w:r>
+        <w:rPr>
+          <w:rFonts w:ascii="SolaimanLipi" w:hAnsi="SolaimanLipi" w:cs="SolaimanLipi"/>
+          <w:sz w:val="28"/>
+          <w:szCs w:val="28"/>
+        </w:rPr>
+        <w:t>ঘর</w:t>
+      </w:r>
+      <w:proofErr w:type="spellEnd"/>
+      <w:r>
+        <w:rPr>
+          <w:rFonts w:ascii="SolaimanLipi" w:hAnsi="SolaimanLipi" w:cs="SolaimanLipi"/>
+          <w:sz w:val="28"/>
+          <w:szCs w:val="28"/>
+        </w:rPr>
+        <w:t xml:space="preserve"> </w:t>
+      </w:r>
+      <w:proofErr w:type="spellStart"/>
+      <w:r>
+        <w:rPr>
+          <w:rFonts w:ascii="SolaimanLipi" w:hAnsi="SolaimanLipi" w:cs="SolaimanLipi"/>
+          <w:sz w:val="28"/>
+          <w:szCs w:val="28"/>
+        </w:rPr>
+        <w:t>বানানো</w:t>
+      </w:r>
+      <w:proofErr w:type="spellEnd"/>
+      <w:r>
+        <w:rPr>
+          <w:rFonts w:ascii="SolaimanLipi" w:hAnsi="SolaimanLipi" w:cs="SolaimanLipi"/>
+          <w:sz w:val="28"/>
+          <w:szCs w:val="28"/>
+        </w:rPr>
+        <w:t xml:space="preserve"> </w:t>
+      </w:r>
+      <w:proofErr w:type="spellStart"/>
+      <w:r>
+        <w:rPr>
+          <w:rFonts w:ascii="SolaimanLipi" w:hAnsi="SolaimanLipi" w:cs="SolaimanLipi"/>
+          <w:sz w:val="28"/>
+          <w:szCs w:val="28"/>
+        </w:rPr>
+        <w:t>আইন</w:t>
+      </w:r>
+      <w:proofErr w:type="spellEnd"/>
+      <w:r>
+        <w:rPr>
+          <w:rFonts w:ascii="SolaimanLipi" w:hAnsi="SolaimanLipi" w:cs="SolaimanLipi"/>
+          <w:sz w:val="28"/>
+          <w:szCs w:val="28"/>
+        </w:rPr>
+        <w:t xml:space="preserve"> </w:t>
+      </w:r>
+      <w:proofErr w:type="spellStart"/>
+      <w:r>
+        <w:rPr>
+          <w:rFonts w:ascii="SolaimanLipi" w:hAnsi="SolaimanLipi" w:cs="SolaimanLipi"/>
+          <w:sz w:val="28"/>
+          <w:szCs w:val="28"/>
+        </w:rPr>
+        <w:t>করে</w:t>
+      </w:r>
+      <w:proofErr w:type="spellEnd"/>
+      <w:r>
+        <w:rPr>
+          <w:rFonts w:ascii="SolaimanLipi" w:hAnsi="SolaimanLipi" w:cs="SolaimanLipi"/>
+          <w:sz w:val="28"/>
+          <w:szCs w:val="28"/>
+        </w:rPr>
+        <w:t xml:space="preserve"> </w:t>
+      </w:r>
+      <w:proofErr w:type="spellStart"/>
+      <w:r>
+        <w:rPr>
+          <w:rFonts w:ascii="SolaimanLipi" w:hAnsi="SolaimanLipi" w:cs="SolaimanLipi"/>
+          <w:sz w:val="28"/>
+          <w:szCs w:val="28"/>
+        </w:rPr>
+        <w:t>সার্বজনীনভাবে</w:t>
+      </w:r>
+      <w:proofErr w:type="spellEnd"/>
+      <w:r>
+        <w:rPr>
+          <w:rFonts w:ascii="SolaimanLipi" w:hAnsi="SolaimanLipi" w:cs="SolaimanLipi"/>
+          <w:sz w:val="28"/>
+          <w:szCs w:val="28"/>
+        </w:rPr>
+        <w:t xml:space="preserve"> </w:t>
+      </w:r>
+      <w:proofErr w:type="spellStart"/>
+      <w:r>
+        <w:rPr>
+          <w:rFonts w:ascii="SolaimanLipi" w:hAnsi="SolaimanLipi" w:cs="SolaimanLipi"/>
+          <w:sz w:val="28"/>
+          <w:szCs w:val="28"/>
+        </w:rPr>
+        <w:t>নিষিদ্ধ</w:t>
+      </w:r>
+      <w:proofErr w:type="spellEnd"/>
+      <w:r>
+        <w:rPr>
+          <w:rFonts w:ascii="SolaimanLipi" w:hAnsi="SolaimanLipi" w:cs="SolaimanLipi"/>
+          <w:sz w:val="28"/>
+          <w:szCs w:val="28"/>
+        </w:rPr>
+        <w:t xml:space="preserve"> </w:t>
+      </w:r>
+      <w:proofErr w:type="spellStart"/>
+      <w:r>
+        <w:rPr>
+          <w:rFonts w:ascii="SolaimanLipi" w:hAnsi="SolaimanLipi" w:cs="SolaimanLipi"/>
+          <w:sz w:val="28"/>
+          <w:szCs w:val="28"/>
+        </w:rPr>
+        <w:t>করা</w:t>
+      </w:r>
+      <w:proofErr w:type="spellEnd"/>
+      <w:r>
+        <w:rPr>
+          <w:rFonts w:ascii="SolaimanLipi" w:hAnsi="SolaimanLipi" w:cs="SolaimanLipi"/>
+          <w:sz w:val="28"/>
+          <w:szCs w:val="28"/>
+        </w:rPr>
+        <w:t xml:space="preserve"> </w:t>
+      </w:r>
+      <w:proofErr w:type="spellStart"/>
+      <w:r>
+        <w:rPr>
+          <w:rFonts w:ascii="SolaimanLipi" w:hAnsi="SolaimanLipi" w:cs="SolaimanLipi"/>
+          <w:sz w:val="28"/>
+          <w:szCs w:val="28"/>
+        </w:rPr>
+        <w:t>হয়েছে</w:t>
+      </w:r>
+      <w:proofErr w:type="spellEnd"/>
+      <w:r>
+        <w:rPr>
+          <w:rFonts w:ascii="SolaimanLipi" w:hAnsi="SolaimanLipi" w:cs="SolaimanLipi"/>
+          <w:sz w:val="28"/>
+          <w:szCs w:val="28"/>
+        </w:rPr>
+        <w:t>।</w:t>
+      </w:r>
+      <w:r>
+        <w:rPr>
+          <w:rFonts w:ascii="SolaimanLipi" w:hAnsi="SolaimanLipi" w:cs="SolaimanLipi"/>
+          <w:sz w:val="28"/>
+          <w:szCs w:val="28"/>
+        </w:rPr>
+        <w:t xml:space="preserve"> </w:t>
+      </w:r>
+      <w:proofErr w:type="spellStart"/>
+      <w:r>
+        <w:rPr>
+          <w:rFonts w:ascii="SolaimanLipi" w:hAnsi="SolaimanLipi" w:cs="SolaimanLipi"/>
+          <w:sz w:val="28"/>
+          <w:szCs w:val="28"/>
+        </w:rPr>
+        <w:t>ব্যতিক্রম</w:t>
+      </w:r>
+      <w:proofErr w:type="spellEnd"/>
+      <w:r>
+        <w:rPr>
+          <w:rFonts w:ascii="SolaimanLipi" w:hAnsi="SolaimanLipi" w:cs="SolaimanLipi"/>
+          <w:sz w:val="28"/>
+          <w:szCs w:val="28"/>
+        </w:rPr>
+        <w:t xml:space="preserve"> </w:t>
+      </w:r>
+      <w:proofErr w:type="spellStart"/>
+      <w:r>
+        <w:rPr>
+          <w:rFonts w:ascii="SolaimanLipi" w:hAnsi="SolaimanLipi" w:cs="SolaimanLipi"/>
+          <w:sz w:val="28"/>
+          <w:szCs w:val="28"/>
+        </w:rPr>
+        <w:t>হলো</w:t>
+      </w:r>
+      <w:proofErr w:type="spellEnd"/>
+      <w:r>
+        <w:rPr>
+          <w:rFonts w:ascii="SolaimanLipi" w:hAnsi="SolaimanLipi" w:cs="SolaimanLipi"/>
+          <w:sz w:val="28"/>
+          <w:szCs w:val="28"/>
+        </w:rPr>
+        <w:t xml:space="preserve"> </w:t>
+      </w:r>
+      <w:proofErr w:type="spellStart"/>
+      <w:r>
+        <w:rPr>
+          <w:rFonts w:ascii="SolaimanLipi" w:hAnsi="SolaimanLipi" w:cs="SolaimanLipi"/>
+          <w:sz w:val="28"/>
+          <w:szCs w:val="28"/>
+        </w:rPr>
+        <w:t>দূর্গ</w:t>
+      </w:r>
+      <w:proofErr w:type="spellEnd"/>
+      <w:r>
+        <w:rPr>
+          <w:rFonts w:ascii="SolaimanLipi" w:hAnsi="SolaimanLipi" w:cs="SolaimanLipi"/>
+          <w:sz w:val="28"/>
+          <w:szCs w:val="28"/>
+        </w:rPr>
+        <w:t xml:space="preserve">, </w:t>
+      </w:r>
+      <w:proofErr w:type="spellStart"/>
+      <w:r>
+        <w:rPr>
+          <w:rFonts w:ascii="SolaimanLipi" w:hAnsi="SolaimanLipi" w:cs="SolaimanLipi"/>
+          <w:sz w:val="28"/>
+          <w:szCs w:val="28"/>
+        </w:rPr>
+        <w:t>অস্ত্রাগার</w:t>
+      </w:r>
+      <w:proofErr w:type="spellEnd"/>
+      <w:r>
+        <w:rPr>
+          <w:rFonts w:ascii="SolaimanLipi" w:hAnsi="SolaimanLipi" w:cs="SolaimanLipi"/>
+          <w:sz w:val="28"/>
+          <w:szCs w:val="28"/>
+        </w:rPr>
+        <w:t xml:space="preserve">, </w:t>
+      </w:r>
+      <w:proofErr w:type="spellStart"/>
+      <w:r>
+        <w:rPr>
+          <w:rFonts w:ascii="SolaimanLipi" w:hAnsi="SolaimanLipi" w:cs="SolaimanLipi"/>
+          <w:sz w:val="28"/>
+          <w:szCs w:val="28"/>
+        </w:rPr>
+        <w:t>ব্যারাক</w:t>
+      </w:r>
+      <w:proofErr w:type="spellEnd"/>
+      <w:r>
+        <w:rPr>
+          <w:rFonts w:ascii="SolaimanLipi" w:hAnsi="SolaimanLipi" w:cs="SolaimanLipi"/>
+          <w:sz w:val="28"/>
+          <w:szCs w:val="28"/>
+        </w:rPr>
+        <w:t xml:space="preserve"> ও </w:t>
+      </w:r>
+      <w:proofErr w:type="spellStart"/>
+      <w:r>
+        <w:rPr>
+          <w:rFonts w:ascii="SolaimanLipi" w:hAnsi="SolaimanLipi" w:cs="SolaimanLipi"/>
+          <w:sz w:val="28"/>
+          <w:szCs w:val="28"/>
+        </w:rPr>
+        <w:t>অন্যান্য</w:t>
+      </w:r>
+      <w:proofErr w:type="spellEnd"/>
+      <w:r>
+        <w:rPr>
+          <w:rFonts w:ascii="SolaimanLipi" w:hAnsi="SolaimanLipi" w:cs="SolaimanLipi"/>
+          <w:sz w:val="28"/>
+          <w:szCs w:val="28"/>
+        </w:rPr>
+        <w:t xml:space="preserve"> </w:t>
+      </w:r>
+      <w:proofErr w:type="spellStart"/>
+      <w:r>
+        <w:rPr>
+          <w:rFonts w:ascii="SolaimanLipi" w:hAnsi="SolaimanLipi" w:cs="SolaimanLipi"/>
+          <w:sz w:val="28"/>
+          <w:szCs w:val="28"/>
+        </w:rPr>
+        <w:t>রাস্ট্রীয়</w:t>
+      </w:r>
+      <w:proofErr w:type="spellEnd"/>
+      <w:r>
+        <w:rPr>
+          <w:rFonts w:ascii="SolaimanLipi" w:hAnsi="SolaimanLipi" w:cs="SolaimanLipi"/>
+          <w:sz w:val="28"/>
+          <w:szCs w:val="28"/>
+        </w:rPr>
+        <w:t xml:space="preserve"> </w:t>
+      </w:r>
+      <w:proofErr w:type="spellStart"/>
+      <w:r>
+        <w:rPr>
+          <w:rFonts w:ascii="SolaimanLipi" w:hAnsi="SolaimanLipi" w:cs="SolaimanLipi"/>
+          <w:sz w:val="28"/>
+          <w:szCs w:val="28"/>
+        </w:rPr>
+        <w:t>ভবনগুলো</w:t>
+      </w:r>
+      <w:proofErr w:type="spellEnd"/>
+      <w:r>
+        <w:rPr>
+          <w:rFonts w:ascii="SolaimanLipi" w:hAnsi="SolaimanLipi" w:cs="SolaimanLipi"/>
+          <w:sz w:val="28"/>
+          <w:szCs w:val="28"/>
+        </w:rPr>
+        <w:t xml:space="preserve">। </w:t>
+      </w:r>
+      <w:proofErr w:type="spellStart"/>
+      <w:r>
+        <w:rPr>
+          <w:rFonts w:ascii="SolaimanLipi" w:hAnsi="SolaimanLipi" w:cs="SolaimanLipi"/>
+          <w:sz w:val="28"/>
+          <w:szCs w:val="28"/>
+        </w:rPr>
+        <w:t>সাধারণ</w:t>
+      </w:r>
+      <w:proofErr w:type="spellEnd"/>
+      <w:r>
+        <w:rPr>
+          <w:rFonts w:ascii="SolaimanLipi" w:hAnsi="SolaimanLipi" w:cs="SolaimanLipi"/>
+          <w:sz w:val="28"/>
+          <w:szCs w:val="28"/>
+        </w:rPr>
+        <w:t xml:space="preserve"> </w:t>
+      </w:r>
+      <w:proofErr w:type="spellStart"/>
+      <w:r>
+        <w:rPr>
+          <w:rFonts w:ascii="SolaimanLipi" w:hAnsi="SolaimanLipi" w:cs="SolaimanLipi"/>
+          <w:sz w:val="28"/>
+          <w:szCs w:val="28"/>
+        </w:rPr>
+        <w:t>মানুষরা</w:t>
+      </w:r>
+      <w:proofErr w:type="spellEnd"/>
+      <w:r>
+        <w:rPr>
+          <w:rFonts w:ascii="SolaimanLipi" w:hAnsi="SolaimanLipi" w:cs="SolaimanLipi"/>
+          <w:sz w:val="28"/>
+          <w:szCs w:val="28"/>
+        </w:rPr>
+        <w:t xml:space="preserve"> </w:t>
+      </w:r>
+      <w:proofErr w:type="spellStart"/>
+      <w:r>
+        <w:rPr>
+          <w:rFonts w:ascii="SolaimanLipi" w:hAnsi="SolaimanLipi" w:cs="SolaimanLipi"/>
+          <w:sz w:val="28"/>
+          <w:szCs w:val="28"/>
+        </w:rPr>
+        <w:t>তো</w:t>
+      </w:r>
+      <w:proofErr w:type="spellEnd"/>
+      <w:r>
+        <w:rPr>
+          <w:rFonts w:ascii="SolaimanLipi" w:hAnsi="SolaimanLipi" w:cs="SolaimanLipi"/>
+          <w:sz w:val="28"/>
+          <w:szCs w:val="28"/>
+        </w:rPr>
+        <w:t xml:space="preserve"> </w:t>
+      </w:r>
+      <w:proofErr w:type="spellStart"/>
+      <w:r>
+        <w:rPr>
+          <w:rFonts w:ascii="SolaimanLipi" w:hAnsi="SolaimanLipi" w:cs="SolaimanLipi"/>
+          <w:sz w:val="28"/>
+          <w:szCs w:val="28"/>
+        </w:rPr>
+        <w:t>আর</w:t>
+      </w:r>
+      <w:proofErr w:type="spellEnd"/>
+      <w:r>
+        <w:rPr>
+          <w:rFonts w:ascii="SolaimanLipi" w:hAnsi="SolaimanLipi" w:cs="SolaimanLipi"/>
+          <w:sz w:val="28"/>
+          <w:szCs w:val="28"/>
+        </w:rPr>
+        <w:t xml:space="preserve"> </w:t>
+      </w:r>
+      <w:proofErr w:type="spellStart"/>
+      <w:r>
+        <w:rPr>
+          <w:rFonts w:ascii="SolaimanLipi" w:hAnsi="SolaimanLipi" w:cs="SolaimanLipi"/>
+          <w:sz w:val="28"/>
+          <w:szCs w:val="28"/>
+        </w:rPr>
+        <w:t>সেখানে</w:t>
+      </w:r>
+      <w:proofErr w:type="spellEnd"/>
+      <w:r>
+        <w:rPr>
+          <w:rFonts w:ascii="SolaimanLipi" w:hAnsi="SolaimanLipi" w:cs="SolaimanLipi"/>
+          <w:sz w:val="28"/>
+          <w:szCs w:val="28"/>
+        </w:rPr>
+        <w:t xml:space="preserve"> </w:t>
+      </w:r>
+      <w:proofErr w:type="spellStart"/>
+      <w:r>
+        <w:rPr>
+          <w:rFonts w:ascii="SolaimanLipi" w:hAnsi="SolaimanLipi" w:cs="SolaimanLipi"/>
+          <w:sz w:val="28"/>
+          <w:szCs w:val="28"/>
+        </w:rPr>
+        <w:t>যাতায়াত</w:t>
+      </w:r>
+      <w:proofErr w:type="spellEnd"/>
+      <w:r>
+        <w:rPr>
+          <w:rFonts w:ascii="SolaimanLipi" w:hAnsi="SolaimanLipi" w:cs="SolaimanLipi"/>
+          <w:sz w:val="28"/>
+          <w:szCs w:val="28"/>
+        </w:rPr>
+        <w:t xml:space="preserve"> </w:t>
+      </w:r>
+      <w:proofErr w:type="spellStart"/>
+      <w:r>
+        <w:rPr>
+          <w:rFonts w:ascii="SolaimanLipi" w:hAnsi="SolaimanLipi" w:cs="SolaimanLipi"/>
+          <w:sz w:val="28"/>
+          <w:szCs w:val="28"/>
+        </w:rPr>
+        <w:t>করে</w:t>
+      </w:r>
+      <w:proofErr w:type="spellEnd"/>
+      <w:r>
+        <w:rPr>
+          <w:rFonts w:ascii="SolaimanLipi" w:hAnsi="SolaimanLipi" w:cs="SolaimanLipi"/>
+          <w:sz w:val="28"/>
+          <w:szCs w:val="28"/>
+        </w:rPr>
+        <w:t xml:space="preserve"> </w:t>
+      </w:r>
+      <w:proofErr w:type="spellStart"/>
+      <w:r>
+        <w:rPr>
+          <w:rFonts w:ascii="SolaimanLipi" w:hAnsi="SolaimanLipi" w:cs="SolaimanLipi"/>
+          <w:sz w:val="28"/>
+          <w:szCs w:val="28"/>
+        </w:rPr>
+        <w:t>না</w:t>
       </w:r>
       <w:proofErr w:type="spellEnd"/>
       <w:r>
@@ -22723,7 +23632,7 @@
         <v:path o:extrusionok="f" gradientshapeok="t" o:connecttype="rect"/>
         <o:lock v:ext="edit" aspectratio="t"/>
       </v:shapetype>
-      <v:shape id="_x0000_i1056" type="#_x0000_t75" style="width:11.25pt;height:11.25pt" o:bullet="t">
+      <v:shape id="_x0000_i1066" type="#_x0000_t75" style="width:11.25pt;height:11.25pt" o:bullet="t">
         <v:imagedata r:id="rId1" o:title="BD14513_"/>
       </v:shape>
     </w:pict>

</xml_diff>

<commit_message>
flatland: finish 3 - p11
</commit_message>
<xml_diff>
--- a/books/flatland/flatland.docx
+++ b/books/flatland/flatland.docx
@@ -24195,6 +24195,7 @@
     </w:p>
     <w:p>
       <w:pPr>
+        <w:jc w:val="both"/>
         <w:rPr>
           <w:rFonts w:ascii="SolaimanLipi" w:hAnsi="SolaimanLipi" w:cs="SolaimanLipi"/>
           <w:sz w:val="28"/>
@@ -24228,6 +24229,7 @@
     </w:p>
     <w:p>
       <w:pPr>
+        <w:jc w:val="both"/>
         <w:rPr>
           <w:rFonts w:ascii="SolaimanLipi" w:hAnsi="SolaimanLipi" w:cs="SolaimanLipi"/>
           <w:sz w:val="28"/>
@@ -24245,6 +24247,7 @@
     </w:p>
     <w:p>
       <w:pPr>
+        <w:jc w:val="both"/>
         <w:rPr>
           <w:rFonts w:ascii="SolaimanLipi" w:hAnsi="SolaimanLipi" w:cs="SolaimanLipi"/>
           <w:sz w:val="28"/>
@@ -24350,6 +24353,7 @@
     </w:p>
     <w:p>
       <w:pPr>
+        <w:jc w:val="both"/>
         <w:rPr>
           <w:rFonts w:ascii="SolaimanLipi" w:hAnsi="SolaimanLipi" w:cs="SolaimanLipi"/>
           <w:sz w:val="28"/>
@@ -24367,6 +24371,7 @@
     </w:p>
     <w:p>
       <w:pPr>
+        <w:jc w:val="both"/>
         <w:rPr>
           <w:rFonts w:ascii="SolaimanLipi" w:hAnsi="SolaimanLipi" w:cs="SolaimanLipi"/>
           <w:sz w:val="28"/>
@@ -24416,6 +24421,7 @@
     </w:p>
     <w:p>
       <w:pPr>
+        <w:jc w:val="both"/>
         <w:rPr>
           <w:rFonts w:ascii="SolaimanLipi" w:hAnsi="SolaimanLipi" w:cs="SolaimanLipi"/>
           <w:sz w:val="28"/>
@@ -24553,6 +24559,7 @@
     </w:p>
     <w:p>
       <w:pPr>
+        <w:jc w:val="both"/>
         <w:rPr>
           <w:rFonts w:ascii="SolaimanLipi" w:hAnsi="SolaimanLipi" w:cs="SolaimanLipi"/>
           <w:sz w:val="28"/>
@@ -24642,6 +24649,7 @@
     </w:p>
     <w:p>
       <w:pPr>
+        <w:jc w:val="both"/>
         <w:rPr>
           <w:rFonts w:ascii="SolaimanLipi" w:hAnsi="SolaimanLipi" w:cs="SolaimanLipi"/>
           <w:sz w:val="28"/>
@@ -24791,23 +24799,7 @@
           <w:sz w:val="28"/>
           <w:szCs w:val="28"/>
         </w:rPr>
-        <w:t>কঠোর পরিশ্রম</w:t>
-      </w:r>
-      <w:r>
-        <w:rPr>
-          <w:rFonts w:ascii="SolaimanLipi" w:hAnsi="SolaimanLipi" w:cs="SolaimanLipi"/>
-          <w:sz w:val="28"/>
-          <w:szCs w:val="28"/>
-        </w:rPr>
-        <w:t xml:space="preserve"> </w:t>
-      </w:r>
-      <w:r>
-        <w:rPr>
-          <w:rFonts w:ascii="SolaimanLipi" w:hAnsi="SolaimanLipi" w:cs="SolaimanLipi"/>
-          <w:sz w:val="28"/>
-          <w:szCs w:val="28"/>
-        </w:rPr>
-        <w:t>বা দক্ষ</w:t>
+        <w:t>কঠোর পরিশ্রম বা দক্ষ</w:t>
       </w:r>
       <w:r>
         <w:rPr>
@@ -24860,6 +24852,7 @@
     </w:p>
     <w:p>
       <w:pPr>
+        <w:jc w:val="both"/>
         <w:rPr>
           <w:rFonts w:ascii="SolaimanLipi" w:hAnsi="SolaimanLipi" w:cs="SolaimanLipi"/>
           <w:sz w:val="28"/>
@@ -24916,15 +24909,7 @@
           <w:sz w:val="28"/>
           <w:szCs w:val="28"/>
         </w:rPr>
-        <w:t xml:space="preserve">অবিরত ও দীর্ঘ সময় ধরে </w:t>
-      </w:r>
-      <w:r>
-        <w:rPr>
-          <w:rFonts w:ascii="SolaimanLipi" w:hAnsi="SolaimanLipi" w:cs="SolaimanLipi"/>
-          <w:sz w:val="28"/>
-          <w:szCs w:val="28"/>
-        </w:rPr>
-        <w:t xml:space="preserve">বাবাদেরকে প্রদর্শন করতে হয় মিতব্যয়িতা ও আত্মনিয়ন্ত্রণ। </w:t>
+        <w:t xml:space="preserve">অবিরত ও দীর্ঘ সময় ধরে বাবাদেরকে প্রদর্শন করতে হয় মিতব্যয়িতা ও আত্মনিয়ন্ত্রণ। </w:t>
       </w:r>
       <w:r>
         <w:rPr>
@@ -24961,6 +24946,7 @@
     </w:p>
     <w:p>
       <w:pPr>
+        <w:jc w:val="both"/>
         <w:rPr>
           <w:rFonts w:ascii="SolaimanLipi" w:hAnsi="SolaimanLipi" w:cs="SolaimanLipi"/>
           <w:sz w:val="28"/>
@@ -25058,6 +25044,7 @@
     </w:p>
     <w:p>
       <w:pPr>
+        <w:jc w:val="both"/>
         <w:rPr>
           <w:rFonts w:ascii="SolaimanLipi" w:hAnsi="SolaimanLipi" w:cs="SolaimanLipi"/>
           <w:sz w:val="28"/>
@@ -25115,6 +25102,7 @@
     </w:p>
     <w:p>
       <w:pPr>
+        <w:jc w:val="both"/>
         <w:rPr>
           <w:rFonts w:ascii="SolaimanLipi" w:hAnsi="SolaimanLipi" w:cs="SolaimanLipi"/>
           <w:sz w:val="28"/>
@@ -25261,6 +25249,7 @@
     </w:p>
     <w:p>
       <w:pPr>
+        <w:jc w:val="both"/>
         <w:rPr>
           <w:rFonts w:ascii="SolaimanLipi" w:hAnsi="SolaimanLipi" w:cs="SolaimanLipi"/>
           <w:sz w:val="28"/>
@@ -25491,11 +25480,142 @@
         </w:rPr>
         <w:t xml:space="preserve">বাহুর লোকদের দুই একজনকে শেষ করে দেওয়া হয়। </w:t>
       </w:r>
-      <w:bookmarkStart w:id="0" w:name="_GoBack"/>
-      <w:bookmarkEnd w:id="0"/>
     </w:p>
     <w:p>
       <w:pPr>
+        <w:jc w:val="both"/>
+        <w:rPr>
+          <w:rFonts w:ascii="SolaimanLipi" w:hAnsi="SolaimanLipi" w:cs="SolaimanLipi"/>
+          <w:sz w:val="28"/>
+          <w:szCs w:val="28"/>
+        </w:rPr>
+      </w:pPr>
+      <w:r>
+        <w:rPr>
+          <w:rFonts w:ascii="SolaimanLipi" w:hAnsi="SolaimanLipi" w:cs="SolaimanLipi"/>
+          <w:sz w:val="28"/>
+          <w:szCs w:val="28"/>
+        </w:rPr>
+        <w:t xml:space="preserve">এভাবে বেচারা সমদ্বিবাহুদের পরিকল্পনা নস্যাৎ হয়ে যায়। </w:t>
+      </w:r>
+      <w:r>
+        <w:rPr>
+          <w:rFonts w:ascii="SolaimanLipi" w:hAnsi="SolaimanLipi" w:cs="SolaimanLipi"/>
+          <w:sz w:val="28"/>
+          <w:szCs w:val="28"/>
+        </w:rPr>
+        <w:t xml:space="preserve">তারা হয়ে পড়ে নেতাশূন্য। </w:t>
+      </w:r>
+      <w:r>
+        <w:rPr>
+          <w:rFonts w:ascii="SolaimanLipi" w:hAnsi="SolaimanLipi" w:cs="SolaimanLipi"/>
+          <w:sz w:val="28"/>
+          <w:szCs w:val="28"/>
+        </w:rPr>
+        <w:t xml:space="preserve">কোনো নতুন নেতা মাথাচাড়া দিয়ে উঠলে প্রধান বৃত্ত তার জন্যে ভাতার ব্যবস্থা করে দেয়। </w:t>
+      </w:r>
+      <w:r>
+        <w:rPr>
+          <w:rFonts w:ascii="SolaimanLipi" w:hAnsi="SolaimanLipi" w:cs="SolaimanLipi"/>
+          <w:sz w:val="28"/>
+          <w:szCs w:val="28"/>
+        </w:rPr>
+        <w:t xml:space="preserve">এভাবে বিদ্রোহের পক্ষে আর কেউই অবশিষ্ট থাকে না। </w:t>
+      </w:r>
+      <w:r>
+        <w:rPr>
+          <w:rFonts w:ascii="SolaimanLipi" w:hAnsi="SolaimanLipi" w:cs="SolaimanLipi"/>
+          <w:sz w:val="28"/>
+          <w:szCs w:val="28"/>
+        </w:rPr>
+        <w:t xml:space="preserve">অনেক সময় আবার বৃত্ত মহল কৌশলে তাদের মধ্যে হিংসা ও সন্দেহের আগুন জ্বালিয়ে দেয়। তারা </w:t>
+      </w:r>
+      <w:r>
+        <w:rPr>
+          <w:rFonts w:ascii="SolaimanLipi" w:hAnsi="SolaimanLipi" w:cs="SolaimanLipi"/>
+          <w:sz w:val="28"/>
+          <w:szCs w:val="28"/>
+        </w:rPr>
+        <w:t xml:space="preserve">জড়িয়ে অন্তর্দ্বন্দ্বে। </w:t>
+      </w:r>
+      <w:r>
+        <w:rPr>
+          <w:rFonts w:ascii="SolaimanLipi" w:hAnsi="SolaimanLipi" w:cs="SolaimanLipi"/>
+          <w:sz w:val="28"/>
+          <w:szCs w:val="28"/>
+        </w:rPr>
+        <w:t>একের কোণের আঘাতে অন্যজন ধ্বংস হয়</w:t>
+      </w:r>
+      <w:r>
+        <w:rPr>
+          <w:rFonts w:ascii="SolaimanLipi" w:hAnsi="SolaimanLipi" w:cs="SolaimanLipi"/>
+          <w:sz w:val="28"/>
+          <w:szCs w:val="28"/>
+        </w:rPr>
+        <w:t xml:space="preserve">। </w:t>
+      </w:r>
+      <w:r>
+        <w:rPr>
+          <w:rFonts w:ascii="SolaimanLipi" w:hAnsi="SolaimanLipi" w:cs="SolaimanLipi"/>
+          <w:sz w:val="28"/>
+          <w:szCs w:val="28"/>
+        </w:rPr>
+        <w:t>আমাদের ইতিহাসে</w:t>
+      </w:r>
+      <w:r>
+        <w:rPr>
+          <w:rFonts w:ascii="SolaimanLipi" w:hAnsi="SolaimanLipi" w:cs="SolaimanLipi"/>
+          <w:sz w:val="28"/>
+          <w:szCs w:val="28"/>
+        </w:rPr>
+        <w:t xml:space="preserve"> অন্তত</w:t>
+      </w:r>
+      <w:r>
+        <w:rPr>
+          <w:rFonts w:ascii="SolaimanLipi" w:hAnsi="SolaimanLipi" w:cs="SolaimanLipi"/>
+          <w:sz w:val="28"/>
+          <w:szCs w:val="28"/>
+        </w:rPr>
+        <w:t xml:space="preserve"> এক শ বিশটি</w:t>
+      </w:r>
+      <w:r>
+        <w:rPr>
+          <w:rFonts w:ascii="SolaimanLipi" w:hAnsi="SolaimanLipi" w:cs="SolaimanLipi"/>
+          <w:sz w:val="28"/>
+          <w:szCs w:val="28"/>
+        </w:rPr>
+        <w:t xml:space="preserve"> বিদ্রোহের কথা লিপিবদ্ধ আছে। এছাড়াও ছোটখাট </w:t>
+      </w:r>
+      <w:r>
+        <w:rPr>
+          <w:rFonts w:ascii="SolaimanLipi" w:hAnsi="SolaimanLipi" w:cs="SolaimanLipi"/>
+          <w:sz w:val="28"/>
+          <w:szCs w:val="28"/>
+        </w:rPr>
+        <w:t xml:space="preserve">উত্তেজনার ঘটনা আছে দুশো পঁয়ত্রিশটি। </w:t>
+      </w:r>
+      <w:r>
+        <w:rPr>
+          <w:rFonts w:ascii="SolaimanLipi" w:hAnsi="SolaimanLipi" w:cs="SolaimanLipi"/>
+          <w:sz w:val="28"/>
+          <w:szCs w:val="28"/>
+        </w:rPr>
+        <w:t xml:space="preserve">কোনোটাই সফল হয়নি। </w:t>
+      </w:r>
+      <w:bookmarkStart w:id="0" w:name="_GoBack"/>
+      <w:bookmarkEnd w:id="0"/>
+      <w:r>
+        <w:rPr>
+          <w:rFonts w:ascii="SolaimanLipi" w:hAnsi="SolaimanLipi" w:cs="SolaimanLipi"/>
+          <w:sz w:val="28"/>
+          <w:szCs w:val="28"/>
+        </w:rPr>
+        <w:t xml:space="preserve"> </w:t>
+      </w:r>
+    </w:p>
+    <w:p>
+      <w:pPr>
+        <w:jc w:val="both"/>
         <w:rPr>
           <w:rFonts w:ascii="SolaimanLipi" w:hAnsi="SolaimanLipi" w:cs="SolaimanLipi"/>
           <w:sz w:val="28"/>
@@ -25638,7 +25758,7 @@
         <v:path o:extrusionok="f" gradientshapeok="t" o:connecttype="rect"/>
         <o:lock v:ext="edit" aspectratio="t"/>
       </v:shapetype>
-      <v:shape id="_x0000_i1169" type="#_x0000_t75" style="width:11.25pt;height:11.25pt" o:bullet="t">
+      <v:shape id="_x0000_i1182" type="#_x0000_t75" style="width:11.25pt;height:11.25pt" o:bullet="t">
         <v:imagedata r:id="rId1" o:title="BD14513_"/>
       </v:shape>
     </w:pict>
@@ -26686,7 +26806,7 @@
 </file>
 
 <file path=customXml/itemProps1.xml><?xml version="1.0" encoding="utf-8"?>
-<ds:datastoreItem xmlns:ds="http://schemas.openxmlformats.org/officeDocument/2006/customXml" ds:itemID="{FB82884F-2411-436C-A8C0-F8596FF8FFA1}">
+<ds:datastoreItem xmlns:ds="http://schemas.openxmlformats.org/officeDocument/2006/customXml" ds:itemID="{880DECD3-51FF-4372-BCD8-3144261CA81F}">
   <ds:schemaRefs>
     <ds:schemaRef ds:uri="http://schemas.openxmlformats.org/officeDocument/2006/bibliography"/>
   </ds:schemaRefs>

</xml_diff>

<commit_message>
flatland: upd 4 p 15
</commit_message>
<xml_diff>
--- a/books/flatland/flatland.docx
+++ b/books/flatland/flatland.docx
@@ -36,7 +36,7 @@
       <w:pPr>
         <w:jc w:val="center"/>
         <w:rPr>
-          <w:rFonts w:ascii="SolaimanLipi" w:hAnsi="SolaimanLipi" w:cs="SolaimanLipi"/>
+          <w:rFonts w:ascii="Times New Roman" w:hAnsi="Times New Roman" w:cs="Times New Roman"/>
           <w:sz w:val="48"/>
           <w:szCs w:val="48"/>
         </w:rPr>
@@ -140,6 +140,15 @@
           <w:lang w:bidi="bn-IN"/>
         </w:rPr>
         <w:t>ডিমেনশন</w:t>
+      </w:r>
+      <w:r>
+        <w:rPr>
+          <w:rFonts w:ascii="SolaimanLipi" w:hAnsi="SolaimanLipi" w:cs="SolaimanLipi"/>
+          <w:sz w:val="48"/>
+          <w:szCs w:val="48"/>
+          <w:lang w:bidi="bn-IN"/>
+        </w:rPr>
+        <w:t xml:space="preserve">স </w:t>
       </w:r>
     </w:p>
     <w:p>
@@ -41367,18 +41376,105 @@
           <w:rFonts w:ascii="SolaimanLipi" w:hAnsi="SolaimanLipi" w:cs="SolaimanLipi"/>
           <w:sz w:val="28"/>
           <w:szCs w:val="28"/>
-          <w:lang w:bidi="bn-IN"/>
-        </w:rPr>
-        <w:t xml:space="preserve">এগুলোর সবই এভাবে </w:t>
-      </w:r>
-      <w:r>
-        <w:rPr>
-          <w:rFonts w:ascii="SolaimanLipi" w:hAnsi="SolaimanLipi" w:cs="SolaimanLipi"/>
-          <w:sz w:val="28"/>
-          <w:szCs w:val="28"/>
-          <w:lang w:bidi="bn-IN"/>
-        </w:rPr>
-        <w:t xml:space="preserve">শেষ হয়েছে। </w:t>
+          <w:cs/>
+          <w:lang w:bidi="bn-IN"/>
+        </w:rPr>
+        <w:t>এগুলোর</w:t>
+      </w:r>
+      <w:r>
+        <w:rPr>
+          <w:rFonts w:ascii="SolaimanLipi" w:hAnsi="SolaimanLipi" w:cs="SolaimanLipi"/>
+          <w:sz w:val="28"/>
+          <w:szCs w:val="28"/>
+          <w:lang w:bidi="bn-IN"/>
+        </w:rPr>
+        <w:t xml:space="preserve"> </w:t>
+      </w:r>
+      <w:r>
+        <w:rPr>
+          <w:rFonts w:ascii="SolaimanLipi" w:hAnsi="SolaimanLipi" w:cs="SolaimanLipi"/>
+          <w:sz w:val="28"/>
+          <w:szCs w:val="28"/>
+          <w:cs/>
+          <w:lang w:bidi="bn-IN"/>
+        </w:rPr>
+        <w:t>সবই</w:t>
+      </w:r>
+      <w:r>
+        <w:rPr>
+          <w:rFonts w:ascii="SolaimanLipi" w:hAnsi="SolaimanLipi" w:cs="SolaimanLipi"/>
+          <w:sz w:val="28"/>
+          <w:szCs w:val="28"/>
+          <w:lang w:bidi="bn-IN"/>
+        </w:rPr>
+        <w:t xml:space="preserve"> </w:t>
+      </w:r>
+      <w:r>
+        <w:rPr>
+          <w:rFonts w:ascii="SolaimanLipi" w:hAnsi="SolaimanLipi" w:cs="SolaimanLipi"/>
+          <w:sz w:val="28"/>
+          <w:szCs w:val="28"/>
+          <w:cs/>
+          <w:lang w:bidi="bn-IN"/>
+        </w:rPr>
+        <w:t>এভাবে</w:t>
+      </w:r>
+      <w:r>
+        <w:rPr>
+          <w:rFonts w:ascii="SolaimanLipi" w:hAnsi="SolaimanLipi" w:cs="SolaimanLipi"/>
+          <w:sz w:val="28"/>
+          <w:szCs w:val="28"/>
+          <w:lang w:bidi="bn-IN"/>
+        </w:rPr>
+        <w:t xml:space="preserve"> </w:t>
+      </w:r>
+      <w:r>
+        <w:rPr>
+          <w:rFonts w:ascii="SolaimanLipi" w:hAnsi="SolaimanLipi" w:cs="SolaimanLipi"/>
+          <w:sz w:val="28"/>
+          <w:szCs w:val="28"/>
+          <w:cs/>
+          <w:lang w:bidi="bn-IN"/>
+        </w:rPr>
+        <w:t>শেষ</w:t>
+      </w:r>
+      <w:r>
+        <w:rPr>
+          <w:rFonts w:ascii="SolaimanLipi" w:hAnsi="SolaimanLipi" w:cs="SolaimanLipi"/>
+          <w:sz w:val="28"/>
+          <w:szCs w:val="28"/>
+          <w:lang w:bidi="bn-IN"/>
+        </w:rPr>
+        <w:t xml:space="preserve"> </w:t>
+      </w:r>
+      <w:r>
+        <w:rPr>
+          <w:rFonts w:ascii="SolaimanLipi" w:hAnsi="SolaimanLipi" w:cs="SolaimanLipi"/>
+          <w:sz w:val="28"/>
+          <w:szCs w:val="28"/>
+          <w:cs/>
+          <w:lang w:bidi="bn-IN"/>
+        </w:rPr>
+        <w:t>হয়েছে</w:t>
+      </w:r>
+      <w:r>
+        <w:rPr>
+          <w:rFonts w:ascii="SolaimanLipi" w:hAnsi="SolaimanLipi" w:cs="SolaimanLipi"/>
+          <w:sz w:val="28"/>
+          <w:szCs w:val="28"/>
+          <w:cs/>
+          <w:lang w:bidi="hi-IN"/>
+        </w:rPr>
+        <w:t>।</w:t>
+      </w:r>
+      <w:r>
+        <w:rPr>
+          <w:rFonts w:ascii="SolaimanLipi" w:hAnsi="SolaimanLipi" w:cs="SolaimanLipi"/>
+          <w:sz w:val="28"/>
+          <w:szCs w:val="28"/>
+          <w:lang w:bidi="bn-IN"/>
+        </w:rPr>
+        <w:t xml:space="preserve"> </w:t>
       </w:r>
     </w:p>
     <w:p>
@@ -41448,6 +41544,7 @@
           <w:bCs/>
           <w:sz w:val="28"/>
           <w:szCs w:val="28"/>
+          <w:cs/>
           <w:lang w:bidi="bn-IN"/>
         </w:rPr>
         <w:t>মহিলারা</w:t>
@@ -41467,8 +41564,960 @@
           <w:rFonts w:ascii="SolaimanLipi" w:hAnsi="SolaimanLipi" w:cs="SolaimanLipi"/>
           <w:sz w:val="28"/>
           <w:szCs w:val="28"/>
-        </w:rPr>
-        <w:t>আমাদের সুতীক্ষ্ণ ত্রিভুজাকার সৈনিকরা ভয়ঙ্কর হয়ে থাকলে স্বাভাবিকভাবেই বোঝা যায়, মহিলারা আরও অনেক বেশি ভয়ঙ্কর। একজন সৈনিক কীলক হলে একজন মহিলা তো সুঁইয়ের মতো। দুই প্রান্তে অন্তত বিন্দু ছাড়া কিছুই নেই। তার ওপর তারা সহজেই যখন ইচ্ছা অদৃশ্য হয়ে যেতে পারে। অতএব, ফ্ল্যাটল্যান্ডের মহিলাদের সাথে ঝামেলা বাঁধানো কোনোভাবেই বুদ্ধিমানের কাজ নয়।</w:t>
+          <w:cs/>
+          <w:lang w:bidi="bn-IN"/>
+        </w:rPr>
+        <w:t>আমাদের</w:t>
+      </w:r>
+      <w:r>
+        <w:rPr>
+          <w:rFonts w:ascii="SolaimanLipi" w:hAnsi="SolaimanLipi" w:cs="SolaimanLipi"/>
+          <w:sz w:val="28"/>
+          <w:szCs w:val="28"/>
+        </w:rPr>
+        <w:t xml:space="preserve"> </w:t>
+      </w:r>
+      <w:r>
+        <w:rPr>
+          <w:rFonts w:ascii="SolaimanLipi" w:hAnsi="SolaimanLipi" w:cs="SolaimanLipi"/>
+          <w:sz w:val="28"/>
+          <w:szCs w:val="28"/>
+          <w:cs/>
+          <w:lang w:bidi="bn-IN"/>
+        </w:rPr>
+        <w:t>সুতীক্ষ্ণ</w:t>
+      </w:r>
+      <w:r>
+        <w:rPr>
+          <w:rFonts w:ascii="SolaimanLipi" w:hAnsi="SolaimanLipi" w:cs="SolaimanLipi"/>
+          <w:sz w:val="28"/>
+          <w:szCs w:val="28"/>
+        </w:rPr>
+        <w:t xml:space="preserve"> </w:t>
+      </w:r>
+      <w:r>
+        <w:rPr>
+          <w:rFonts w:ascii="SolaimanLipi" w:hAnsi="SolaimanLipi" w:cs="SolaimanLipi"/>
+          <w:sz w:val="28"/>
+          <w:szCs w:val="28"/>
+          <w:cs/>
+          <w:lang w:bidi="bn-IN"/>
+        </w:rPr>
+        <w:t>ত্রিভুজাকার</w:t>
+      </w:r>
+      <w:r>
+        <w:rPr>
+          <w:rFonts w:ascii="SolaimanLipi" w:hAnsi="SolaimanLipi" w:cs="SolaimanLipi"/>
+          <w:sz w:val="28"/>
+          <w:szCs w:val="28"/>
+        </w:rPr>
+        <w:t xml:space="preserve"> </w:t>
+      </w:r>
+      <w:r>
+        <w:rPr>
+          <w:rFonts w:ascii="SolaimanLipi" w:hAnsi="SolaimanLipi" w:cs="SolaimanLipi"/>
+          <w:sz w:val="28"/>
+          <w:szCs w:val="28"/>
+          <w:cs/>
+          <w:lang w:bidi="bn-IN"/>
+        </w:rPr>
+        <w:t>সৈনিকরা</w:t>
+      </w:r>
+      <w:r>
+        <w:rPr>
+          <w:rFonts w:ascii="SolaimanLipi" w:hAnsi="SolaimanLipi" w:cs="SolaimanLipi"/>
+          <w:sz w:val="28"/>
+          <w:szCs w:val="28"/>
+        </w:rPr>
+        <w:t xml:space="preserve"> </w:t>
+      </w:r>
+      <w:r>
+        <w:rPr>
+          <w:rFonts w:ascii="SolaimanLipi" w:hAnsi="SolaimanLipi" w:cs="SolaimanLipi"/>
+          <w:sz w:val="28"/>
+          <w:szCs w:val="28"/>
+          <w:cs/>
+          <w:lang w:bidi="bn-IN"/>
+        </w:rPr>
+        <w:t>ভয়ঙ্কর</w:t>
+      </w:r>
+      <w:r>
+        <w:rPr>
+          <w:rFonts w:ascii="SolaimanLipi" w:hAnsi="SolaimanLipi" w:cs="SolaimanLipi"/>
+          <w:sz w:val="28"/>
+          <w:szCs w:val="28"/>
+        </w:rPr>
+        <w:t xml:space="preserve"> </w:t>
+      </w:r>
+      <w:r>
+        <w:rPr>
+          <w:rFonts w:ascii="SolaimanLipi" w:hAnsi="SolaimanLipi" w:cs="SolaimanLipi"/>
+          <w:sz w:val="28"/>
+          <w:szCs w:val="28"/>
+          <w:cs/>
+          <w:lang w:bidi="bn-IN"/>
+        </w:rPr>
+        <w:t>হয়ে</w:t>
+      </w:r>
+      <w:r>
+        <w:rPr>
+          <w:rFonts w:ascii="SolaimanLipi" w:hAnsi="SolaimanLipi" w:cs="SolaimanLipi"/>
+          <w:sz w:val="28"/>
+          <w:szCs w:val="28"/>
+        </w:rPr>
+        <w:t xml:space="preserve"> </w:t>
+      </w:r>
+      <w:r>
+        <w:rPr>
+          <w:rFonts w:ascii="SolaimanLipi" w:hAnsi="SolaimanLipi" w:cs="SolaimanLipi"/>
+          <w:sz w:val="28"/>
+          <w:szCs w:val="28"/>
+          <w:cs/>
+          <w:lang w:bidi="bn-IN"/>
+        </w:rPr>
+        <w:t>থাকলে</w:t>
+      </w:r>
+      <w:r>
+        <w:rPr>
+          <w:rFonts w:ascii="SolaimanLipi" w:hAnsi="SolaimanLipi" w:cs="SolaimanLipi"/>
+          <w:sz w:val="28"/>
+          <w:szCs w:val="28"/>
+        </w:rPr>
+        <w:t xml:space="preserve"> </w:t>
+      </w:r>
+      <w:r>
+        <w:rPr>
+          <w:rFonts w:ascii="SolaimanLipi" w:hAnsi="SolaimanLipi" w:cs="SolaimanLipi"/>
+          <w:sz w:val="28"/>
+          <w:szCs w:val="28"/>
+          <w:cs/>
+          <w:lang w:bidi="bn-IN"/>
+        </w:rPr>
+        <w:t>স্বাভাবিকভাবেই</w:t>
+      </w:r>
+      <w:r>
+        <w:rPr>
+          <w:rFonts w:ascii="SolaimanLipi" w:hAnsi="SolaimanLipi" w:cs="SolaimanLipi"/>
+          <w:sz w:val="28"/>
+          <w:szCs w:val="28"/>
+        </w:rPr>
+        <w:t xml:space="preserve"> </w:t>
+      </w:r>
+      <w:r>
+        <w:rPr>
+          <w:rFonts w:ascii="SolaimanLipi" w:hAnsi="SolaimanLipi" w:cs="SolaimanLipi"/>
+          <w:sz w:val="28"/>
+          <w:szCs w:val="28"/>
+          <w:cs/>
+          <w:lang w:bidi="bn-IN"/>
+        </w:rPr>
+        <w:t>বোঝা</w:t>
+      </w:r>
+      <w:r>
+        <w:rPr>
+          <w:rFonts w:ascii="SolaimanLipi" w:hAnsi="SolaimanLipi" w:cs="SolaimanLipi"/>
+          <w:sz w:val="28"/>
+          <w:szCs w:val="28"/>
+        </w:rPr>
+        <w:t xml:space="preserve"> </w:t>
+      </w:r>
+      <w:r>
+        <w:rPr>
+          <w:rFonts w:ascii="SolaimanLipi" w:hAnsi="SolaimanLipi" w:cs="SolaimanLipi"/>
+          <w:sz w:val="28"/>
+          <w:szCs w:val="28"/>
+          <w:cs/>
+          <w:lang w:bidi="bn-IN"/>
+        </w:rPr>
+        <w:t>যায়</w:t>
+      </w:r>
+      <w:r>
+        <w:rPr>
+          <w:rFonts w:ascii="SolaimanLipi" w:hAnsi="SolaimanLipi" w:cs="SolaimanLipi"/>
+          <w:sz w:val="28"/>
+          <w:szCs w:val="28"/>
+        </w:rPr>
+        <w:t xml:space="preserve">, </w:t>
+      </w:r>
+      <w:r>
+        <w:rPr>
+          <w:rFonts w:ascii="SolaimanLipi" w:hAnsi="SolaimanLipi" w:cs="SolaimanLipi"/>
+          <w:sz w:val="28"/>
+          <w:szCs w:val="28"/>
+          <w:cs/>
+          <w:lang w:bidi="bn-IN"/>
+        </w:rPr>
+        <w:t>মহিলারা</w:t>
+      </w:r>
+      <w:r>
+        <w:rPr>
+          <w:rFonts w:ascii="SolaimanLipi" w:hAnsi="SolaimanLipi" w:cs="SolaimanLipi"/>
+          <w:sz w:val="28"/>
+          <w:szCs w:val="28"/>
+        </w:rPr>
+        <w:t xml:space="preserve"> </w:t>
+      </w:r>
+      <w:r>
+        <w:rPr>
+          <w:rFonts w:ascii="SolaimanLipi" w:hAnsi="SolaimanLipi" w:cs="SolaimanLipi"/>
+          <w:sz w:val="28"/>
+          <w:szCs w:val="28"/>
+          <w:cs/>
+          <w:lang w:bidi="bn-IN"/>
+        </w:rPr>
+        <w:t>আরও</w:t>
+      </w:r>
+      <w:r>
+        <w:rPr>
+          <w:rFonts w:ascii="SolaimanLipi" w:hAnsi="SolaimanLipi" w:cs="SolaimanLipi"/>
+          <w:sz w:val="28"/>
+          <w:szCs w:val="28"/>
+        </w:rPr>
+        <w:t xml:space="preserve"> </w:t>
+      </w:r>
+      <w:r>
+        <w:rPr>
+          <w:rFonts w:ascii="SolaimanLipi" w:hAnsi="SolaimanLipi" w:cs="SolaimanLipi"/>
+          <w:sz w:val="28"/>
+          <w:szCs w:val="28"/>
+          <w:cs/>
+          <w:lang w:bidi="bn-IN"/>
+        </w:rPr>
+        <w:t>অনেক</w:t>
+      </w:r>
+      <w:r>
+        <w:rPr>
+          <w:rFonts w:ascii="SolaimanLipi" w:hAnsi="SolaimanLipi" w:cs="SolaimanLipi"/>
+          <w:sz w:val="28"/>
+          <w:szCs w:val="28"/>
+        </w:rPr>
+        <w:t xml:space="preserve"> </w:t>
+      </w:r>
+      <w:r>
+        <w:rPr>
+          <w:rFonts w:ascii="SolaimanLipi" w:hAnsi="SolaimanLipi" w:cs="SolaimanLipi"/>
+          <w:sz w:val="28"/>
+          <w:szCs w:val="28"/>
+          <w:cs/>
+          <w:lang w:bidi="bn-IN"/>
+        </w:rPr>
+        <w:t>বেশি</w:t>
+      </w:r>
+      <w:r>
+        <w:rPr>
+          <w:rFonts w:ascii="SolaimanLipi" w:hAnsi="SolaimanLipi" w:cs="SolaimanLipi"/>
+          <w:sz w:val="28"/>
+          <w:szCs w:val="28"/>
+        </w:rPr>
+        <w:t xml:space="preserve"> </w:t>
+      </w:r>
+      <w:r>
+        <w:rPr>
+          <w:rFonts w:ascii="SolaimanLipi" w:hAnsi="SolaimanLipi" w:cs="SolaimanLipi"/>
+          <w:sz w:val="28"/>
+          <w:szCs w:val="28"/>
+          <w:cs/>
+          <w:lang w:bidi="bn-IN"/>
+        </w:rPr>
+        <w:t>ভয়ঙ্কর</w:t>
+      </w:r>
+      <w:r>
+        <w:rPr>
+          <w:rFonts w:ascii="SolaimanLipi" w:hAnsi="SolaimanLipi" w:cs="SolaimanLipi"/>
+          <w:sz w:val="28"/>
+          <w:szCs w:val="28"/>
+          <w:cs/>
+          <w:lang w:bidi="hi-IN"/>
+        </w:rPr>
+        <w:t>।</w:t>
+      </w:r>
+      <w:r>
+        <w:rPr>
+          <w:rFonts w:ascii="SolaimanLipi" w:hAnsi="SolaimanLipi" w:cs="SolaimanLipi"/>
+          <w:sz w:val="28"/>
+          <w:szCs w:val="28"/>
+        </w:rPr>
+        <w:t xml:space="preserve"> </w:t>
+      </w:r>
+      <w:r>
+        <w:rPr>
+          <w:rFonts w:ascii="SolaimanLipi" w:hAnsi="SolaimanLipi" w:cs="SolaimanLipi"/>
+          <w:sz w:val="28"/>
+          <w:szCs w:val="28"/>
+          <w:cs/>
+          <w:lang w:bidi="bn-IN"/>
+        </w:rPr>
+        <w:t>একজন</w:t>
+      </w:r>
+      <w:r>
+        <w:rPr>
+          <w:rFonts w:ascii="SolaimanLipi" w:hAnsi="SolaimanLipi" w:cs="SolaimanLipi"/>
+          <w:sz w:val="28"/>
+          <w:szCs w:val="28"/>
+        </w:rPr>
+        <w:t xml:space="preserve"> </w:t>
+      </w:r>
+      <w:r>
+        <w:rPr>
+          <w:rFonts w:ascii="SolaimanLipi" w:hAnsi="SolaimanLipi" w:cs="SolaimanLipi"/>
+          <w:sz w:val="28"/>
+          <w:szCs w:val="28"/>
+          <w:cs/>
+          <w:lang w:bidi="bn-IN"/>
+        </w:rPr>
+        <w:t>সৈনিক</w:t>
+      </w:r>
+      <w:r>
+        <w:rPr>
+          <w:rFonts w:ascii="SolaimanLipi" w:hAnsi="SolaimanLipi" w:cs="SolaimanLipi"/>
+          <w:sz w:val="28"/>
+          <w:szCs w:val="28"/>
+        </w:rPr>
+        <w:t xml:space="preserve"> </w:t>
+      </w:r>
+      <w:r>
+        <w:rPr>
+          <w:rFonts w:ascii="SolaimanLipi" w:hAnsi="SolaimanLipi" w:cs="SolaimanLipi"/>
+          <w:sz w:val="28"/>
+          <w:szCs w:val="28"/>
+          <w:cs/>
+          <w:lang w:bidi="bn-IN"/>
+        </w:rPr>
+        <w:t>কীলক</w:t>
+      </w:r>
+      <w:r>
+        <w:rPr>
+          <w:rFonts w:ascii="SolaimanLipi" w:hAnsi="SolaimanLipi" w:cs="SolaimanLipi"/>
+          <w:sz w:val="28"/>
+          <w:szCs w:val="28"/>
+        </w:rPr>
+        <w:t xml:space="preserve"> </w:t>
+      </w:r>
+      <w:r>
+        <w:rPr>
+          <w:rFonts w:ascii="SolaimanLipi" w:hAnsi="SolaimanLipi" w:cs="SolaimanLipi"/>
+          <w:sz w:val="28"/>
+          <w:szCs w:val="28"/>
+          <w:cs/>
+          <w:lang w:bidi="bn-IN"/>
+        </w:rPr>
+        <w:t>হলে</w:t>
+      </w:r>
+      <w:r>
+        <w:rPr>
+          <w:rFonts w:ascii="SolaimanLipi" w:hAnsi="SolaimanLipi" w:cs="SolaimanLipi"/>
+          <w:sz w:val="28"/>
+          <w:szCs w:val="28"/>
+        </w:rPr>
+        <w:t xml:space="preserve"> </w:t>
+      </w:r>
+      <w:r>
+        <w:rPr>
+          <w:rFonts w:ascii="SolaimanLipi" w:hAnsi="SolaimanLipi" w:cs="SolaimanLipi"/>
+          <w:sz w:val="28"/>
+          <w:szCs w:val="28"/>
+          <w:cs/>
+          <w:lang w:bidi="bn-IN"/>
+        </w:rPr>
+        <w:t>একজন</w:t>
+      </w:r>
+      <w:r>
+        <w:rPr>
+          <w:rFonts w:ascii="SolaimanLipi" w:hAnsi="SolaimanLipi" w:cs="SolaimanLipi"/>
+          <w:sz w:val="28"/>
+          <w:szCs w:val="28"/>
+        </w:rPr>
+        <w:t xml:space="preserve"> </w:t>
+      </w:r>
+      <w:r>
+        <w:rPr>
+          <w:rFonts w:ascii="SolaimanLipi" w:hAnsi="SolaimanLipi" w:cs="SolaimanLipi"/>
+          <w:sz w:val="28"/>
+          <w:szCs w:val="28"/>
+          <w:cs/>
+          <w:lang w:bidi="bn-IN"/>
+        </w:rPr>
+        <w:t>মহিলা</w:t>
+      </w:r>
+      <w:r>
+        <w:rPr>
+          <w:rFonts w:ascii="SolaimanLipi" w:hAnsi="SolaimanLipi" w:cs="SolaimanLipi"/>
+          <w:sz w:val="28"/>
+          <w:szCs w:val="28"/>
+        </w:rPr>
+        <w:t xml:space="preserve"> </w:t>
+      </w:r>
+      <w:r>
+        <w:rPr>
+          <w:rFonts w:ascii="SolaimanLipi" w:hAnsi="SolaimanLipi" w:cs="SolaimanLipi"/>
+          <w:sz w:val="28"/>
+          <w:szCs w:val="28"/>
+          <w:cs/>
+          <w:lang w:bidi="bn-IN"/>
+        </w:rPr>
+        <w:t>তো</w:t>
+      </w:r>
+      <w:r>
+        <w:rPr>
+          <w:rFonts w:ascii="SolaimanLipi" w:hAnsi="SolaimanLipi" w:cs="SolaimanLipi"/>
+          <w:sz w:val="28"/>
+          <w:szCs w:val="28"/>
+        </w:rPr>
+        <w:t xml:space="preserve"> </w:t>
+      </w:r>
+      <w:r>
+        <w:rPr>
+          <w:rFonts w:ascii="SolaimanLipi" w:hAnsi="SolaimanLipi" w:cs="SolaimanLipi"/>
+          <w:sz w:val="28"/>
+          <w:szCs w:val="28"/>
+          <w:cs/>
+          <w:lang w:bidi="bn-IN"/>
+        </w:rPr>
+        <w:t>সুঁইয়ের</w:t>
+      </w:r>
+      <w:r>
+        <w:rPr>
+          <w:rFonts w:ascii="SolaimanLipi" w:hAnsi="SolaimanLipi" w:cs="SolaimanLipi"/>
+          <w:sz w:val="28"/>
+          <w:szCs w:val="28"/>
+        </w:rPr>
+        <w:t xml:space="preserve"> </w:t>
+      </w:r>
+      <w:r>
+        <w:rPr>
+          <w:rFonts w:ascii="SolaimanLipi" w:hAnsi="SolaimanLipi" w:cs="SolaimanLipi"/>
+          <w:sz w:val="28"/>
+          <w:szCs w:val="28"/>
+          <w:cs/>
+          <w:lang w:bidi="bn-IN"/>
+        </w:rPr>
+        <w:t>মতো</w:t>
+      </w:r>
+      <w:r>
+        <w:rPr>
+          <w:rFonts w:ascii="SolaimanLipi" w:hAnsi="SolaimanLipi" w:cs="SolaimanLipi"/>
+          <w:sz w:val="28"/>
+          <w:szCs w:val="28"/>
+          <w:cs/>
+          <w:lang w:bidi="hi-IN"/>
+        </w:rPr>
+        <w:t>।</w:t>
+      </w:r>
+      <w:r>
+        <w:rPr>
+          <w:rFonts w:ascii="SolaimanLipi" w:hAnsi="SolaimanLipi" w:cs="SolaimanLipi"/>
+          <w:sz w:val="28"/>
+          <w:szCs w:val="28"/>
+        </w:rPr>
+        <w:t xml:space="preserve"> </w:t>
+      </w:r>
+      <w:r>
+        <w:rPr>
+          <w:rFonts w:ascii="SolaimanLipi" w:hAnsi="SolaimanLipi" w:cs="SolaimanLipi"/>
+          <w:sz w:val="28"/>
+          <w:szCs w:val="28"/>
+          <w:cs/>
+          <w:lang w:bidi="bn-IN"/>
+        </w:rPr>
+        <w:t>দুই</w:t>
+      </w:r>
+      <w:r>
+        <w:rPr>
+          <w:rFonts w:ascii="SolaimanLipi" w:hAnsi="SolaimanLipi" w:cs="SolaimanLipi"/>
+          <w:sz w:val="28"/>
+          <w:szCs w:val="28"/>
+        </w:rPr>
+        <w:t xml:space="preserve"> </w:t>
+      </w:r>
+      <w:r>
+        <w:rPr>
+          <w:rFonts w:ascii="SolaimanLipi" w:hAnsi="SolaimanLipi" w:cs="SolaimanLipi"/>
+          <w:sz w:val="28"/>
+          <w:szCs w:val="28"/>
+          <w:cs/>
+          <w:lang w:bidi="bn-IN"/>
+        </w:rPr>
+        <w:t>প্রান্তে</w:t>
+      </w:r>
+      <w:r>
+        <w:rPr>
+          <w:rFonts w:ascii="SolaimanLipi" w:hAnsi="SolaimanLipi" w:cs="SolaimanLipi"/>
+          <w:sz w:val="28"/>
+          <w:szCs w:val="28"/>
+        </w:rPr>
+        <w:t xml:space="preserve"> </w:t>
+      </w:r>
+      <w:r>
+        <w:rPr>
+          <w:rFonts w:ascii="SolaimanLipi" w:hAnsi="SolaimanLipi" w:cs="SolaimanLipi"/>
+          <w:sz w:val="28"/>
+          <w:szCs w:val="28"/>
+          <w:cs/>
+          <w:lang w:bidi="bn-IN"/>
+        </w:rPr>
+        <w:t>অন্তত</w:t>
+      </w:r>
+      <w:r>
+        <w:rPr>
+          <w:rFonts w:ascii="SolaimanLipi" w:hAnsi="SolaimanLipi" w:cs="SolaimanLipi"/>
+          <w:sz w:val="28"/>
+          <w:szCs w:val="28"/>
+        </w:rPr>
+        <w:t xml:space="preserve"> </w:t>
+      </w:r>
+      <w:r>
+        <w:rPr>
+          <w:rFonts w:ascii="SolaimanLipi" w:hAnsi="SolaimanLipi" w:cs="SolaimanLipi"/>
+          <w:sz w:val="28"/>
+          <w:szCs w:val="28"/>
+          <w:cs/>
+          <w:lang w:bidi="bn-IN"/>
+        </w:rPr>
+        <w:t>বিন্দু</w:t>
+      </w:r>
+      <w:r>
+        <w:rPr>
+          <w:rFonts w:ascii="SolaimanLipi" w:hAnsi="SolaimanLipi" w:cs="SolaimanLipi"/>
+          <w:sz w:val="28"/>
+          <w:szCs w:val="28"/>
+        </w:rPr>
+        <w:t xml:space="preserve"> </w:t>
+      </w:r>
+      <w:r>
+        <w:rPr>
+          <w:rFonts w:ascii="SolaimanLipi" w:hAnsi="SolaimanLipi" w:cs="SolaimanLipi"/>
+          <w:sz w:val="28"/>
+          <w:szCs w:val="28"/>
+          <w:cs/>
+          <w:lang w:bidi="bn-IN"/>
+        </w:rPr>
+        <w:t>ছাড়া</w:t>
+      </w:r>
+      <w:r>
+        <w:rPr>
+          <w:rFonts w:ascii="SolaimanLipi" w:hAnsi="SolaimanLipi" w:cs="SolaimanLipi"/>
+          <w:sz w:val="28"/>
+          <w:szCs w:val="28"/>
+        </w:rPr>
+        <w:t xml:space="preserve"> </w:t>
+      </w:r>
+      <w:r>
+        <w:rPr>
+          <w:rFonts w:ascii="SolaimanLipi" w:hAnsi="SolaimanLipi" w:cs="SolaimanLipi"/>
+          <w:sz w:val="28"/>
+          <w:szCs w:val="28"/>
+          <w:cs/>
+          <w:lang w:bidi="bn-IN"/>
+        </w:rPr>
+        <w:t>কিছুই</w:t>
+      </w:r>
+      <w:r>
+        <w:rPr>
+          <w:rFonts w:ascii="SolaimanLipi" w:hAnsi="SolaimanLipi" w:cs="SolaimanLipi"/>
+          <w:sz w:val="28"/>
+          <w:szCs w:val="28"/>
+        </w:rPr>
+        <w:t xml:space="preserve"> </w:t>
+      </w:r>
+      <w:r>
+        <w:rPr>
+          <w:rFonts w:ascii="SolaimanLipi" w:hAnsi="SolaimanLipi" w:cs="SolaimanLipi"/>
+          <w:sz w:val="28"/>
+          <w:szCs w:val="28"/>
+          <w:cs/>
+          <w:lang w:bidi="bn-IN"/>
+        </w:rPr>
+        <w:t>নেই</w:t>
+      </w:r>
+      <w:r>
+        <w:rPr>
+          <w:rFonts w:ascii="SolaimanLipi" w:hAnsi="SolaimanLipi" w:cs="SolaimanLipi"/>
+          <w:sz w:val="28"/>
+          <w:szCs w:val="28"/>
+          <w:cs/>
+          <w:lang w:bidi="hi-IN"/>
+        </w:rPr>
+        <w:t>।</w:t>
+      </w:r>
+      <w:r>
+        <w:rPr>
+          <w:rFonts w:ascii="SolaimanLipi" w:hAnsi="SolaimanLipi" w:cs="SolaimanLipi"/>
+          <w:sz w:val="28"/>
+          <w:szCs w:val="28"/>
+        </w:rPr>
+        <w:t xml:space="preserve"> </w:t>
+      </w:r>
+      <w:r>
+        <w:rPr>
+          <w:rFonts w:ascii="SolaimanLipi" w:hAnsi="SolaimanLipi" w:cs="SolaimanLipi"/>
+          <w:sz w:val="28"/>
+          <w:szCs w:val="28"/>
+          <w:cs/>
+          <w:lang w:bidi="bn-IN"/>
+        </w:rPr>
+        <w:t>তার</w:t>
+      </w:r>
+      <w:r>
+        <w:rPr>
+          <w:rFonts w:ascii="SolaimanLipi" w:hAnsi="SolaimanLipi" w:cs="SolaimanLipi"/>
+          <w:sz w:val="28"/>
+          <w:szCs w:val="28"/>
+        </w:rPr>
+        <w:t xml:space="preserve"> </w:t>
+      </w:r>
+      <w:r>
+        <w:rPr>
+          <w:rFonts w:ascii="SolaimanLipi" w:hAnsi="SolaimanLipi" w:cs="SolaimanLipi"/>
+          <w:sz w:val="28"/>
+          <w:szCs w:val="28"/>
+          <w:cs/>
+          <w:lang w:bidi="bn-IN"/>
+        </w:rPr>
+        <w:t>ওপর</w:t>
+      </w:r>
+      <w:r>
+        <w:rPr>
+          <w:rFonts w:ascii="SolaimanLipi" w:hAnsi="SolaimanLipi" w:cs="SolaimanLipi"/>
+          <w:sz w:val="28"/>
+          <w:szCs w:val="28"/>
+        </w:rPr>
+        <w:t xml:space="preserve"> </w:t>
+      </w:r>
+      <w:r>
+        <w:rPr>
+          <w:rFonts w:ascii="SolaimanLipi" w:hAnsi="SolaimanLipi" w:cs="SolaimanLipi"/>
+          <w:sz w:val="28"/>
+          <w:szCs w:val="28"/>
+          <w:cs/>
+          <w:lang w:bidi="bn-IN"/>
+        </w:rPr>
+        <w:t>তারা</w:t>
+      </w:r>
+      <w:r>
+        <w:rPr>
+          <w:rFonts w:ascii="SolaimanLipi" w:hAnsi="SolaimanLipi" w:cs="SolaimanLipi"/>
+          <w:sz w:val="28"/>
+          <w:szCs w:val="28"/>
+        </w:rPr>
+        <w:t xml:space="preserve"> </w:t>
+      </w:r>
+      <w:r>
+        <w:rPr>
+          <w:rFonts w:ascii="SolaimanLipi" w:hAnsi="SolaimanLipi" w:cs="SolaimanLipi"/>
+          <w:sz w:val="28"/>
+          <w:szCs w:val="28"/>
+          <w:cs/>
+          <w:lang w:bidi="bn-IN"/>
+        </w:rPr>
+        <w:t>সহজেই</w:t>
+      </w:r>
+      <w:r>
+        <w:rPr>
+          <w:rFonts w:ascii="SolaimanLipi" w:hAnsi="SolaimanLipi" w:cs="SolaimanLipi"/>
+          <w:sz w:val="28"/>
+          <w:szCs w:val="28"/>
+        </w:rPr>
+        <w:t xml:space="preserve"> </w:t>
+      </w:r>
+      <w:r>
+        <w:rPr>
+          <w:rFonts w:ascii="SolaimanLipi" w:hAnsi="SolaimanLipi" w:cs="SolaimanLipi"/>
+          <w:sz w:val="28"/>
+          <w:szCs w:val="28"/>
+          <w:cs/>
+          <w:lang w:bidi="bn-IN"/>
+        </w:rPr>
+        <w:t>যখন</w:t>
+      </w:r>
+      <w:r>
+        <w:rPr>
+          <w:rFonts w:ascii="SolaimanLipi" w:hAnsi="SolaimanLipi" w:cs="SolaimanLipi"/>
+          <w:sz w:val="28"/>
+          <w:szCs w:val="28"/>
+        </w:rPr>
+        <w:t xml:space="preserve"> </w:t>
+      </w:r>
+      <w:r>
+        <w:rPr>
+          <w:rFonts w:ascii="SolaimanLipi" w:hAnsi="SolaimanLipi" w:cs="SolaimanLipi"/>
+          <w:sz w:val="28"/>
+          <w:szCs w:val="28"/>
+          <w:cs/>
+          <w:lang w:bidi="bn-IN"/>
+        </w:rPr>
+        <w:t>ইচ্ছা</w:t>
+      </w:r>
+      <w:r>
+        <w:rPr>
+          <w:rFonts w:ascii="SolaimanLipi" w:hAnsi="SolaimanLipi" w:cs="SolaimanLipi"/>
+          <w:sz w:val="28"/>
+          <w:szCs w:val="28"/>
+        </w:rPr>
+        <w:t xml:space="preserve"> </w:t>
+      </w:r>
+      <w:r>
+        <w:rPr>
+          <w:rFonts w:ascii="SolaimanLipi" w:hAnsi="SolaimanLipi" w:cs="SolaimanLipi"/>
+          <w:sz w:val="28"/>
+          <w:szCs w:val="28"/>
+          <w:cs/>
+          <w:lang w:bidi="bn-IN"/>
+        </w:rPr>
+        <w:t>অদৃশ্য</w:t>
+      </w:r>
+      <w:r>
+        <w:rPr>
+          <w:rFonts w:ascii="SolaimanLipi" w:hAnsi="SolaimanLipi" w:cs="SolaimanLipi"/>
+          <w:sz w:val="28"/>
+          <w:szCs w:val="28"/>
+        </w:rPr>
+        <w:t xml:space="preserve"> </w:t>
+      </w:r>
+      <w:r>
+        <w:rPr>
+          <w:rFonts w:ascii="SolaimanLipi" w:hAnsi="SolaimanLipi" w:cs="SolaimanLipi"/>
+          <w:sz w:val="28"/>
+          <w:szCs w:val="28"/>
+          <w:cs/>
+          <w:lang w:bidi="bn-IN"/>
+        </w:rPr>
+        <w:t>হয়ে</w:t>
+      </w:r>
+      <w:r>
+        <w:rPr>
+          <w:rFonts w:ascii="SolaimanLipi" w:hAnsi="SolaimanLipi" w:cs="SolaimanLipi"/>
+          <w:sz w:val="28"/>
+          <w:szCs w:val="28"/>
+        </w:rPr>
+        <w:t xml:space="preserve"> </w:t>
+      </w:r>
+      <w:r>
+        <w:rPr>
+          <w:rFonts w:ascii="SolaimanLipi" w:hAnsi="SolaimanLipi" w:cs="SolaimanLipi"/>
+          <w:sz w:val="28"/>
+          <w:szCs w:val="28"/>
+          <w:cs/>
+          <w:lang w:bidi="bn-IN"/>
+        </w:rPr>
+        <w:t>যেতে</w:t>
+      </w:r>
+      <w:r>
+        <w:rPr>
+          <w:rFonts w:ascii="SolaimanLipi" w:hAnsi="SolaimanLipi" w:cs="SolaimanLipi"/>
+          <w:sz w:val="28"/>
+          <w:szCs w:val="28"/>
+        </w:rPr>
+        <w:t xml:space="preserve"> </w:t>
+      </w:r>
+      <w:r>
+        <w:rPr>
+          <w:rFonts w:ascii="SolaimanLipi" w:hAnsi="SolaimanLipi" w:cs="SolaimanLipi"/>
+          <w:sz w:val="28"/>
+          <w:szCs w:val="28"/>
+          <w:cs/>
+          <w:lang w:bidi="bn-IN"/>
+        </w:rPr>
+        <w:t>পারে</w:t>
+      </w:r>
+      <w:r>
+        <w:rPr>
+          <w:rFonts w:ascii="SolaimanLipi" w:hAnsi="SolaimanLipi" w:cs="SolaimanLipi"/>
+          <w:sz w:val="28"/>
+          <w:szCs w:val="28"/>
+          <w:cs/>
+          <w:lang w:bidi="hi-IN"/>
+        </w:rPr>
+        <w:t>।</w:t>
+      </w:r>
+      <w:r>
+        <w:rPr>
+          <w:rFonts w:ascii="SolaimanLipi" w:hAnsi="SolaimanLipi" w:cs="SolaimanLipi"/>
+          <w:sz w:val="28"/>
+          <w:szCs w:val="28"/>
+        </w:rPr>
+        <w:t xml:space="preserve"> </w:t>
+      </w:r>
+      <w:r>
+        <w:rPr>
+          <w:rFonts w:ascii="SolaimanLipi" w:hAnsi="SolaimanLipi" w:cs="SolaimanLipi"/>
+          <w:sz w:val="28"/>
+          <w:szCs w:val="28"/>
+          <w:cs/>
+          <w:lang w:bidi="bn-IN"/>
+        </w:rPr>
+        <w:t>অতএব</w:t>
+      </w:r>
+      <w:r>
+        <w:rPr>
+          <w:rFonts w:ascii="SolaimanLipi" w:hAnsi="SolaimanLipi" w:cs="SolaimanLipi"/>
+          <w:sz w:val="28"/>
+          <w:szCs w:val="28"/>
+        </w:rPr>
+        <w:t xml:space="preserve">, </w:t>
+      </w:r>
+      <w:r>
+        <w:rPr>
+          <w:rFonts w:ascii="SolaimanLipi" w:hAnsi="SolaimanLipi" w:cs="SolaimanLipi"/>
+          <w:sz w:val="28"/>
+          <w:szCs w:val="28"/>
+          <w:cs/>
+          <w:lang w:bidi="bn-IN"/>
+        </w:rPr>
+        <w:t>ফ্ল্যাটল্যান্ডের</w:t>
+      </w:r>
+      <w:r>
+        <w:rPr>
+          <w:rFonts w:ascii="SolaimanLipi" w:hAnsi="SolaimanLipi" w:cs="SolaimanLipi"/>
+          <w:sz w:val="28"/>
+          <w:szCs w:val="28"/>
+        </w:rPr>
+        <w:t xml:space="preserve"> </w:t>
+      </w:r>
+      <w:r>
+        <w:rPr>
+          <w:rFonts w:ascii="SolaimanLipi" w:hAnsi="SolaimanLipi" w:cs="SolaimanLipi"/>
+          <w:sz w:val="28"/>
+          <w:szCs w:val="28"/>
+          <w:cs/>
+          <w:lang w:bidi="bn-IN"/>
+        </w:rPr>
+        <w:t>মহিলাদের</w:t>
+      </w:r>
+      <w:r>
+        <w:rPr>
+          <w:rFonts w:ascii="SolaimanLipi" w:hAnsi="SolaimanLipi" w:cs="SolaimanLipi"/>
+          <w:sz w:val="28"/>
+          <w:szCs w:val="28"/>
+        </w:rPr>
+        <w:t xml:space="preserve"> </w:t>
+      </w:r>
+      <w:r>
+        <w:rPr>
+          <w:rFonts w:ascii="SolaimanLipi" w:hAnsi="SolaimanLipi" w:cs="SolaimanLipi"/>
+          <w:sz w:val="28"/>
+          <w:szCs w:val="28"/>
+          <w:cs/>
+          <w:lang w:bidi="bn-IN"/>
+        </w:rPr>
+        <w:t>সাথে</w:t>
+      </w:r>
+      <w:r>
+        <w:rPr>
+          <w:rFonts w:ascii="SolaimanLipi" w:hAnsi="SolaimanLipi" w:cs="SolaimanLipi"/>
+          <w:sz w:val="28"/>
+          <w:szCs w:val="28"/>
+        </w:rPr>
+        <w:t xml:space="preserve"> </w:t>
+      </w:r>
+      <w:r>
+        <w:rPr>
+          <w:rFonts w:ascii="SolaimanLipi" w:hAnsi="SolaimanLipi" w:cs="SolaimanLipi"/>
+          <w:sz w:val="28"/>
+          <w:szCs w:val="28"/>
+          <w:cs/>
+          <w:lang w:bidi="bn-IN"/>
+        </w:rPr>
+        <w:t>ঝামেলা</w:t>
+      </w:r>
+      <w:r>
+        <w:rPr>
+          <w:rFonts w:ascii="SolaimanLipi" w:hAnsi="SolaimanLipi" w:cs="SolaimanLipi"/>
+          <w:sz w:val="28"/>
+          <w:szCs w:val="28"/>
+        </w:rPr>
+        <w:t xml:space="preserve"> </w:t>
+      </w:r>
+      <w:r>
+        <w:rPr>
+          <w:rFonts w:ascii="SolaimanLipi" w:hAnsi="SolaimanLipi" w:cs="SolaimanLipi"/>
+          <w:sz w:val="28"/>
+          <w:szCs w:val="28"/>
+          <w:cs/>
+          <w:lang w:bidi="bn-IN"/>
+        </w:rPr>
+        <w:t>বাঁধানো</w:t>
+      </w:r>
+      <w:r>
+        <w:rPr>
+          <w:rFonts w:ascii="SolaimanLipi" w:hAnsi="SolaimanLipi" w:cs="SolaimanLipi"/>
+          <w:sz w:val="28"/>
+          <w:szCs w:val="28"/>
+        </w:rPr>
+        <w:t xml:space="preserve"> </w:t>
+      </w:r>
+      <w:r>
+        <w:rPr>
+          <w:rFonts w:ascii="SolaimanLipi" w:hAnsi="SolaimanLipi" w:cs="SolaimanLipi"/>
+          <w:sz w:val="28"/>
+          <w:szCs w:val="28"/>
+          <w:cs/>
+          <w:lang w:bidi="bn-IN"/>
+        </w:rPr>
+        <w:t>কোনোভাবেই</w:t>
+      </w:r>
+      <w:r>
+        <w:rPr>
+          <w:rFonts w:ascii="SolaimanLipi" w:hAnsi="SolaimanLipi" w:cs="SolaimanLipi"/>
+          <w:sz w:val="28"/>
+          <w:szCs w:val="28"/>
+        </w:rPr>
+        <w:t xml:space="preserve"> </w:t>
+      </w:r>
+      <w:r>
+        <w:rPr>
+          <w:rFonts w:ascii="SolaimanLipi" w:hAnsi="SolaimanLipi" w:cs="SolaimanLipi"/>
+          <w:sz w:val="28"/>
+          <w:szCs w:val="28"/>
+          <w:cs/>
+          <w:lang w:bidi="bn-IN"/>
+        </w:rPr>
+        <w:t>বুদ্ধিমানের</w:t>
+      </w:r>
+      <w:r>
+        <w:rPr>
+          <w:rFonts w:ascii="SolaimanLipi" w:hAnsi="SolaimanLipi" w:cs="SolaimanLipi"/>
+          <w:sz w:val="28"/>
+          <w:szCs w:val="28"/>
+        </w:rPr>
+        <w:t xml:space="preserve"> </w:t>
+      </w:r>
+      <w:r>
+        <w:rPr>
+          <w:rFonts w:ascii="SolaimanLipi" w:hAnsi="SolaimanLipi" w:cs="SolaimanLipi"/>
+          <w:sz w:val="28"/>
+          <w:szCs w:val="28"/>
+          <w:cs/>
+          <w:lang w:bidi="bn-IN"/>
+        </w:rPr>
+        <w:t>কাজ</w:t>
+      </w:r>
+      <w:r>
+        <w:rPr>
+          <w:rFonts w:ascii="SolaimanLipi" w:hAnsi="SolaimanLipi" w:cs="SolaimanLipi"/>
+          <w:sz w:val="28"/>
+          <w:szCs w:val="28"/>
+        </w:rPr>
+        <w:t xml:space="preserve"> </w:t>
+      </w:r>
+      <w:r>
+        <w:rPr>
+          <w:rFonts w:ascii="SolaimanLipi" w:hAnsi="SolaimanLipi" w:cs="SolaimanLipi"/>
+          <w:sz w:val="28"/>
+          <w:szCs w:val="28"/>
+          <w:cs/>
+          <w:lang w:bidi="bn-IN"/>
+        </w:rPr>
+        <w:t>নয়</w:t>
+      </w:r>
+      <w:r>
+        <w:rPr>
+          <w:rFonts w:ascii="SolaimanLipi" w:hAnsi="SolaimanLipi" w:cs="SolaimanLipi"/>
+          <w:sz w:val="28"/>
+          <w:szCs w:val="28"/>
+          <w:cs/>
+          <w:lang w:bidi="hi-IN"/>
+        </w:rPr>
+        <w:t>।</w:t>
       </w:r>
     </w:p>
     <w:p>
@@ -41480,31 +42529,593 @@
           <w:szCs w:val="28"/>
         </w:rPr>
       </w:pPr>
-      <w:proofErr w:type="gramStart"/>
-      <w:r>
-        <w:rPr>
-          <w:rFonts w:ascii="SolaimanLipi" w:hAnsi="SolaimanLipi" w:cs="SolaimanLipi"/>
-          <w:sz w:val="28"/>
-          <w:szCs w:val="28"/>
-        </w:rPr>
-        <w:t>তবে আমার কিছু তরুণ পাঠক হয়ত জিজ্ঞেস করবেন, তাহলে ফ্ল্যাটল্যান্ডের মহিলারা নিজেদেরকে কীভাবে দৃশ্যমান করে তোলে?</w:t>
-      </w:r>
-      <w:proofErr w:type="gramEnd"/>
-      <w:r>
-        <w:rPr>
-          <w:rFonts w:ascii="SolaimanLipi" w:hAnsi="SolaimanLipi" w:cs="SolaimanLipi"/>
-          <w:sz w:val="28"/>
-          <w:szCs w:val="28"/>
-        </w:rPr>
-        <w:t xml:space="preserve"> আমার বিশ্বাস, ব্যাপা</w:t>
-      </w:r>
-      <w:r>
-        <w:rPr>
-          <w:rFonts w:ascii="SolaimanLipi" w:hAnsi="SolaimanLipi" w:cs="SolaimanLipi"/>
-          <w:sz w:val="28"/>
-          <w:szCs w:val="28"/>
-        </w:rPr>
-        <w:t xml:space="preserve">রটা ব্যাখ্যা করে বোঝানোর প্রয়োজন নেই। তবে অল্প কথায় সহজেই ব্যাপারটা বোঝানো যাবে। </w:t>
+      <w:r>
+        <w:rPr>
+          <w:rFonts w:ascii="SolaimanLipi" w:hAnsi="SolaimanLipi" w:cs="SolaimanLipi"/>
+          <w:sz w:val="28"/>
+          <w:szCs w:val="28"/>
+          <w:cs/>
+          <w:lang w:bidi="bn-IN"/>
+        </w:rPr>
+        <w:t>তবে</w:t>
+      </w:r>
+      <w:r>
+        <w:rPr>
+          <w:rFonts w:ascii="SolaimanLipi" w:hAnsi="SolaimanLipi" w:cs="SolaimanLipi"/>
+          <w:sz w:val="28"/>
+          <w:szCs w:val="28"/>
+        </w:rPr>
+        <w:t xml:space="preserve"> </w:t>
+      </w:r>
+      <w:r>
+        <w:rPr>
+          <w:rFonts w:ascii="SolaimanLipi" w:hAnsi="SolaimanLipi" w:cs="SolaimanLipi"/>
+          <w:sz w:val="28"/>
+          <w:szCs w:val="28"/>
+          <w:cs/>
+          <w:lang w:bidi="bn-IN"/>
+        </w:rPr>
+        <w:t>আমার</w:t>
+      </w:r>
+      <w:r>
+        <w:rPr>
+          <w:rFonts w:ascii="SolaimanLipi" w:hAnsi="SolaimanLipi" w:cs="SolaimanLipi"/>
+          <w:sz w:val="28"/>
+          <w:szCs w:val="28"/>
+        </w:rPr>
+        <w:t xml:space="preserve"> </w:t>
+      </w:r>
+      <w:r>
+        <w:rPr>
+          <w:rFonts w:ascii="SolaimanLipi" w:hAnsi="SolaimanLipi" w:cs="SolaimanLipi"/>
+          <w:sz w:val="28"/>
+          <w:szCs w:val="28"/>
+          <w:cs/>
+          <w:lang w:bidi="bn-IN"/>
+        </w:rPr>
+        <w:t>কিছু</w:t>
+      </w:r>
+      <w:r>
+        <w:rPr>
+          <w:rFonts w:ascii="SolaimanLipi" w:hAnsi="SolaimanLipi" w:cs="SolaimanLipi"/>
+          <w:sz w:val="28"/>
+          <w:szCs w:val="28"/>
+        </w:rPr>
+        <w:t xml:space="preserve"> </w:t>
+      </w:r>
+      <w:r>
+        <w:rPr>
+          <w:rFonts w:ascii="SolaimanLipi" w:hAnsi="SolaimanLipi" w:cs="SolaimanLipi"/>
+          <w:sz w:val="28"/>
+          <w:szCs w:val="28"/>
+          <w:cs/>
+          <w:lang w:bidi="bn-IN"/>
+        </w:rPr>
+        <w:t>তরুণ</w:t>
+      </w:r>
+      <w:r>
+        <w:rPr>
+          <w:rFonts w:ascii="SolaimanLipi" w:hAnsi="SolaimanLipi" w:cs="SolaimanLipi"/>
+          <w:sz w:val="28"/>
+          <w:szCs w:val="28"/>
+        </w:rPr>
+        <w:t xml:space="preserve"> </w:t>
+      </w:r>
+      <w:r>
+        <w:rPr>
+          <w:rFonts w:ascii="SolaimanLipi" w:hAnsi="SolaimanLipi" w:cs="SolaimanLipi"/>
+          <w:sz w:val="28"/>
+          <w:szCs w:val="28"/>
+          <w:cs/>
+          <w:lang w:bidi="bn-IN"/>
+        </w:rPr>
+        <w:t>পাঠক</w:t>
+      </w:r>
+      <w:r>
+        <w:rPr>
+          <w:rFonts w:ascii="SolaimanLipi" w:hAnsi="SolaimanLipi" w:cs="SolaimanLipi"/>
+          <w:sz w:val="28"/>
+          <w:szCs w:val="28"/>
+        </w:rPr>
+        <w:t xml:space="preserve"> </w:t>
+      </w:r>
+      <w:r>
+        <w:rPr>
+          <w:rFonts w:ascii="SolaimanLipi" w:hAnsi="SolaimanLipi" w:cs="SolaimanLipi"/>
+          <w:sz w:val="28"/>
+          <w:szCs w:val="28"/>
+          <w:cs/>
+          <w:lang w:bidi="bn-IN"/>
+        </w:rPr>
+        <w:t>হয়ত</w:t>
+      </w:r>
+      <w:r>
+        <w:rPr>
+          <w:rFonts w:ascii="SolaimanLipi" w:hAnsi="SolaimanLipi" w:cs="SolaimanLipi"/>
+          <w:sz w:val="28"/>
+          <w:szCs w:val="28"/>
+        </w:rPr>
+        <w:t xml:space="preserve"> </w:t>
+      </w:r>
+      <w:r>
+        <w:rPr>
+          <w:rFonts w:ascii="SolaimanLipi" w:hAnsi="SolaimanLipi" w:cs="SolaimanLipi"/>
+          <w:sz w:val="28"/>
+          <w:szCs w:val="28"/>
+          <w:cs/>
+          <w:lang w:bidi="bn-IN"/>
+        </w:rPr>
+        <w:t>জিজ্ঞেস</w:t>
+      </w:r>
+      <w:r>
+        <w:rPr>
+          <w:rFonts w:ascii="SolaimanLipi" w:hAnsi="SolaimanLipi" w:cs="SolaimanLipi"/>
+          <w:sz w:val="28"/>
+          <w:szCs w:val="28"/>
+        </w:rPr>
+        <w:t xml:space="preserve"> </w:t>
+      </w:r>
+      <w:r>
+        <w:rPr>
+          <w:rFonts w:ascii="SolaimanLipi" w:hAnsi="SolaimanLipi" w:cs="SolaimanLipi"/>
+          <w:sz w:val="28"/>
+          <w:szCs w:val="28"/>
+          <w:cs/>
+          <w:lang w:bidi="bn-IN"/>
+        </w:rPr>
+        <w:t>করবেন</w:t>
+      </w:r>
+      <w:r>
+        <w:rPr>
+          <w:rFonts w:ascii="SolaimanLipi" w:hAnsi="SolaimanLipi" w:cs="SolaimanLipi"/>
+          <w:sz w:val="28"/>
+          <w:szCs w:val="28"/>
+        </w:rPr>
+        <w:t xml:space="preserve">, </w:t>
+      </w:r>
+      <w:r>
+        <w:rPr>
+          <w:rFonts w:ascii="SolaimanLipi" w:hAnsi="SolaimanLipi" w:cs="SolaimanLipi"/>
+          <w:sz w:val="28"/>
+          <w:szCs w:val="28"/>
+          <w:cs/>
+          <w:lang w:bidi="bn-IN"/>
+        </w:rPr>
+        <w:t>তাহলে</w:t>
+      </w:r>
+      <w:r>
+        <w:rPr>
+          <w:rFonts w:ascii="SolaimanLipi" w:hAnsi="SolaimanLipi" w:cs="SolaimanLipi"/>
+          <w:sz w:val="28"/>
+          <w:szCs w:val="28"/>
+        </w:rPr>
+        <w:t xml:space="preserve"> </w:t>
+      </w:r>
+      <w:r>
+        <w:rPr>
+          <w:rFonts w:ascii="SolaimanLipi" w:hAnsi="SolaimanLipi" w:cs="SolaimanLipi"/>
+          <w:sz w:val="28"/>
+          <w:szCs w:val="28"/>
+          <w:cs/>
+          <w:lang w:bidi="bn-IN"/>
+        </w:rPr>
+        <w:t>ফ্ল্যাটল্যান্ডের</w:t>
+      </w:r>
+      <w:r>
+        <w:rPr>
+          <w:rFonts w:ascii="SolaimanLipi" w:hAnsi="SolaimanLipi" w:cs="SolaimanLipi"/>
+          <w:sz w:val="28"/>
+          <w:szCs w:val="28"/>
+        </w:rPr>
+        <w:t xml:space="preserve"> </w:t>
+      </w:r>
+      <w:r>
+        <w:rPr>
+          <w:rFonts w:ascii="SolaimanLipi" w:hAnsi="SolaimanLipi" w:cs="SolaimanLipi"/>
+          <w:sz w:val="28"/>
+          <w:szCs w:val="28"/>
+          <w:cs/>
+          <w:lang w:bidi="bn-IN"/>
+        </w:rPr>
+        <w:t>মহিলারা</w:t>
+      </w:r>
+      <w:r>
+        <w:rPr>
+          <w:rFonts w:ascii="SolaimanLipi" w:hAnsi="SolaimanLipi" w:cs="SolaimanLipi"/>
+          <w:sz w:val="28"/>
+          <w:szCs w:val="28"/>
+        </w:rPr>
+        <w:t xml:space="preserve"> </w:t>
+      </w:r>
+      <w:r>
+        <w:rPr>
+          <w:rFonts w:ascii="SolaimanLipi" w:hAnsi="SolaimanLipi" w:cs="SolaimanLipi"/>
+          <w:sz w:val="28"/>
+          <w:szCs w:val="28"/>
+          <w:cs/>
+          <w:lang w:bidi="bn-IN"/>
+        </w:rPr>
+        <w:t>নিজেদেরকে</w:t>
+      </w:r>
+      <w:r>
+        <w:rPr>
+          <w:rFonts w:ascii="SolaimanLipi" w:hAnsi="SolaimanLipi" w:cs="SolaimanLipi"/>
+          <w:sz w:val="28"/>
+          <w:szCs w:val="28"/>
+        </w:rPr>
+        <w:t xml:space="preserve"> </w:t>
+      </w:r>
+      <w:r>
+        <w:rPr>
+          <w:rFonts w:ascii="SolaimanLipi" w:hAnsi="SolaimanLipi" w:cs="SolaimanLipi"/>
+          <w:sz w:val="28"/>
+          <w:szCs w:val="28"/>
+          <w:cs/>
+          <w:lang w:bidi="bn-IN"/>
+        </w:rPr>
+        <w:t>কীভাবে</w:t>
+      </w:r>
+      <w:r>
+        <w:rPr>
+          <w:rFonts w:ascii="SolaimanLipi" w:hAnsi="SolaimanLipi" w:cs="SolaimanLipi"/>
+          <w:sz w:val="28"/>
+          <w:szCs w:val="28"/>
+        </w:rPr>
+        <w:t xml:space="preserve"> </w:t>
+      </w:r>
+      <w:r>
+        <w:rPr>
+          <w:rFonts w:ascii="SolaimanLipi" w:hAnsi="SolaimanLipi" w:cs="SolaimanLipi"/>
+          <w:sz w:val="28"/>
+          <w:szCs w:val="28"/>
+          <w:cs/>
+          <w:lang w:bidi="bn-IN"/>
+        </w:rPr>
+        <w:t>দৃশ্যমান</w:t>
+      </w:r>
+      <w:r>
+        <w:rPr>
+          <w:rFonts w:ascii="SolaimanLipi" w:hAnsi="SolaimanLipi" w:cs="SolaimanLipi"/>
+          <w:sz w:val="28"/>
+          <w:szCs w:val="28"/>
+        </w:rPr>
+        <w:t xml:space="preserve"> </w:t>
+      </w:r>
+      <w:r>
+        <w:rPr>
+          <w:rFonts w:ascii="SolaimanLipi" w:hAnsi="SolaimanLipi" w:cs="SolaimanLipi"/>
+          <w:sz w:val="28"/>
+          <w:szCs w:val="28"/>
+          <w:cs/>
+          <w:lang w:bidi="bn-IN"/>
+        </w:rPr>
+        <w:t>করে</w:t>
+      </w:r>
+      <w:r>
+        <w:rPr>
+          <w:rFonts w:ascii="SolaimanLipi" w:hAnsi="SolaimanLipi" w:cs="SolaimanLipi"/>
+          <w:sz w:val="28"/>
+          <w:szCs w:val="28"/>
+        </w:rPr>
+        <w:t xml:space="preserve"> </w:t>
+      </w:r>
+      <w:r>
+        <w:rPr>
+          <w:rFonts w:ascii="SolaimanLipi" w:hAnsi="SolaimanLipi" w:cs="SolaimanLipi"/>
+          <w:sz w:val="28"/>
+          <w:szCs w:val="28"/>
+          <w:cs/>
+          <w:lang w:bidi="bn-IN"/>
+        </w:rPr>
+        <w:t>তোলে</w:t>
+      </w:r>
+      <w:r>
+        <w:rPr>
+          <w:rFonts w:ascii="SolaimanLipi" w:hAnsi="SolaimanLipi" w:cs="SolaimanLipi"/>
+          <w:sz w:val="28"/>
+          <w:szCs w:val="28"/>
+        </w:rPr>
+        <w:t xml:space="preserve">? </w:t>
+      </w:r>
+      <w:r>
+        <w:rPr>
+          <w:rFonts w:ascii="SolaimanLipi" w:hAnsi="SolaimanLipi" w:cs="SolaimanLipi"/>
+          <w:sz w:val="28"/>
+          <w:szCs w:val="28"/>
+          <w:cs/>
+          <w:lang w:bidi="bn-IN"/>
+        </w:rPr>
+        <w:t>আমার</w:t>
+      </w:r>
+      <w:r>
+        <w:rPr>
+          <w:rFonts w:ascii="SolaimanLipi" w:hAnsi="SolaimanLipi" w:cs="SolaimanLipi"/>
+          <w:sz w:val="28"/>
+          <w:szCs w:val="28"/>
+        </w:rPr>
+        <w:t xml:space="preserve"> </w:t>
+      </w:r>
+      <w:r>
+        <w:rPr>
+          <w:rFonts w:ascii="SolaimanLipi" w:hAnsi="SolaimanLipi" w:cs="SolaimanLipi"/>
+          <w:sz w:val="28"/>
+          <w:szCs w:val="28"/>
+          <w:cs/>
+          <w:lang w:bidi="bn-IN"/>
+        </w:rPr>
+        <w:t>বিশ্বাস</w:t>
+      </w:r>
+      <w:r>
+        <w:rPr>
+          <w:rFonts w:ascii="SolaimanLipi" w:hAnsi="SolaimanLipi" w:cs="SolaimanLipi"/>
+          <w:sz w:val="28"/>
+          <w:szCs w:val="28"/>
+        </w:rPr>
+        <w:t xml:space="preserve">, </w:t>
+      </w:r>
+      <w:r>
+        <w:rPr>
+          <w:rFonts w:ascii="SolaimanLipi" w:hAnsi="SolaimanLipi" w:cs="SolaimanLipi"/>
+          <w:sz w:val="28"/>
+          <w:szCs w:val="28"/>
+          <w:cs/>
+          <w:lang w:bidi="bn-IN"/>
+        </w:rPr>
+        <w:t>ব্যাপা</w:t>
+      </w:r>
+      <w:r>
+        <w:rPr>
+          <w:rFonts w:ascii="SolaimanLipi" w:hAnsi="SolaimanLipi" w:cs="SolaimanLipi"/>
+          <w:sz w:val="28"/>
+          <w:szCs w:val="28"/>
+          <w:cs/>
+          <w:lang w:bidi="bn-IN"/>
+        </w:rPr>
+        <w:t>রটা</w:t>
+      </w:r>
+      <w:r>
+        <w:rPr>
+          <w:rFonts w:ascii="SolaimanLipi" w:hAnsi="SolaimanLipi" w:cs="SolaimanLipi"/>
+          <w:sz w:val="28"/>
+          <w:szCs w:val="28"/>
+        </w:rPr>
+        <w:t xml:space="preserve"> </w:t>
+      </w:r>
+      <w:r>
+        <w:rPr>
+          <w:rFonts w:ascii="SolaimanLipi" w:hAnsi="SolaimanLipi" w:cs="SolaimanLipi"/>
+          <w:sz w:val="28"/>
+          <w:szCs w:val="28"/>
+          <w:cs/>
+          <w:lang w:bidi="bn-IN"/>
+        </w:rPr>
+        <w:t>ব্যাখ্যা</w:t>
+      </w:r>
+      <w:r>
+        <w:rPr>
+          <w:rFonts w:ascii="SolaimanLipi" w:hAnsi="SolaimanLipi" w:cs="SolaimanLipi"/>
+          <w:sz w:val="28"/>
+          <w:szCs w:val="28"/>
+        </w:rPr>
+        <w:t xml:space="preserve"> </w:t>
+      </w:r>
+      <w:r>
+        <w:rPr>
+          <w:rFonts w:ascii="SolaimanLipi" w:hAnsi="SolaimanLipi" w:cs="SolaimanLipi"/>
+          <w:sz w:val="28"/>
+          <w:szCs w:val="28"/>
+          <w:cs/>
+          <w:lang w:bidi="bn-IN"/>
+        </w:rPr>
+        <w:t>করে</w:t>
+      </w:r>
+      <w:r>
+        <w:rPr>
+          <w:rFonts w:ascii="SolaimanLipi" w:hAnsi="SolaimanLipi" w:cs="SolaimanLipi"/>
+          <w:sz w:val="28"/>
+          <w:szCs w:val="28"/>
+        </w:rPr>
+        <w:t xml:space="preserve"> </w:t>
+      </w:r>
+      <w:r>
+        <w:rPr>
+          <w:rFonts w:ascii="SolaimanLipi" w:hAnsi="SolaimanLipi" w:cs="SolaimanLipi"/>
+          <w:sz w:val="28"/>
+          <w:szCs w:val="28"/>
+          <w:cs/>
+          <w:lang w:bidi="bn-IN"/>
+        </w:rPr>
+        <w:t>বোঝানোর</w:t>
+      </w:r>
+      <w:r>
+        <w:rPr>
+          <w:rFonts w:ascii="SolaimanLipi" w:hAnsi="SolaimanLipi" w:cs="SolaimanLipi"/>
+          <w:sz w:val="28"/>
+          <w:szCs w:val="28"/>
+        </w:rPr>
+        <w:t xml:space="preserve"> </w:t>
+      </w:r>
+      <w:r>
+        <w:rPr>
+          <w:rFonts w:ascii="SolaimanLipi" w:hAnsi="SolaimanLipi" w:cs="SolaimanLipi"/>
+          <w:sz w:val="28"/>
+          <w:szCs w:val="28"/>
+          <w:cs/>
+          <w:lang w:bidi="bn-IN"/>
+        </w:rPr>
+        <w:t>প্রয়োজন</w:t>
+      </w:r>
+      <w:r>
+        <w:rPr>
+          <w:rFonts w:ascii="SolaimanLipi" w:hAnsi="SolaimanLipi" w:cs="SolaimanLipi"/>
+          <w:sz w:val="28"/>
+          <w:szCs w:val="28"/>
+        </w:rPr>
+        <w:t xml:space="preserve"> </w:t>
+      </w:r>
+      <w:r>
+        <w:rPr>
+          <w:rFonts w:ascii="SolaimanLipi" w:hAnsi="SolaimanLipi" w:cs="SolaimanLipi"/>
+          <w:sz w:val="28"/>
+          <w:szCs w:val="28"/>
+          <w:cs/>
+          <w:lang w:bidi="bn-IN"/>
+        </w:rPr>
+        <w:t>নেই</w:t>
+      </w:r>
+      <w:r>
+        <w:rPr>
+          <w:rFonts w:ascii="SolaimanLipi" w:hAnsi="SolaimanLipi" w:cs="SolaimanLipi"/>
+          <w:sz w:val="28"/>
+          <w:szCs w:val="28"/>
+          <w:cs/>
+          <w:lang w:bidi="hi-IN"/>
+        </w:rPr>
+        <w:t>।</w:t>
+      </w:r>
+      <w:r>
+        <w:rPr>
+          <w:rFonts w:ascii="SolaimanLipi" w:hAnsi="SolaimanLipi" w:cs="SolaimanLipi"/>
+          <w:sz w:val="28"/>
+          <w:szCs w:val="28"/>
+        </w:rPr>
+        <w:t xml:space="preserve"> </w:t>
+      </w:r>
+      <w:r>
+        <w:rPr>
+          <w:rFonts w:ascii="SolaimanLipi" w:hAnsi="SolaimanLipi" w:cs="SolaimanLipi"/>
+          <w:sz w:val="28"/>
+          <w:szCs w:val="28"/>
+          <w:cs/>
+          <w:lang w:bidi="bn-IN"/>
+        </w:rPr>
+        <w:t>তবে</w:t>
+      </w:r>
+      <w:r>
+        <w:rPr>
+          <w:rFonts w:ascii="SolaimanLipi" w:hAnsi="SolaimanLipi" w:cs="SolaimanLipi"/>
+          <w:sz w:val="28"/>
+          <w:szCs w:val="28"/>
+        </w:rPr>
+        <w:t xml:space="preserve"> </w:t>
+      </w:r>
+      <w:r>
+        <w:rPr>
+          <w:rFonts w:ascii="SolaimanLipi" w:hAnsi="SolaimanLipi" w:cs="SolaimanLipi"/>
+          <w:sz w:val="28"/>
+          <w:szCs w:val="28"/>
+          <w:cs/>
+          <w:lang w:bidi="bn-IN"/>
+        </w:rPr>
+        <w:t>অল্প</w:t>
+      </w:r>
+      <w:r>
+        <w:rPr>
+          <w:rFonts w:ascii="SolaimanLipi" w:hAnsi="SolaimanLipi" w:cs="SolaimanLipi"/>
+          <w:sz w:val="28"/>
+          <w:szCs w:val="28"/>
+        </w:rPr>
+        <w:t xml:space="preserve"> </w:t>
+      </w:r>
+      <w:r>
+        <w:rPr>
+          <w:rFonts w:ascii="SolaimanLipi" w:hAnsi="SolaimanLipi" w:cs="SolaimanLipi"/>
+          <w:sz w:val="28"/>
+          <w:szCs w:val="28"/>
+          <w:cs/>
+          <w:lang w:bidi="bn-IN"/>
+        </w:rPr>
+        <w:t>কথায়</w:t>
+      </w:r>
+      <w:r>
+        <w:rPr>
+          <w:rFonts w:ascii="SolaimanLipi" w:hAnsi="SolaimanLipi" w:cs="SolaimanLipi"/>
+          <w:sz w:val="28"/>
+          <w:szCs w:val="28"/>
+        </w:rPr>
+        <w:t xml:space="preserve"> </w:t>
+      </w:r>
+      <w:r>
+        <w:rPr>
+          <w:rFonts w:ascii="SolaimanLipi" w:hAnsi="SolaimanLipi" w:cs="SolaimanLipi"/>
+          <w:sz w:val="28"/>
+          <w:szCs w:val="28"/>
+          <w:cs/>
+          <w:lang w:bidi="bn-IN"/>
+        </w:rPr>
+        <w:t>সহজেই</w:t>
+      </w:r>
+      <w:r>
+        <w:rPr>
+          <w:rFonts w:ascii="SolaimanLipi" w:hAnsi="SolaimanLipi" w:cs="SolaimanLipi"/>
+          <w:sz w:val="28"/>
+          <w:szCs w:val="28"/>
+        </w:rPr>
+        <w:t xml:space="preserve"> </w:t>
+      </w:r>
+      <w:r>
+        <w:rPr>
+          <w:rFonts w:ascii="SolaimanLipi" w:hAnsi="SolaimanLipi" w:cs="SolaimanLipi"/>
+          <w:sz w:val="28"/>
+          <w:szCs w:val="28"/>
+          <w:cs/>
+          <w:lang w:bidi="bn-IN"/>
+        </w:rPr>
+        <w:t>ব্যাপারটা</w:t>
+      </w:r>
+      <w:r>
+        <w:rPr>
+          <w:rFonts w:ascii="SolaimanLipi" w:hAnsi="SolaimanLipi" w:cs="SolaimanLipi"/>
+          <w:sz w:val="28"/>
+          <w:szCs w:val="28"/>
+        </w:rPr>
+        <w:t xml:space="preserve"> </w:t>
+      </w:r>
+      <w:r>
+        <w:rPr>
+          <w:rFonts w:ascii="SolaimanLipi" w:hAnsi="SolaimanLipi" w:cs="SolaimanLipi"/>
+          <w:sz w:val="28"/>
+          <w:szCs w:val="28"/>
+          <w:cs/>
+          <w:lang w:bidi="bn-IN"/>
+        </w:rPr>
+        <w:t>বোঝানো</w:t>
+      </w:r>
+      <w:r>
+        <w:rPr>
+          <w:rFonts w:ascii="SolaimanLipi" w:hAnsi="SolaimanLipi" w:cs="SolaimanLipi"/>
+          <w:sz w:val="28"/>
+          <w:szCs w:val="28"/>
+        </w:rPr>
+        <w:t xml:space="preserve"> </w:t>
+      </w:r>
+      <w:r>
+        <w:rPr>
+          <w:rFonts w:ascii="SolaimanLipi" w:hAnsi="SolaimanLipi" w:cs="SolaimanLipi"/>
+          <w:sz w:val="28"/>
+          <w:szCs w:val="28"/>
+          <w:cs/>
+          <w:lang w:bidi="bn-IN"/>
+        </w:rPr>
+        <w:t>যাবে</w:t>
+      </w:r>
+      <w:r>
+        <w:rPr>
+          <w:rFonts w:ascii="SolaimanLipi" w:hAnsi="SolaimanLipi" w:cs="SolaimanLipi"/>
+          <w:sz w:val="28"/>
+          <w:szCs w:val="28"/>
+          <w:cs/>
+          <w:lang w:bidi="hi-IN"/>
+        </w:rPr>
+        <w:t>।</w:t>
+      </w:r>
+      <w:r>
+        <w:rPr>
+          <w:rFonts w:ascii="SolaimanLipi" w:hAnsi="SolaimanLipi" w:cs="SolaimanLipi"/>
+          <w:sz w:val="28"/>
+          <w:szCs w:val="28"/>
+        </w:rPr>
+        <w:t xml:space="preserve"> </w:t>
       </w:r>
     </w:p>
     <w:p>
@@ -41521,29 +43132,1611 @@
           <w:rFonts w:ascii="SolaimanLipi" w:hAnsi="SolaimanLipi" w:cs="SolaimanLipi"/>
           <w:sz w:val="28"/>
           <w:szCs w:val="28"/>
-        </w:rPr>
-        <w:t xml:space="preserve">টেবিলে একটি সুঁই রাখুন। টেবিলের পিঠ বরাবর চোখ রেখে পাশ থেকে এর দিকে তাকালে সুঁইয়ের পুরো দৈর্ঘ্য দেখা যাবে। কিন্তু সুঁইয়ের প্রান্তীয় দিক থেকে দেখলে একটি বিন্দু দেখা যাবে শুধু। </w:t>
-      </w:r>
-      <w:r>
-        <w:rPr>
-          <w:rFonts w:ascii="SolaimanLipi" w:hAnsi="SolaimanLipi" w:cs="SolaimanLipi"/>
-          <w:sz w:val="28"/>
-          <w:szCs w:val="28"/>
-        </w:rPr>
-        <w:t>বাস্তবে যা অদৃশ্য। আমাদের মহিলারাও এমনই। তার বাহু আমাদের দিকে থাকলে তাকে আমরা সরলরেখা হিসেবে দেখি। কিন্তু তার চোখ বা মুখ—এই দুটি অঙ্গ আমাদের এখানেই একই--</w:t>
+          <w:cs/>
+          <w:lang w:bidi="bn-IN"/>
+        </w:rPr>
+        <w:t>টেবিলে</w:t>
+      </w:r>
+      <w:r>
+        <w:rPr>
+          <w:rFonts w:ascii="SolaimanLipi" w:hAnsi="SolaimanLipi" w:cs="SolaimanLipi"/>
+          <w:sz w:val="28"/>
+          <w:szCs w:val="28"/>
+        </w:rPr>
+        <w:t xml:space="preserve"> </w:t>
+      </w:r>
+      <w:r>
+        <w:rPr>
+          <w:rFonts w:ascii="SolaimanLipi" w:hAnsi="SolaimanLipi" w:cs="SolaimanLipi"/>
+          <w:sz w:val="28"/>
+          <w:szCs w:val="28"/>
+          <w:cs/>
+          <w:lang w:bidi="bn-IN"/>
+        </w:rPr>
+        <w:t>একটি</w:t>
+      </w:r>
+      <w:r>
+        <w:rPr>
+          <w:rFonts w:ascii="SolaimanLipi" w:hAnsi="SolaimanLipi" w:cs="SolaimanLipi"/>
+          <w:sz w:val="28"/>
+          <w:szCs w:val="28"/>
+        </w:rPr>
+        <w:t xml:space="preserve"> </w:t>
+      </w:r>
+      <w:r>
+        <w:rPr>
+          <w:rFonts w:ascii="SolaimanLipi" w:hAnsi="SolaimanLipi" w:cs="SolaimanLipi"/>
+          <w:sz w:val="28"/>
+          <w:szCs w:val="28"/>
+          <w:cs/>
+          <w:lang w:bidi="bn-IN"/>
+        </w:rPr>
+        <w:t>সুঁই</w:t>
+      </w:r>
+      <w:r>
+        <w:rPr>
+          <w:rFonts w:ascii="SolaimanLipi" w:hAnsi="SolaimanLipi" w:cs="SolaimanLipi"/>
+          <w:sz w:val="28"/>
+          <w:szCs w:val="28"/>
+        </w:rPr>
+        <w:t xml:space="preserve"> </w:t>
+      </w:r>
+      <w:r>
+        <w:rPr>
+          <w:rFonts w:ascii="SolaimanLipi" w:hAnsi="SolaimanLipi" w:cs="SolaimanLipi"/>
+          <w:sz w:val="28"/>
+          <w:szCs w:val="28"/>
+          <w:cs/>
+          <w:lang w:bidi="bn-IN"/>
+        </w:rPr>
+        <w:t>রাখুন</w:t>
+      </w:r>
+      <w:r>
+        <w:rPr>
+          <w:rFonts w:ascii="SolaimanLipi" w:hAnsi="SolaimanLipi" w:cs="SolaimanLipi"/>
+          <w:sz w:val="28"/>
+          <w:szCs w:val="28"/>
+          <w:cs/>
+          <w:lang w:bidi="hi-IN"/>
+        </w:rPr>
+        <w:t>।</w:t>
+      </w:r>
+      <w:r>
+        <w:rPr>
+          <w:rFonts w:ascii="SolaimanLipi" w:hAnsi="SolaimanLipi" w:cs="SolaimanLipi"/>
+          <w:sz w:val="28"/>
+          <w:szCs w:val="28"/>
+        </w:rPr>
+        <w:t xml:space="preserve"> </w:t>
+      </w:r>
+      <w:r>
+        <w:rPr>
+          <w:rFonts w:ascii="SolaimanLipi" w:hAnsi="SolaimanLipi" w:cs="SolaimanLipi"/>
+          <w:sz w:val="28"/>
+          <w:szCs w:val="28"/>
+          <w:cs/>
+          <w:lang w:bidi="bn-IN"/>
+        </w:rPr>
+        <w:t>টেবিলের</w:t>
+      </w:r>
+      <w:r>
+        <w:rPr>
+          <w:rFonts w:ascii="SolaimanLipi" w:hAnsi="SolaimanLipi" w:cs="SolaimanLipi"/>
+          <w:sz w:val="28"/>
+          <w:szCs w:val="28"/>
+        </w:rPr>
+        <w:t xml:space="preserve"> </w:t>
+      </w:r>
+      <w:r>
+        <w:rPr>
+          <w:rFonts w:ascii="SolaimanLipi" w:hAnsi="SolaimanLipi" w:cs="SolaimanLipi"/>
+          <w:sz w:val="28"/>
+          <w:szCs w:val="28"/>
+          <w:cs/>
+          <w:lang w:bidi="bn-IN"/>
+        </w:rPr>
+        <w:t>পিঠ</w:t>
+      </w:r>
+      <w:r>
+        <w:rPr>
+          <w:rFonts w:ascii="SolaimanLipi" w:hAnsi="SolaimanLipi" w:cs="SolaimanLipi"/>
+          <w:sz w:val="28"/>
+          <w:szCs w:val="28"/>
+        </w:rPr>
+        <w:t xml:space="preserve"> </w:t>
+      </w:r>
+      <w:r>
+        <w:rPr>
+          <w:rFonts w:ascii="SolaimanLipi" w:hAnsi="SolaimanLipi" w:cs="SolaimanLipi"/>
+          <w:sz w:val="28"/>
+          <w:szCs w:val="28"/>
+          <w:cs/>
+          <w:lang w:bidi="bn-IN"/>
+        </w:rPr>
+        <w:t>বরাবর</w:t>
+      </w:r>
+      <w:r>
+        <w:rPr>
+          <w:rFonts w:ascii="SolaimanLipi" w:hAnsi="SolaimanLipi" w:cs="SolaimanLipi"/>
+          <w:sz w:val="28"/>
+          <w:szCs w:val="28"/>
+        </w:rPr>
+        <w:t xml:space="preserve"> </w:t>
+      </w:r>
+      <w:r>
+        <w:rPr>
+          <w:rFonts w:ascii="SolaimanLipi" w:hAnsi="SolaimanLipi" w:cs="SolaimanLipi"/>
+          <w:sz w:val="28"/>
+          <w:szCs w:val="28"/>
+          <w:cs/>
+          <w:lang w:bidi="bn-IN"/>
+        </w:rPr>
+        <w:t>চোখ</w:t>
+      </w:r>
+      <w:r>
+        <w:rPr>
+          <w:rFonts w:ascii="SolaimanLipi" w:hAnsi="SolaimanLipi" w:cs="SolaimanLipi"/>
+          <w:sz w:val="28"/>
+          <w:szCs w:val="28"/>
+        </w:rPr>
+        <w:t xml:space="preserve"> </w:t>
+      </w:r>
+      <w:r>
+        <w:rPr>
+          <w:rFonts w:ascii="SolaimanLipi" w:hAnsi="SolaimanLipi" w:cs="SolaimanLipi"/>
+          <w:sz w:val="28"/>
+          <w:szCs w:val="28"/>
+          <w:cs/>
+          <w:lang w:bidi="bn-IN"/>
+        </w:rPr>
+        <w:t>রেখে</w:t>
+      </w:r>
+      <w:r>
+        <w:rPr>
+          <w:rFonts w:ascii="SolaimanLipi" w:hAnsi="SolaimanLipi" w:cs="SolaimanLipi"/>
+          <w:sz w:val="28"/>
+          <w:szCs w:val="28"/>
+        </w:rPr>
+        <w:t xml:space="preserve"> </w:t>
+      </w:r>
+      <w:r>
+        <w:rPr>
+          <w:rFonts w:ascii="SolaimanLipi" w:hAnsi="SolaimanLipi" w:cs="SolaimanLipi"/>
+          <w:sz w:val="28"/>
+          <w:szCs w:val="28"/>
+          <w:cs/>
+          <w:lang w:bidi="bn-IN"/>
+        </w:rPr>
+        <w:t>পাশ</w:t>
+      </w:r>
+      <w:r>
+        <w:rPr>
+          <w:rFonts w:ascii="SolaimanLipi" w:hAnsi="SolaimanLipi" w:cs="SolaimanLipi"/>
+          <w:sz w:val="28"/>
+          <w:szCs w:val="28"/>
+        </w:rPr>
+        <w:t xml:space="preserve"> </w:t>
+      </w:r>
+      <w:r>
+        <w:rPr>
+          <w:rFonts w:ascii="SolaimanLipi" w:hAnsi="SolaimanLipi" w:cs="SolaimanLipi"/>
+          <w:sz w:val="28"/>
+          <w:szCs w:val="28"/>
+          <w:cs/>
+          <w:lang w:bidi="bn-IN"/>
+        </w:rPr>
+        <w:t>থেকে</w:t>
+      </w:r>
+      <w:r>
+        <w:rPr>
+          <w:rFonts w:ascii="SolaimanLipi" w:hAnsi="SolaimanLipi" w:cs="SolaimanLipi"/>
+          <w:sz w:val="28"/>
+          <w:szCs w:val="28"/>
+        </w:rPr>
+        <w:t xml:space="preserve"> </w:t>
+      </w:r>
+      <w:r>
+        <w:rPr>
+          <w:rFonts w:ascii="SolaimanLipi" w:hAnsi="SolaimanLipi" w:cs="SolaimanLipi"/>
+          <w:sz w:val="28"/>
+          <w:szCs w:val="28"/>
+          <w:cs/>
+          <w:lang w:bidi="bn-IN"/>
+        </w:rPr>
+        <w:t>এর</w:t>
+      </w:r>
+      <w:r>
+        <w:rPr>
+          <w:rFonts w:ascii="SolaimanLipi" w:hAnsi="SolaimanLipi" w:cs="SolaimanLipi"/>
+          <w:sz w:val="28"/>
+          <w:szCs w:val="28"/>
+        </w:rPr>
+        <w:t xml:space="preserve"> </w:t>
+      </w:r>
+      <w:r>
+        <w:rPr>
+          <w:rFonts w:ascii="SolaimanLipi" w:hAnsi="SolaimanLipi" w:cs="SolaimanLipi"/>
+          <w:sz w:val="28"/>
+          <w:szCs w:val="28"/>
+          <w:cs/>
+          <w:lang w:bidi="bn-IN"/>
+        </w:rPr>
+        <w:t>দিকে</w:t>
+      </w:r>
+      <w:r>
+        <w:rPr>
+          <w:rFonts w:ascii="SolaimanLipi" w:hAnsi="SolaimanLipi" w:cs="SolaimanLipi"/>
+          <w:sz w:val="28"/>
+          <w:szCs w:val="28"/>
+        </w:rPr>
+        <w:t xml:space="preserve"> </w:t>
+      </w:r>
+      <w:r>
+        <w:rPr>
+          <w:rFonts w:ascii="SolaimanLipi" w:hAnsi="SolaimanLipi" w:cs="SolaimanLipi"/>
+          <w:sz w:val="28"/>
+          <w:szCs w:val="28"/>
+          <w:cs/>
+          <w:lang w:bidi="bn-IN"/>
+        </w:rPr>
+        <w:t>তাকালে</w:t>
+      </w:r>
+      <w:r>
+        <w:rPr>
+          <w:rFonts w:ascii="SolaimanLipi" w:hAnsi="SolaimanLipi" w:cs="SolaimanLipi"/>
+          <w:sz w:val="28"/>
+          <w:szCs w:val="28"/>
+        </w:rPr>
+        <w:t xml:space="preserve"> </w:t>
+      </w:r>
+      <w:r>
+        <w:rPr>
+          <w:rFonts w:ascii="SolaimanLipi" w:hAnsi="SolaimanLipi" w:cs="SolaimanLipi"/>
+          <w:sz w:val="28"/>
+          <w:szCs w:val="28"/>
+          <w:cs/>
+          <w:lang w:bidi="bn-IN"/>
+        </w:rPr>
+        <w:t>সুঁইয়ের</w:t>
+      </w:r>
+      <w:r>
+        <w:rPr>
+          <w:rFonts w:ascii="SolaimanLipi" w:hAnsi="SolaimanLipi" w:cs="SolaimanLipi"/>
+          <w:sz w:val="28"/>
+          <w:szCs w:val="28"/>
+        </w:rPr>
+        <w:t xml:space="preserve"> </w:t>
+      </w:r>
+      <w:r>
+        <w:rPr>
+          <w:rFonts w:ascii="SolaimanLipi" w:hAnsi="SolaimanLipi" w:cs="SolaimanLipi"/>
+          <w:sz w:val="28"/>
+          <w:szCs w:val="28"/>
+          <w:cs/>
+          <w:lang w:bidi="bn-IN"/>
+        </w:rPr>
+        <w:t>পুরো</w:t>
+      </w:r>
+      <w:r>
+        <w:rPr>
+          <w:rFonts w:ascii="SolaimanLipi" w:hAnsi="SolaimanLipi" w:cs="SolaimanLipi"/>
+          <w:sz w:val="28"/>
+          <w:szCs w:val="28"/>
+        </w:rPr>
+        <w:t xml:space="preserve"> </w:t>
+      </w:r>
+      <w:r>
+        <w:rPr>
+          <w:rFonts w:ascii="SolaimanLipi" w:hAnsi="SolaimanLipi" w:cs="SolaimanLipi"/>
+          <w:sz w:val="28"/>
+          <w:szCs w:val="28"/>
+          <w:cs/>
+          <w:lang w:bidi="bn-IN"/>
+        </w:rPr>
+        <w:t>দৈর্ঘ্য</w:t>
+      </w:r>
+      <w:r>
+        <w:rPr>
+          <w:rFonts w:ascii="SolaimanLipi" w:hAnsi="SolaimanLipi" w:cs="SolaimanLipi"/>
+          <w:sz w:val="28"/>
+          <w:szCs w:val="28"/>
+        </w:rPr>
+        <w:t xml:space="preserve"> </w:t>
+      </w:r>
+      <w:r>
+        <w:rPr>
+          <w:rFonts w:ascii="SolaimanLipi" w:hAnsi="SolaimanLipi" w:cs="SolaimanLipi"/>
+          <w:sz w:val="28"/>
+          <w:szCs w:val="28"/>
+          <w:cs/>
+          <w:lang w:bidi="bn-IN"/>
+        </w:rPr>
+        <w:t>দেখা</w:t>
+      </w:r>
+      <w:r>
+        <w:rPr>
+          <w:rFonts w:ascii="SolaimanLipi" w:hAnsi="SolaimanLipi" w:cs="SolaimanLipi"/>
+          <w:sz w:val="28"/>
+          <w:szCs w:val="28"/>
+        </w:rPr>
+        <w:t xml:space="preserve"> </w:t>
+      </w:r>
+      <w:r>
+        <w:rPr>
+          <w:rFonts w:ascii="SolaimanLipi" w:hAnsi="SolaimanLipi" w:cs="SolaimanLipi"/>
+          <w:sz w:val="28"/>
+          <w:szCs w:val="28"/>
+          <w:cs/>
+          <w:lang w:bidi="bn-IN"/>
+        </w:rPr>
+        <w:t>যাবে</w:t>
+      </w:r>
+      <w:r>
+        <w:rPr>
+          <w:rFonts w:ascii="SolaimanLipi" w:hAnsi="SolaimanLipi" w:cs="SolaimanLipi"/>
+          <w:sz w:val="28"/>
+          <w:szCs w:val="28"/>
+          <w:cs/>
+          <w:lang w:bidi="hi-IN"/>
+        </w:rPr>
+        <w:t>।</w:t>
+      </w:r>
+      <w:r>
+        <w:rPr>
+          <w:rFonts w:ascii="SolaimanLipi" w:hAnsi="SolaimanLipi" w:cs="SolaimanLipi"/>
+          <w:sz w:val="28"/>
+          <w:szCs w:val="28"/>
+        </w:rPr>
+        <w:t xml:space="preserve"> </w:t>
+      </w:r>
+      <w:r>
+        <w:rPr>
+          <w:rFonts w:ascii="SolaimanLipi" w:hAnsi="SolaimanLipi" w:cs="SolaimanLipi"/>
+          <w:sz w:val="28"/>
+          <w:szCs w:val="28"/>
+          <w:cs/>
+          <w:lang w:bidi="bn-IN"/>
+        </w:rPr>
+        <w:t>কিন্তু</w:t>
+      </w:r>
+      <w:r>
+        <w:rPr>
+          <w:rFonts w:ascii="SolaimanLipi" w:hAnsi="SolaimanLipi" w:cs="SolaimanLipi"/>
+          <w:sz w:val="28"/>
+          <w:szCs w:val="28"/>
+        </w:rPr>
+        <w:t xml:space="preserve"> </w:t>
+      </w:r>
+      <w:r>
+        <w:rPr>
+          <w:rFonts w:ascii="SolaimanLipi" w:hAnsi="SolaimanLipi" w:cs="SolaimanLipi"/>
+          <w:sz w:val="28"/>
+          <w:szCs w:val="28"/>
+          <w:cs/>
+          <w:lang w:bidi="bn-IN"/>
+        </w:rPr>
+        <w:t>সুঁইয়ের</w:t>
+      </w:r>
+      <w:r>
+        <w:rPr>
+          <w:rFonts w:ascii="SolaimanLipi" w:hAnsi="SolaimanLipi" w:cs="SolaimanLipi"/>
+          <w:sz w:val="28"/>
+          <w:szCs w:val="28"/>
+        </w:rPr>
+        <w:t xml:space="preserve"> </w:t>
+      </w:r>
+      <w:r>
+        <w:rPr>
+          <w:rFonts w:ascii="SolaimanLipi" w:hAnsi="SolaimanLipi" w:cs="SolaimanLipi"/>
+          <w:sz w:val="28"/>
+          <w:szCs w:val="28"/>
+          <w:cs/>
+          <w:lang w:bidi="bn-IN"/>
+        </w:rPr>
+        <w:t>প্রান্তীয়</w:t>
+      </w:r>
+      <w:r>
+        <w:rPr>
+          <w:rFonts w:ascii="SolaimanLipi" w:hAnsi="SolaimanLipi" w:cs="SolaimanLipi"/>
+          <w:sz w:val="28"/>
+          <w:szCs w:val="28"/>
+        </w:rPr>
+        <w:t xml:space="preserve"> </w:t>
+      </w:r>
+      <w:r>
+        <w:rPr>
+          <w:rFonts w:ascii="SolaimanLipi" w:hAnsi="SolaimanLipi" w:cs="SolaimanLipi"/>
+          <w:sz w:val="28"/>
+          <w:szCs w:val="28"/>
+          <w:cs/>
+          <w:lang w:bidi="bn-IN"/>
+        </w:rPr>
+        <w:t>দিক</w:t>
+      </w:r>
+      <w:r>
+        <w:rPr>
+          <w:rFonts w:ascii="SolaimanLipi" w:hAnsi="SolaimanLipi" w:cs="SolaimanLipi"/>
+          <w:sz w:val="28"/>
+          <w:szCs w:val="28"/>
+        </w:rPr>
+        <w:t xml:space="preserve"> </w:t>
+      </w:r>
+      <w:r>
+        <w:rPr>
+          <w:rFonts w:ascii="SolaimanLipi" w:hAnsi="SolaimanLipi" w:cs="SolaimanLipi"/>
+          <w:sz w:val="28"/>
+          <w:szCs w:val="28"/>
+          <w:cs/>
+          <w:lang w:bidi="bn-IN"/>
+        </w:rPr>
+        <w:t>থেকে</w:t>
+      </w:r>
+      <w:r>
+        <w:rPr>
+          <w:rFonts w:ascii="SolaimanLipi" w:hAnsi="SolaimanLipi" w:cs="SolaimanLipi"/>
+          <w:sz w:val="28"/>
+          <w:szCs w:val="28"/>
+        </w:rPr>
+        <w:t xml:space="preserve"> </w:t>
+      </w:r>
+      <w:r>
+        <w:rPr>
+          <w:rFonts w:ascii="SolaimanLipi" w:hAnsi="SolaimanLipi" w:cs="SolaimanLipi"/>
+          <w:sz w:val="28"/>
+          <w:szCs w:val="28"/>
+          <w:cs/>
+          <w:lang w:bidi="bn-IN"/>
+        </w:rPr>
+        <w:t>দেখলে</w:t>
+      </w:r>
+      <w:r>
+        <w:rPr>
+          <w:rFonts w:ascii="SolaimanLipi" w:hAnsi="SolaimanLipi" w:cs="SolaimanLipi"/>
+          <w:sz w:val="28"/>
+          <w:szCs w:val="28"/>
+        </w:rPr>
+        <w:t xml:space="preserve"> </w:t>
+      </w:r>
+      <w:r>
+        <w:rPr>
+          <w:rFonts w:ascii="SolaimanLipi" w:hAnsi="SolaimanLipi" w:cs="SolaimanLipi"/>
+          <w:sz w:val="28"/>
+          <w:szCs w:val="28"/>
+          <w:cs/>
+          <w:lang w:bidi="bn-IN"/>
+        </w:rPr>
+        <w:t>একটি</w:t>
+      </w:r>
+      <w:r>
+        <w:rPr>
+          <w:rFonts w:ascii="SolaimanLipi" w:hAnsi="SolaimanLipi" w:cs="SolaimanLipi"/>
+          <w:sz w:val="28"/>
+          <w:szCs w:val="28"/>
+        </w:rPr>
+        <w:t xml:space="preserve"> </w:t>
+      </w:r>
+      <w:r>
+        <w:rPr>
+          <w:rFonts w:ascii="SolaimanLipi" w:hAnsi="SolaimanLipi" w:cs="SolaimanLipi"/>
+          <w:sz w:val="28"/>
+          <w:szCs w:val="28"/>
+          <w:cs/>
+          <w:lang w:bidi="bn-IN"/>
+        </w:rPr>
+        <w:t>বিন্দু</w:t>
+      </w:r>
+      <w:r>
+        <w:rPr>
+          <w:rFonts w:ascii="SolaimanLipi" w:hAnsi="SolaimanLipi" w:cs="SolaimanLipi"/>
+          <w:sz w:val="28"/>
+          <w:szCs w:val="28"/>
+        </w:rPr>
+        <w:t xml:space="preserve"> </w:t>
+      </w:r>
+      <w:r>
+        <w:rPr>
+          <w:rFonts w:ascii="SolaimanLipi" w:hAnsi="SolaimanLipi" w:cs="SolaimanLipi"/>
+          <w:sz w:val="28"/>
+          <w:szCs w:val="28"/>
+          <w:cs/>
+          <w:lang w:bidi="bn-IN"/>
+        </w:rPr>
+        <w:t>দেখা</w:t>
+      </w:r>
+      <w:r>
+        <w:rPr>
+          <w:rFonts w:ascii="SolaimanLipi" w:hAnsi="SolaimanLipi" w:cs="SolaimanLipi"/>
+          <w:sz w:val="28"/>
+          <w:szCs w:val="28"/>
+        </w:rPr>
+        <w:t xml:space="preserve"> </w:t>
+      </w:r>
+      <w:r>
+        <w:rPr>
+          <w:rFonts w:ascii="SolaimanLipi" w:hAnsi="SolaimanLipi" w:cs="SolaimanLipi"/>
+          <w:sz w:val="28"/>
+          <w:szCs w:val="28"/>
+          <w:cs/>
+          <w:lang w:bidi="bn-IN"/>
+        </w:rPr>
+        <w:t>যাবে</w:t>
+      </w:r>
+      <w:r>
+        <w:rPr>
+          <w:rFonts w:ascii="SolaimanLipi" w:hAnsi="SolaimanLipi" w:cs="SolaimanLipi"/>
+          <w:sz w:val="28"/>
+          <w:szCs w:val="28"/>
+        </w:rPr>
+        <w:t xml:space="preserve"> </w:t>
+      </w:r>
+      <w:r>
+        <w:rPr>
+          <w:rFonts w:ascii="SolaimanLipi" w:hAnsi="SolaimanLipi" w:cs="SolaimanLipi"/>
+          <w:sz w:val="28"/>
+          <w:szCs w:val="28"/>
+          <w:cs/>
+          <w:lang w:bidi="bn-IN"/>
+        </w:rPr>
+        <w:t>শুধু</w:t>
+      </w:r>
+      <w:r>
+        <w:rPr>
+          <w:rFonts w:ascii="SolaimanLipi" w:hAnsi="SolaimanLipi" w:cs="SolaimanLipi"/>
+          <w:sz w:val="28"/>
+          <w:szCs w:val="28"/>
+          <w:cs/>
+          <w:lang w:bidi="hi-IN"/>
+        </w:rPr>
+        <w:t>।</w:t>
+      </w:r>
+      <w:r>
+        <w:rPr>
+          <w:rFonts w:ascii="SolaimanLipi" w:hAnsi="SolaimanLipi" w:cs="SolaimanLipi"/>
+          <w:sz w:val="28"/>
+          <w:szCs w:val="28"/>
+        </w:rPr>
+        <w:t xml:space="preserve"> </w:t>
+      </w:r>
+      <w:r>
+        <w:rPr>
+          <w:rFonts w:ascii="SolaimanLipi" w:hAnsi="SolaimanLipi" w:cs="SolaimanLipi"/>
+          <w:sz w:val="28"/>
+          <w:szCs w:val="28"/>
+          <w:cs/>
+          <w:lang w:bidi="bn-IN"/>
+        </w:rPr>
+        <w:t>বাস্তবে</w:t>
+      </w:r>
+      <w:r>
+        <w:rPr>
+          <w:rFonts w:ascii="SolaimanLipi" w:hAnsi="SolaimanLipi" w:cs="SolaimanLipi"/>
+          <w:sz w:val="28"/>
+          <w:szCs w:val="28"/>
+        </w:rPr>
+        <w:t xml:space="preserve"> </w:t>
+      </w:r>
+      <w:r>
+        <w:rPr>
+          <w:rFonts w:ascii="SolaimanLipi" w:hAnsi="SolaimanLipi" w:cs="SolaimanLipi"/>
+          <w:sz w:val="28"/>
+          <w:szCs w:val="28"/>
+          <w:cs/>
+          <w:lang w:bidi="bn-IN"/>
+        </w:rPr>
+        <w:t>যা</w:t>
+      </w:r>
+      <w:r>
+        <w:rPr>
+          <w:rFonts w:ascii="SolaimanLipi" w:hAnsi="SolaimanLipi" w:cs="SolaimanLipi"/>
+          <w:sz w:val="28"/>
+          <w:szCs w:val="28"/>
+        </w:rPr>
+        <w:t xml:space="preserve"> </w:t>
+      </w:r>
+      <w:r>
+        <w:rPr>
+          <w:rFonts w:ascii="SolaimanLipi" w:hAnsi="SolaimanLipi" w:cs="SolaimanLipi"/>
+          <w:sz w:val="28"/>
+          <w:szCs w:val="28"/>
+          <w:cs/>
+          <w:lang w:bidi="bn-IN"/>
+        </w:rPr>
+        <w:t>অদৃশ্য</w:t>
+      </w:r>
+      <w:r>
+        <w:rPr>
+          <w:rFonts w:ascii="SolaimanLipi" w:hAnsi="SolaimanLipi" w:cs="SolaimanLipi"/>
+          <w:sz w:val="28"/>
+          <w:szCs w:val="28"/>
+          <w:cs/>
+          <w:lang w:bidi="hi-IN"/>
+        </w:rPr>
+        <w:t>।</w:t>
+      </w:r>
+      <w:r>
+        <w:rPr>
+          <w:rFonts w:ascii="SolaimanLipi" w:hAnsi="SolaimanLipi" w:cs="SolaimanLipi"/>
+          <w:sz w:val="28"/>
+          <w:szCs w:val="28"/>
+        </w:rPr>
+        <w:t xml:space="preserve"> </w:t>
+      </w:r>
+      <w:r>
+        <w:rPr>
+          <w:rFonts w:ascii="SolaimanLipi" w:hAnsi="SolaimanLipi" w:cs="SolaimanLipi"/>
+          <w:sz w:val="28"/>
+          <w:szCs w:val="28"/>
+          <w:cs/>
+          <w:lang w:bidi="bn-IN"/>
+        </w:rPr>
+        <w:t>আমাদের</w:t>
+      </w:r>
+      <w:r>
+        <w:rPr>
+          <w:rFonts w:ascii="SolaimanLipi" w:hAnsi="SolaimanLipi" w:cs="SolaimanLipi"/>
+          <w:sz w:val="28"/>
+          <w:szCs w:val="28"/>
+        </w:rPr>
+        <w:t xml:space="preserve"> </w:t>
+      </w:r>
+      <w:r>
+        <w:rPr>
+          <w:rFonts w:ascii="SolaimanLipi" w:hAnsi="SolaimanLipi" w:cs="SolaimanLipi"/>
+          <w:sz w:val="28"/>
+          <w:szCs w:val="28"/>
+          <w:cs/>
+          <w:lang w:bidi="bn-IN"/>
+        </w:rPr>
+        <w:t>মহিলারাও</w:t>
+      </w:r>
+      <w:r>
+        <w:rPr>
+          <w:rFonts w:ascii="SolaimanLipi" w:hAnsi="SolaimanLipi" w:cs="SolaimanLipi"/>
+          <w:sz w:val="28"/>
+          <w:szCs w:val="28"/>
+        </w:rPr>
+        <w:t xml:space="preserve"> </w:t>
+      </w:r>
+      <w:r>
+        <w:rPr>
+          <w:rFonts w:ascii="SolaimanLipi" w:hAnsi="SolaimanLipi" w:cs="SolaimanLipi"/>
+          <w:sz w:val="28"/>
+          <w:szCs w:val="28"/>
+          <w:cs/>
+          <w:lang w:bidi="bn-IN"/>
+        </w:rPr>
+        <w:t>এমনই</w:t>
+      </w:r>
+      <w:r>
+        <w:rPr>
+          <w:rFonts w:ascii="SolaimanLipi" w:hAnsi="SolaimanLipi" w:cs="SolaimanLipi"/>
+          <w:sz w:val="28"/>
+          <w:szCs w:val="28"/>
+          <w:cs/>
+          <w:lang w:bidi="hi-IN"/>
+        </w:rPr>
+        <w:t>।</w:t>
+      </w:r>
+      <w:r>
+        <w:rPr>
+          <w:rFonts w:ascii="SolaimanLipi" w:hAnsi="SolaimanLipi" w:cs="SolaimanLipi"/>
+          <w:sz w:val="28"/>
+          <w:szCs w:val="28"/>
+        </w:rPr>
+        <w:t xml:space="preserve"> </w:t>
+      </w:r>
+      <w:r>
+        <w:rPr>
+          <w:rFonts w:ascii="SolaimanLipi" w:hAnsi="SolaimanLipi" w:cs="SolaimanLipi"/>
+          <w:sz w:val="28"/>
+          <w:szCs w:val="28"/>
+          <w:cs/>
+          <w:lang w:bidi="bn-IN"/>
+        </w:rPr>
+        <w:t>তার</w:t>
+      </w:r>
+      <w:r>
+        <w:rPr>
+          <w:rFonts w:ascii="SolaimanLipi" w:hAnsi="SolaimanLipi" w:cs="SolaimanLipi"/>
+          <w:sz w:val="28"/>
+          <w:szCs w:val="28"/>
+        </w:rPr>
+        <w:t xml:space="preserve"> </w:t>
+      </w:r>
+      <w:r>
+        <w:rPr>
+          <w:rFonts w:ascii="SolaimanLipi" w:hAnsi="SolaimanLipi" w:cs="SolaimanLipi"/>
+          <w:sz w:val="28"/>
+          <w:szCs w:val="28"/>
+          <w:cs/>
+          <w:lang w:bidi="bn-IN"/>
+        </w:rPr>
+        <w:t>বাহু</w:t>
+      </w:r>
+      <w:r>
+        <w:rPr>
+          <w:rFonts w:ascii="SolaimanLipi" w:hAnsi="SolaimanLipi" w:cs="SolaimanLipi"/>
+          <w:sz w:val="28"/>
+          <w:szCs w:val="28"/>
+        </w:rPr>
+        <w:t xml:space="preserve"> </w:t>
+      </w:r>
+      <w:r>
+        <w:rPr>
+          <w:rFonts w:ascii="SolaimanLipi" w:hAnsi="SolaimanLipi" w:cs="SolaimanLipi"/>
+          <w:sz w:val="28"/>
+          <w:szCs w:val="28"/>
+          <w:cs/>
+          <w:lang w:bidi="bn-IN"/>
+        </w:rPr>
+        <w:t>আমাদের</w:t>
+      </w:r>
+      <w:r>
+        <w:rPr>
+          <w:rFonts w:ascii="SolaimanLipi" w:hAnsi="SolaimanLipi" w:cs="SolaimanLipi"/>
+          <w:sz w:val="28"/>
+          <w:szCs w:val="28"/>
+        </w:rPr>
+        <w:t xml:space="preserve"> </w:t>
+      </w:r>
+      <w:r>
+        <w:rPr>
+          <w:rFonts w:ascii="SolaimanLipi" w:hAnsi="SolaimanLipi" w:cs="SolaimanLipi"/>
+          <w:sz w:val="28"/>
+          <w:szCs w:val="28"/>
+          <w:cs/>
+          <w:lang w:bidi="bn-IN"/>
+        </w:rPr>
+        <w:t>দিকে</w:t>
+      </w:r>
+      <w:r>
+        <w:rPr>
+          <w:rFonts w:ascii="SolaimanLipi" w:hAnsi="SolaimanLipi" w:cs="SolaimanLipi"/>
+          <w:sz w:val="28"/>
+          <w:szCs w:val="28"/>
+        </w:rPr>
+        <w:t xml:space="preserve"> </w:t>
+      </w:r>
+      <w:r>
+        <w:rPr>
+          <w:rFonts w:ascii="SolaimanLipi" w:hAnsi="SolaimanLipi" w:cs="SolaimanLipi"/>
+          <w:sz w:val="28"/>
+          <w:szCs w:val="28"/>
+          <w:cs/>
+          <w:lang w:bidi="bn-IN"/>
+        </w:rPr>
+        <w:t>থাকলে</w:t>
+      </w:r>
+      <w:r>
+        <w:rPr>
+          <w:rFonts w:ascii="SolaimanLipi" w:hAnsi="SolaimanLipi" w:cs="SolaimanLipi"/>
+          <w:sz w:val="28"/>
+          <w:szCs w:val="28"/>
+        </w:rPr>
+        <w:t xml:space="preserve"> </w:t>
+      </w:r>
+      <w:r>
+        <w:rPr>
+          <w:rFonts w:ascii="SolaimanLipi" w:hAnsi="SolaimanLipi" w:cs="SolaimanLipi"/>
+          <w:sz w:val="28"/>
+          <w:szCs w:val="28"/>
+          <w:cs/>
+          <w:lang w:bidi="bn-IN"/>
+        </w:rPr>
+        <w:t>তাকে</w:t>
+      </w:r>
+      <w:r>
+        <w:rPr>
+          <w:rFonts w:ascii="SolaimanLipi" w:hAnsi="SolaimanLipi" w:cs="SolaimanLipi"/>
+          <w:sz w:val="28"/>
+          <w:szCs w:val="28"/>
+        </w:rPr>
+        <w:t xml:space="preserve"> </w:t>
+      </w:r>
+      <w:r>
+        <w:rPr>
+          <w:rFonts w:ascii="SolaimanLipi" w:hAnsi="SolaimanLipi" w:cs="SolaimanLipi"/>
+          <w:sz w:val="28"/>
+          <w:szCs w:val="28"/>
+          <w:cs/>
+          <w:lang w:bidi="bn-IN"/>
+        </w:rPr>
+        <w:t>আমরা</w:t>
+      </w:r>
+      <w:r>
+        <w:rPr>
+          <w:rFonts w:ascii="SolaimanLipi" w:hAnsi="SolaimanLipi" w:cs="SolaimanLipi"/>
+          <w:sz w:val="28"/>
+          <w:szCs w:val="28"/>
+        </w:rPr>
+        <w:t xml:space="preserve"> </w:t>
+      </w:r>
+      <w:r>
+        <w:rPr>
+          <w:rFonts w:ascii="SolaimanLipi" w:hAnsi="SolaimanLipi" w:cs="SolaimanLipi"/>
+          <w:sz w:val="28"/>
+          <w:szCs w:val="28"/>
+          <w:cs/>
+          <w:lang w:bidi="bn-IN"/>
+        </w:rPr>
+        <w:t>সরলরেখা</w:t>
+      </w:r>
+      <w:r>
+        <w:rPr>
+          <w:rFonts w:ascii="SolaimanLipi" w:hAnsi="SolaimanLipi" w:cs="SolaimanLipi"/>
+          <w:sz w:val="28"/>
+          <w:szCs w:val="28"/>
+        </w:rPr>
+        <w:t xml:space="preserve"> </w:t>
+      </w:r>
+      <w:r>
+        <w:rPr>
+          <w:rFonts w:ascii="SolaimanLipi" w:hAnsi="SolaimanLipi" w:cs="SolaimanLipi"/>
+          <w:sz w:val="28"/>
+          <w:szCs w:val="28"/>
+          <w:cs/>
+          <w:lang w:bidi="bn-IN"/>
+        </w:rPr>
+        <w:t>হিসেবে</w:t>
+      </w:r>
+      <w:r>
+        <w:rPr>
+          <w:rFonts w:ascii="SolaimanLipi" w:hAnsi="SolaimanLipi" w:cs="SolaimanLipi"/>
+          <w:sz w:val="28"/>
+          <w:szCs w:val="28"/>
+        </w:rPr>
+        <w:t xml:space="preserve"> </w:t>
+      </w:r>
+      <w:r>
+        <w:rPr>
+          <w:rFonts w:ascii="SolaimanLipi" w:hAnsi="SolaimanLipi" w:cs="SolaimanLipi"/>
+          <w:sz w:val="28"/>
+          <w:szCs w:val="28"/>
+          <w:cs/>
+          <w:lang w:bidi="bn-IN"/>
+        </w:rPr>
+        <w:t>দেখি</w:t>
+      </w:r>
+      <w:r>
+        <w:rPr>
+          <w:rFonts w:ascii="SolaimanLipi" w:hAnsi="SolaimanLipi" w:cs="SolaimanLipi"/>
+          <w:sz w:val="28"/>
+          <w:szCs w:val="28"/>
+          <w:cs/>
+          <w:lang w:bidi="hi-IN"/>
+        </w:rPr>
+        <w:t>।</w:t>
+      </w:r>
+      <w:r>
+        <w:rPr>
+          <w:rFonts w:ascii="SolaimanLipi" w:hAnsi="SolaimanLipi" w:cs="SolaimanLipi"/>
+          <w:sz w:val="28"/>
+          <w:szCs w:val="28"/>
+        </w:rPr>
+        <w:t xml:space="preserve"> </w:t>
+      </w:r>
+      <w:r>
+        <w:rPr>
+          <w:rFonts w:ascii="SolaimanLipi" w:hAnsi="SolaimanLipi" w:cs="SolaimanLipi"/>
+          <w:sz w:val="28"/>
+          <w:szCs w:val="28"/>
+          <w:cs/>
+          <w:lang w:bidi="bn-IN"/>
+        </w:rPr>
+        <w:t>চোখ</w:t>
+      </w:r>
+      <w:r>
+        <w:rPr>
+          <w:rFonts w:ascii="SolaimanLipi" w:hAnsi="SolaimanLipi" w:cs="SolaimanLipi"/>
+          <w:sz w:val="28"/>
+          <w:szCs w:val="28"/>
+        </w:rPr>
+        <w:t xml:space="preserve"> </w:t>
+      </w:r>
+      <w:r>
+        <w:rPr>
+          <w:rFonts w:ascii="SolaimanLipi" w:hAnsi="SolaimanLipi" w:cs="SolaimanLipi"/>
+          <w:sz w:val="28"/>
+          <w:szCs w:val="28"/>
+          <w:lang w:bidi="bn-IN"/>
+        </w:rPr>
+        <w:t>ও</w:t>
+      </w:r>
+      <w:r>
+        <w:rPr>
+          <w:rFonts w:ascii="SolaimanLipi" w:hAnsi="SolaimanLipi" w:cs="SolaimanLipi"/>
+          <w:sz w:val="28"/>
+          <w:szCs w:val="28"/>
+        </w:rPr>
+        <w:t xml:space="preserve"> </w:t>
+      </w:r>
+      <w:r>
+        <w:rPr>
+          <w:rFonts w:ascii="SolaimanLipi" w:hAnsi="SolaimanLipi" w:cs="SolaimanLipi"/>
+          <w:sz w:val="28"/>
+          <w:szCs w:val="28"/>
+          <w:cs/>
+          <w:lang w:bidi="bn-IN"/>
+        </w:rPr>
+        <w:t>মুখ</w:t>
+      </w:r>
+      <w:r>
+        <w:rPr>
+          <w:rFonts w:ascii="SolaimanLipi" w:hAnsi="SolaimanLipi" w:cs="SolaimanLipi"/>
+          <w:sz w:val="28"/>
+          <w:szCs w:val="28"/>
+        </w:rPr>
+        <w:t xml:space="preserve"> </w:t>
+      </w:r>
+      <w:r>
+        <w:rPr>
+          <w:rFonts w:ascii="SolaimanLipi" w:hAnsi="SolaimanLipi" w:cs="SolaimanLipi"/>
+          <w:sz w:val="28"/>
+          <w:szCs w:val="28"/>
+          <w:lang w:bidi="bn-IN"/>
+        </w:rPr>
+        <w:t xml:space="preserve">অঙ্গ </w:t>
+      </w:r>
+      <w:r>
+        <w:rPr>
+          <w:rFonts w:ascii="SolaimanLipi" w:hAnsi="SolaimanLipi" w:cs="SolaimanLipi"/>
+          <w:sz w:val="28"/>
+          <w:szCs w:val="28"/>
+          <w:cs/>
+          <w:lang w:bidi="bn-IN"/>
+        </w:rPr>
+        <w:t>দুটি</w:t>
+      </w:r>
+      <w:r>
+        <w:rPr>
+          <w:rFonts w:ascii="SolaimanLipi" w:hAnsi="SolaimanLipi" w:cs="SolaimanLipi"/>
+          <w:sz w:val="28"/>
+          <w:szCs w:val="28"/>
+        </w:rPr>
+        <w:t xml:space="preserve"> </w:t>
+      </w:r>
+      <w:r>
+        <w:rPr>
+          <w:rFonts w:ascii="SolaimanLipi" w:hAnsi="SolaimanLipi" w:cs="SolaimanLipi"/>
+          <w:sz w:val="28"/>
+          <w:szCs w:val="28"/>
+          <w:cs/>
+          <w:lang w:bidi="bn-IN"/>
+        </w:rPr>
+        <w:t>আমাদের</w:t>
+      </w:r>
+      <w:r>
+        <w:rPr>
+          <w:rFonts w:ascii="SolaimanLipi" w:hAnsi="SolaimanLipi" w:cs="SolaimanLipi"/>
+          <w:sz w:val="28"/>
+          <w:szCs w:val="28"/>
+        </w:rPr>
+        <w:t xml:space="preserve"> </w:t>
+      </w:r>
+      <w:r>
+        <w:rPr>
+          <w:rFonts w:ascii="SolaimanLipi" w:hAnsi="SolaimanLipi" w:cs="SolaimanLipi"/>
+          <w:sz w:val="28"/>
+          <w:szCs w:val="28"/>
+          <w:cs/>
+          <w:lang w:bidi="bn-IN"/>
+        </w:rPr>
+        <w:t>এখানেই</w:t>
+      </w:r>
+      <w:r>
+        <w:rPr>
+          <w:rFonts w:ascii="SolaimanLipi" w:hAnsi="SolaimanLipi" w:cs="SolaimanLipi"/>
+          <w:sz w:val="28"/>
+          <w:szCs w:val="28"/>
+        </w:rPr>
+        <w:t xml:space="preserve"> </w:t>
+      </w:r>
+      <w:r>
+        <w:rPr>
+          <w:rFonts w:ascii="SolaimanLipi" w:hAnsi="SolaimanLipi" w:cs="SolaimanLipi"/>
+          <w:sz w:val="28"/>
+          <w:szCs w:val="28"/>
+          <w:cs/>
+          <w:lang w:bidi="bn-IN"/>
+        </w:rPr>
+        <w:t>একই</w:t>
+      </w:r>
+      <w:r>
+        <w:rPr>
+          <w:rFonts w:ascii="SolaimanLipi" w:hAnsi="SolaimanLipi" w:cs="SolaimanLipi"/>
+          <w:sz w:val="28"/>
+          <w:szCs w:val="28"/>
+        </w:rPr>
+        <w:t xml:space="preserve"> রকম। এখন, চোখ বা মুখের দিকে তাকালে কিন্তু শুধু উজ্জ্বল একটি বিন্দু দেখা যায়। আবার পেছনের অংশের দিকে তাকালে কিছুটা অনুজ্জ্বল বিন্দু চোখে পড়ে। এ অংশের উজ্জ্বলতা জড় বস্তুর মতো মৃদু। তার পেছনের প্রান্ত অনেকটা অদৃশ্য টুপির কাজ করে। </w:t>
+      </w:r>
+    </w:p>
+    <w:p>
+      <w:pPr>
+        <w:jc w:val="both"/>
+        <w:rPr>
+          <w:rFonts w:ascii="SolaimanLipi" w:hAnsi="SolaimanLipi" w:cs="SolaimanLipi"/>
+          <w:sz w:val="28"/>
+          <w:szCs w:val="28"/>
+        </w:rPr>
+      </w:pPr>
+      <w:r>
+        <w:rPr>
+          <w:rFonts w:ascii="SolaimanLipi" w:hAnsi="SolaimanLipi" w:cs="SolaimanLipi"/>
+          <w:sz w:val="28"/>
+          <w:szCs w:val="28"/>
+        </w:rPr>
+        <w:lastRenderedPageBreak/>
+        <w:t xml:space="preserve">মহিলাদের মাধ্যমে আমরা কী পরিমাণ ক্ষতির মুখে পড়তে পারি তা এখন নিশ্চয়ই স্পেসল্যান্ডের কারোই বুঝতে বাকি নেই। </w:t>
+      </w:r>
+      <w:r>
+        <w:rPr>
+          <w:rFonts w:ascii="SolaimanLipi" w:hAnsi="SolaimanLipi" w:cs="SolaimanLipi"/>
+          <w:sz w:val="28"/>
+          <w:szCs w:val="28"/>
+        </w:rPr>
+        <w:t xml:space="preserve">মধ্যবিত্ত শ্রেণির একটি ত্রিভুজও ভয়ঙ্কর। একজন শ্রমিকের সাথে লাগতে গেলেও জখমের আশঙ্কা আছে। কোনো সামরিক অফিসারের সাথে সংঘর্ষ হলেও আছে মারাত্মকভাবে আহত হওয়ার ভয়। ব্যক্তিগত একজন সৈনিকের ত্রিভুজের শীর্ষের স্পর্শেই মৃত্যুর ঝুঁকি পর্যন্ত আছে। তাহলে একজন মহিলার সাথে ধাক্কা লাগলে কী হতে পারে? </w:t>
+      </w:r>
+      <w:r>
+        <w:rPr>
+          <w:rFonts w:ascii="SolaimanLipi" w:hAnsi="SolaimanLipi" w:cs="SolaimanLipi"/>
+          <w:sz w:val="28"/>
+          <w:szCs w:val="28"/>
+        </w:rPr>
+        <w:t xml:space="preserve">তাৎক্ষণিক ও সম্পূর্ণ ধ্বংস। </w:t>
+      </w:r>
+      <w:r>
+        <w:rPr>
+          <w:rFonts w:ascii="SolaimanLipi" w:hAnsi="SolaimanLipi" w:cs="SolaimanLipi"/>
+          <w:sz w:val="28"/>
+          <w:szCs w:val="28"/>
+        </w:rPr>
+        <w:t xml:space="preserve">আবার মহিলাদের দেখাও যায় না বা গেলেও শুধু মৃদু আলো হিসেবে দেখা যায়, তখন সবচেয়ে সতর্ক পথচারীর জন্যেও ধাক্কা এড়ানো কষ্টকর হয়ে দাঁড়ায়। </w:t>
+      </w:r>
+    </w:p>
+    <w:p>
+      <w:pPr>
+        <w:jc w:val="both"/>
+        <w:rPr>
+          <w:rFonts w:ascii="SolaimanLipi" w:hAnsi="SolaimanLipi" w:cs="SolaimanLipi"/>
+          <w:sz w:val="28"/>
+          <w:szCs w:val="28"/>
+        </w:rPr>
+      </w:pPr>
+      <w:r>
+        <w:rPr>
+          <w:rFonts w:ascii="SolaimanLipi" w:hAnsi="SolaimanLipi" w:cs="SolaimanLipi"/>
+          <w:sz w:val="28"/>
+          <w:szCs w:val="28"/>
+        </w:rPr>
+        <w:t xml:space="preserve">এই ঝুঁকি কমিয়ে আনার জন্যে ফ্ল্যাটল্যান্ডের বিভিন্ন রাজ্যে বিভিন্ন আইন করা হয়েছে। </w:t>
+      </w:r>
+      <w:r>
+        <w:rPr>
+          <w:rFonts w:ascii="SolaimanLipi" w:hAnsi="SolaimanLipi" w:cs="SolaimanLipi"/>
+          <w:sz w:val="28"/>
+          <w:szCs w:val="28"/>
+        </w:rPr>
+        <w:t>দক্ষিণের কম শীতের অঞ্চলে মহাকর্ষ শক্তিশালী। এখানে মানুষের হঠাৎ ও অনিচ্ছাকৃত ধাক্কা বেশি ঘটতে পারে। স্বাভাবিকভাবেই সেখানে মহিলা বিষয়ক নিয়মকানুন বেশি কঠোর। তবে নিচের সারসংক্ষেপ থেকে আইনের একটি সাধারণ অবস্থা বোঝা যাবে:</w:t>
+      </w:r>
+    </w:p>
+    <w:p>
+      <w:pPr>
+        <w:jc w:val="both"/>
+        <w:rPr>
+          <w:rFonts w:ascii="SolaimanLipi" w:hAnsi="SolaimanLipi" w:cs="SolaimanLipi"/>
+          <w:sz w:val="28"/>
+          <w:szCs w:val="28"/>
+        </w:rPr>
+      </w:pPr>
+      <w:r>
+        <w:rPr>
+          <w:rFonts w:ascii="SolaimanLipi" w:hAnsi="SolaimanLipi" w:cs="SolaimanLipi"/>
+          <w:sz w:val="28"/>
+          <w:szCs w:val="28"/>
+        </w:rPr>
+        <w:t xml:space="preserve">১. প্রত্যেক বাড়ির পূর্ব পাশে শুধু মহিলাদের জন্যে একটি প্রবেশপথ থাকবে। </w:t>
+      </w:r>
+      <w:r>
+        <w:rPr>
+          <w:rFonts w:ascii="SolaimanLipi" w:hAnsi="SolaimanLipi" w:cs="SolaimanLipi"/>
+          <w:sz w:val="28"/>
+          <w:szCs w:val="28"/>
+        </w:rPr>
+        <w:t>সব মহিলা এই দরজা দিয়ে যথাযথ ও সম্মানজনক পদ্ধতিতে</w:t>
+      </w:r>
+      <w:r>
+        <w:rPr>
+          <w:rStyle w:val="FootnoteReference"/>
+          <w:rFonts w:ascii="SolaimanLipi" w:hAnsi="SolaimanLipi" w:cs="SolaimanLipi"/>
+          <w:sz w:val="28"/>
+          <w:szCs w:val="28"/>
+        </w:rPr>
+        <w:footnoteReference w:id="2"/>
+      </w:r>
+      <w:r>
+        <w:rPr>
+          <w:rFonts w:ascii="SolaimanLipi" w:hAnsi="SolaimanLipi" w:cs="SolaimanLipi"/>
+          <w:sz w:val="28"/>
+          <w:szCs w:val="28"/>
+        </w:rPr>
+        <w:t xml:space="preserve"> </w:t>
+      </w:r>
+      <w:r>
+        <w:rPr>
+          <w:rFonts w:ascii="SolaimanLipi" w:hAnsi="SolaimanLipi" w:cs="SolaimanLipi"/>
+          <w:sz w:val="28"/>
+          <w:szCs w:val="28"/>
+        </w:rPr>
+        <w:t xml:space="preserve">প্রবেশ করবে। তারা পুরুষদের জন্যে নির্ধারিত পশ্চিম দরজা দিয়ে প্রবেশ করবে না। </w:t>
+      </w:r>
+    </w:p>
+    <w:p>
+      <w:pPr>
+        <w:jc w:val="both"/>
+        <w:rPr>
+          <w:rFonts w:ascii="SolaimanLipi" w:hAnsi="SolaimanLipi" w:cs="SolaimanLipi"/>
+          <w:sz w:val="28"/>
+          <w:szCs w:val="28"/>
+        </w:rPr>
+      </w:pPr>
+      <w:r>
+        <w:rPr>
+          <w:rFonts w:ascii="SolaimanLipi" w:hAnsi="SolaimanLipi" w:cs="SolaimanLipi"/>
+          <w:sz w:val="28"/>
+          <w:szCs w:val="28"/>
+        </w:rPr>
+        <w:t xml:space="preserve">২. </w:t>
+      </w:r>
+      <w:r>
+        <w:rPr>
+          <w:rFonts w:ascii="SolaimanLipi" w:hAnsi="SolaimanLipi" w:cs="SolaimanLipi"/>
+          <w:sz w:val="28"/>
+          <w:szCs w:val="28"/>
+        </w:rPr>
+        <w:t xml:space="preserve">কোনো মহিলা জনসমাগমস্থলে যেতে হলে অবিরাম শব্দ করতে হবে। অন্যথায় মৃত্যুদণ্ড হতে পারে। </w:t>
+      </w:r>
+    </w:p>
+    <w:p>
+      <w:pPr>
+        <w:jc w:val="both"/>
+        <w:rPr>
+          <w:rFonts w:ascii="SolaimanLipi" w:hAnsi="SolaimanLipi" w:cs="SolaimanLipi"/>
+          <w:sz w:val="28"/>
+          <w:szCs w:val="28"/>
+        </w:rPr>
+      </w:pPr>
+      <w:r>
+        <w:rPr>
+          <w:rFonts w:ascii="SolaimanLipi" w:hAnsi="SolaimanLipi" w:cs="SolaimanLipi"/>
+          <w:sz w:val="28"/>
+          <w:szCs w:val="28"/>
+        </w:rPr>
+        <w:t xml:space="preserve">৩. </w:t>
+      </w:r>
+      <w:r>
+        <w:rPr>
+          <w:rFonts w:ascii="SolaimanLipi" w:hAnsi="SolaimanLipi" w:cs="SolaimanLipi"/>
+          <w:sz w:val="28"/>
+          <w:szCs w:val="28"/>
+        </w:rPr>
+        <w:t xml:space="preserve">যদি </w:t>
+      </w:r>
+      <w:r>
+        <w:rPr>
+          <w:rFonts w:ascii="SolaimanLipi" w:hAnsi="SolaimanLipi" w:cs="SolaimanLipi"/>
+          <w:sz w:val="28"/>
+          <w:szCs w:val="28"/>
+        </w:rPr>
+        <w:t>কোনো মহিলা দীর্ঘস্থায়ী সর্দি</w:t>
+      </w:r>
+      <w:r>
+        <w:rPr>
+          <w:rFonts w:ascii="SolaimanLipi" w:hAnsi="SolaimanLipi" w:cs="SolaimanLipi"/>
+          <w:sz w:val="28"/>
+          <w:szCs w:val="28"/>
+        </w:rPr>
+        <w:t>র সাথে</w:t>
+      </w:r>
+      <w:r>
+        <w:rPr>
+          <w:rFonts w:ascii="SolaimanLipi" w:hAnsi="SolaimanLipi" w:cs="SolaimanLipi"/>
+          <w:sz w:val="28"/>
+          <w:szCs w:val="28"/>
+        </w:rPr>
+        <w:t xml:space="preserve"> তীব্র </w:t>
+      </w:r>
+      <w:r>
+        <w:rPr>
+          <w:rFonts w:ascii="SolaimanLipi" w:hAnsi="SolaimanLipi" w:cs="SolaimanLipi"/>
+          <w:sz w:val="28"/>
+          <w:szCs w:val="28"/>
+        </w:rPr>
+        <w:t>কাশি বা এমন কোনো</w:t>
+      </w:r>
+      <w:r>
+        <w:rPr>
+          <w:rFonts w:ascii="SolaimanLipi" w:hAnsi="SolaimanLipi" w:cs="SolaimanLipi"/>
+          <w:sz w:val="28"/>
+          <w:szCs w:val="28"/>
+        </w:rPr>
+        <w:t xml:space="preserve"> </w:t>
+      </w:r>
+      <w:r>
+        <w:rPr>
+          <w:rFonts w:ascii="SolaimanLipi" w:hAnsi="SolaimanLipi" w:cs="SolaimanLipi"/>
+          <w:sz w:val="28"/>
+          <w:szCs w:val="28"/>
+        </w:rPr>
+        <w:t xml:space="preserve">রোগে </w:t>
+      </w:r>
+      <w:r>
+        <w:rPr>
+          <w:rFonts w:ascii="SolaimanLipi" w:hAnsi="SolaimanLipi" w:cs="SolaimanLipi"/>
+          <w:sz w:val="28"/>
+          <w:szCs w:val="28"/>
+        </w:rPr>
+        <w:t xml:space="preserve">আক্রান্ত </w:t>
+      </w:r>
+      <w:r>
+        <w:rPr>
+          <w:rFonts w:ascii="SolaimanLipi" w:hAnsi="SolaimanLipi" w:cs="SolaimanLipi"/>
+          <w:sz w:val="28"/>
+          <w:szCs w:val="28"/>
+        </w:rPr>
+        <w:t>হয় যে তাকে অনিচ্ছাকৃতভাবে নড়াচড়া করতে হয়, তবে</w:t>
+      </w:r>
+      <w:r>
+        <w:rPr>
+          <w:rFonts w:ascii="SolaimanLipi" w:hAnsi="SolaimanLipi" w:cs="SolaimanLipi"/>
+          <w:sz w:val="28"/>
+          <w:szCs w:val="28"/>
+        </w:rPr>
+        <w:t xml:space="preserve"> তাকে </w:t>
+      </w:r>
+      <w:r>
+        <w:rPr>
+          <w:rFonts w:ascii="SolaimanLipi" w:hAnsi="SolaimanLipi" w:cs="SolaimanLipi"/>
+          <w:sz w:val="28"/>
+          <w:szCs w:val="28"/>
+        </w:rPr>
+        <w:t xml:space="preserve">বেশি </w:t>
+      </w:r>
+      <w:r>
+        <w:rPr>
+          <w:rFonts w:ascii="SolaimanLipi" w:hAnsi="SolaimanLipi" w:cs="SolaimanLipi"/>
+          <w:sz w:val="28"/>
+          <w:szCs w:val="28"/>
+        </w:rPr>
+        <w:t xml:space="preserve">দেরি না করে ধ্বংস করে ফেলতে হবে। এ রোগের সনদ প্রদান করবে সেন্ট ভিটাস ডান্স। </w:t>
+      </w:r>
+    </w:p>
+    <w:p>
+      <w:pPr>
+        <w:jc w:val="both"/>
+        <w:rPr>
+          <w:rFonts w:ascii="SolaimanLipi" w:hAnsi="SolaimanLipi" w:cs="SolaimanLipi"/>
+          <w:sz w:val="28"/>
+          <w:szCs w:val="28"/>
+        </w:rPr>
+      </w:pPr>
+      <w:r>
+        <w:rPr>
+          <w:rFonts w:ascii="SolaimanLipi" w:hAnsi="SolaimanLipi" w:cs="SolaimanLipi"/>
+          <w:sz w:val="28"/>
+          <w:szCs w:val="28"/>
+        </w:rPr>
+        <w:t xml:space="preserve">কোনো কোনো রাজ্যে বাড়তি একটি আইন </w:t>
+      </w:r>
+      <w:r>
+        <w:rPr>
+          <w:rFonts w:ascii="SolaimanLipi" w:hAnsi="SolaimanLipi" w:cs="SolaimanLipi"/>
+          <w:sz w:val="28"/>
+          <w:szCs w:val="28"/>
+        </w:rPr>
+        <w:t>বানানো হয়েছে।</w:t>
+      </w:r>
+      <w:r>
+        <w:rPr>
+          <w:rFonts w:ascii="SolaimanLipi" w:hAnsi="SolaimanLipi" w:cs="SolaimanLipi"/>
+          <w:sz w:val="28"/>
+          <w:szCs w:val="28"/>
+        </w:rPr>
+        <w:t xml:space="preserve"> মহিলাদের</w:t>
+      </w:r>
+      <w:r>
+        <w:rPr>
+          <w:rFonts w:ascii="SolaimanLipi" w:hAnsi="SolaimanLipi" w:cs="SolaimanLipi"/>
+          <w:sz w:val="28"/>
+          <w:szCs w:val="28"/>
+        </w:rPr>
+        <w:t xml:space="preserve">কে </w:t>
+      </w:r>
+      <w:r>
+        <w:rPr>
+          <w:rFonts w:ascii="SolaimanLipi" w:hAnsi="SolaimanLipi" w:cs="SolaimanLipi"/>
+          <w:sz w:val="28"/>
+          <w:szCs w:val="28"/>
+        </w:rPr>
+        <w:t>জনসমাগমস্থলে</w:t>
+      </w:r>
+      <w:r>
+        <w:rPr>
+          <w:rFonts w:ascii="SolaimanLipi" w:hAnsi="SolaimanLipi" w:cs="SolaimanLipi"/>
+          <w:sz w:val="28"/>
+          <w:szCs w:val="28"/>
+        </w:rPr>
+        <w:t xml:space="preserve"> হাঁটলে বা দাঁড়ালে তাদের দেহের পেছনটা অবিরাম ডানে-বাঁয়ে নাড়াতে হবে। যাতে তাদের পেছনে যারা আছে তারা যেন তাদের উপস্থিতি বুঝতে পারে। </w:t>
+      </w:r>
+      <w:r>
+        <w:rPr>
+          <w:rFonts w:ascii="SolaimanLipi" w:hAnsi="SolaimanLipi" w:cs="SolaimanLipi"/>
+          <w:sz w:val="28"/>
+          <w:szCs w:val="28"/>
+        </w:rPr>
+        <w:t xml:space="preserve">নিয়মের ব্যত্যয় ঘটলেও এখানেও শাস্তি মৃত্যদণ্ড। </w:t>
+      </w:r>
+      <w:r>
+        <w:rPr>
+          <w:rFonts w:ascii="SolaimanLipi" w:hAnsi="SolaimanLipi" w:cs="SolaimanLipi"/>
+          <w:sz w:val="28"/>
+          <w:szCs w:val="28"/>
+        </w:rPr>
+        <w:t xml:space="preserve">কোনো কোনো রাজ্যে আবার আইন হলো মহিলারা ভ্রমণের সময় সাথে ছেলে, চাকর বা স্বামীকে রাখবে। কোনো কোনো রাজ্যে আইন হলো মহিলারা ধর্মীয় অনুষ্ঠান না থাকলে ঘরের ভেতরেই থাকবে। কিন্তু সবচেয়ে জ্ঞানী বৃত্ত বুঝতে পেরেছে, এত নিয়ম বানানো মহিলাদের ছোট করার নামান্তর। উপরন্ত এসব নিয়মের কারণে ঘরবাড়িতে খুনের ঘটনা বেড়ে যাচ্ছে। ফলে নিয়মের মাধ্যমে লাভের চেয়ে ক্ষতিই </w:t>
+      </w:r>
+      <w:r>
+        <w:rPr>
+          <w:rFonts w:ascii="SolaimanLipi" w:hAnsi="SolaimanLipi" w:cs="SolaimanLipi"/>
+          <w:sz w:val="28"/>
+          <w:szCs w:val="28"/>
+        </w:rPr>
+        <w:t>বেশি</w:t>
+      </w:r>
+      <w:r>
+        <w:rPr>
+          <w:rFonts w:ascii="SolaimanLipi" w:hAnsi="SolaimanLipi" w:cs="SolaimanLipi"/>
+          <w:sz w:val="28"/>
+          <w:szCs w:val="28"/>
+        </w:rPr>
+        <w:t xml:space="preserve"> হচ্ছে। </w:t>
+      </w:r>
+    </w:p>
+    <w:p>
+      <w:pPr>
+        <w:jc w:val="both"/>
+        <w:rPr>
+          <w:rFonts w:ascii="SolaimanLipi" w:hAnsi="SolaimanLipi" w:cs="SolaimanLipi"/>
+          <w:sz w:val="28"/>
+          <w:szCs w:val="28"/>
+        </w:rPr>
+      </w:pPr>
+      <w:r>
+        <w:rPr>
+          <w:rFonts w:ascii="SolaimanLipi" w:hAnsi="SolaimanLipi" w:cs="SolaimanLipi"/>
+          <w:sz w:val="28"/>
+          <w:szCs w:val="28"/>
+        </w:rPr>
+        <w:t xml:space="preserve">মহিলাদেরকে বাড়িতে আবদ্ধ করলে বা ভ্রমণে কড়াকড়ি আরোপ করলে তাদেরভ মেজাজ খারাপ হয়ে যায়। রাগের বহিঃপ্রকাশ ঘটে স্বামী বা সন্তানদের ওপর। কম শীতের অঞ্চলে অনেক সময় দেখা গেছে, মহিলাদের এক বা দুই ঘণ্টার অভিযানে পুরো গ্রাম পুরুষশূন্য হয়ে গেছে। এ কারণে যেসব অঞ্চলে আইন-শৃঙ্খলা ভালো সেখানে উপরের তিনটি আইনই যথেষ্ট। আমাদের নারী নীতির এটাই একটি আদর্শ প্রতিচ্ছবি। </w:t>
+      </w:r>
+    </w:p>
+    <w:p>
+      <w:pPr>
+        <w:jc w:val="both"/>
+        <w:rPr>
+          <w:rFonts w:ascii="SolaimanLipi" w:hAnsi="SolaimanLipi" w:cs="SolaimanLipi"/>
+          <w:sz w:val="28"/>
+          <w:szCs w:val="28"/>
+        </w:rPr>
+      </w:pPr>
+      <w:r>
+        <w:rPr>
+          <w:rFonts w:ascii="SolaimanLipi" w:hAnsi="SolaimanLipi" w:cs="SolaimanLipi"/>
+          <w:sz w:val="28"/>
+          <w:szCs w:val="28"/>
+        </w:rPr>
+        <w:lastRenderedPageBreak/>
+        <w:t xml:space="preserve">আর যাই হোক, আমাদের নিরাপত্তার প্রধান উৎস নারীরাই। সংসদ নয়। </w:t>
+      </w:r>
+      <w:r>
+        <w:rPr>
+          <w:rFonts w:ascii="SolaimanLipi" w:hAnsi="SolaimanLipi" w:cs="SolaimanLipi"/>
+          <w:sz w:val="28"/>
+          <w:szCs w:val="28"/>
+        </w:rPr>
+        <w:t xml:space="preserve">পিছনমুখী গতির মাধ্যমে তারা কাউকে তাৎক্ষণীকভাবে মেরে ফেলতে পারে সত্য। তবে তাদের শরীরের চোখা অংশ অন্য কারও দেহে ঢুকে গেলে সাথে সাথে বের না করে নিলে তারা নিজেরাও ধ্বংস হয়ে যেতে পারে। </w:t>
+      </w:r>
+    </w:p>
+    <w:p>
+      <w:pPr>
+        <w:jc w:val="both"/>
+        <w:rPr>
+          <w:rFonts w:ascii="SolaimanLipi" w:hAnsi="SolaimanLipi" w:cs="SolaimanLipi"/>
+          <w:sz w:val="28"/>
+          <w:szCs w:val="28"/>
+        </w:rPr>
+      </w:pPr>
+      <w:r>
+        <w:rPr>
+          <w:rFonts w:ascii="SolaimanLipi" w:hAnsi="SolaimanLipi" w:cs="SolaimanLipi"/>
+          <w:sz w:val="28"/>
+          <w:szCs w:val="28"/>
+        </w:rPr>
+        <w:t xml:space="preserve">ফ্যাশনও আমাদের পক্ষে কাজ করে। আমি বলেছি, কিছু কিছু কম উন্নত অঞ্চলে মহিলাদেরকে </w:t>
+      </w:r>
+      <w:r>
+        <w:rPr>
+          <w:rFonts w:ascii="SolaimanLipi" w:hAnsi="SolaimanLipi" w:cs="SolaimanLipi"/>
+          <w:sz w:val="28"/>
+          <w:szCs w:val="28"/>
+        </w:rPr>
+        <w:t xml:space="preserve">জনসমাগমস্থলে </w:t>
+      </w:r>
+      <w:r>
+        <w:rPr>
+          <w:rFonts w:ascii="SolaimanLipi" w:hAnsi="SolaimanLipi" w:cs="SolaimanLipi"/>
+          <w:sz w:val="28"/>
+          <w:szCs w:val="28"/>
+        </w:rPr>
+        <w:t>দাঁড়াতে হলে</w:t>
+      </w:r>
+      <w:r>
+        <w:rPr>
+          <w:rFonts w:ascii="SolaimanLipi" w:hAnsi="SolaimanLipi" w:cs="SolaimanLipi"/>
+          <w:sz w:val="28"/>
+          <w:szCs w:val="28"/>
+        </w:rPr>
+        <w:t xml:space="preserve"> তাদের দেহের পেছনটা অবিরাম ডানে-বাঁয়ে নাড়াতে হবে।</w:t>
+      </w:r>
+      <w:r>
+        <w:rPr>
+          <w:rFonts w:ascii="SolaimanLipi" w:hAnsi="SolaimanLipi" w:cs="SolaimanLipi"/>
+          <w:sz w:val="28"/>
+          <w:szCs w:val="28"/>
+        </w:rPr>
+        <w:t xml:space="preserve"> </w:t>
+      </w:r>
+      <w:r>
+        <w:rPr>
+          <w:rFonts w:ascii="SolaimanLipi" w:hAnsi="SolaimanLipi" w:cs="SolaimanLipi"/>
+          <w:sz w:val="28"/>
+          <w:szCs w:val="28"/>
+        </w:rPr>
+        <w:t>যতটা মনে পড়ে</w:t>
+      </w:r>
+      <w:r>
+        <w:rPr>
+          <w:rFonts w:ascii="SolaimanLipi" w:hAnsi="SolaimanLipi" w:cs="SolaimanLipi"/>
+          <w:sz w:val="28"/>
+          <w:szCs w:val="28"/>
+        </w:rPr>
+        <w:t xml:space="preserve">, </w:t>
+      </w:r>
+      <w:r>
+        <w:rPr>
+          <w:rFonts w:ascii="SolaimanLipi" w:hAnsi="SolaimanLipi" w:cs="SolaimanLipi"/>
+          <w:sz w:val="28"/>
+          <w:szCs w:val="28"/>
+        </w:rPr>
+        <w:t>সুশাসিত</w:t>
+      </w:r>
+      <w:r>
+        <w:rPr>
+          <w:rFonts w:ascii="SolaimanLipi" w:hAnsi="SolaimanLipi" w:cs="SolaimanLipi"/>
+          <w:sz w:val="28"/>
+          <w:szCs w:val="28"/>
+        </w:rPr>
+        <w:t xml:space="preserve"> রাজ্যগুলোতে এই কাজটি সব শ্রেণির </w:t>
+      </w:r>
+      <w:r>
+        <w:rPr>
+          <w:rFonts w:ascii="SolaimanLipi" w:hAnsi="SolaimanLipi" w:cs="SolaimanLipi"/>
+          <w:sz w:val="28"/>
+          <w:szCs w:val="28"/>
+        </w:rPr>
+        <w:t xml:space="preserve">মহিলারা স্বাভাবিকভাবেই করে থাকেন। যে করাই লাগবে তার জন্যে আইন বানানো অবমাননাকর মনে হয়। সম্মানিত মহিলারা সহজাতভাবেই এটা করেন। </w:t>
+      </w:r>
+      <w:r>
+        <w:rPr>
+          <w:rFonts w:ascii="SolaimanLipi" w:hAnsi="SolaimanLipi" w:cs="SolaimanLipi"/>
+          <w:sz w:val="28"/>
+          <w:szCs w:val="28"/>
+        </w:rPr>
+        <w:t>বৃত্তাকার শ্রেণির পুরুষদের স্ত্রীরা ছন্দে ছন্দে তরঙ্গাকারে তাদের পেছনটা খুব সুন্দর করে দোলাতে পারে। সাধারণ সমবাহুর স্ত্রীরা শুধু পেন্ডুলাম বা সরল দোলকের মতো একঘেয়ে এপাশ-ওপাশ করতে পারে। সেজন্যে এরা বৃত্তের স্ত্রীদের হিংসা করে। অনুকরণের চেষ্টাও করে। আবার সমবাহুর স্ত্রীকে আবার হিংসা ও নকল করে উচ্চাকাঙ্খী বিষমবাহুর স্ত্রী।</w:t>
+      </w:r>
+      <w:r>
+        <w:rPr>
+          <w:rFonts w:ascii="SolaimanLipi" w:hAnsi="SolaimanLipi" w:cs="SolaimanLipi"/>
+          <w:sz w:val="28"/>
+          <w:szCs w:val="28"/>
+        </w:rPr>
+        <w:t xml:space="preserve"> এদের পিছনমুখী গতির প্রয়োজনই এখনও দেখা দেয়নি। </w:t>
+      </w:r>
+      <w:r>
+        <w:rPr>
+          <w:rFonts w:ascii="SolaimanLipi" w:hAnsi="SolaimanLipi" w:cs="SolaimanLipi"/>
+          <w:sz w:val="28"/>
+          <w:szCs w:val="28"/>
+        </w:rPr>
+        <w:t xml:space="preserve">অতএব, উল্লেখযোগ্য সব পরিবারেই পেছনগতি সবসময় ছিল। এসব পরিবারের স্বামী ও সন্তানরা অদৃশ্য আক্রমণ থেকে নিরাপদ। </w:t>
+      </w:r>
+    </w:p>
+    <w:p>
+      <w:pPr>
+        <w:jc w:val="both"/>
+        <w:rPr>
+          <w:rFonts w:ascii="SolaimanLipi" w:hAnsi="SolaimanLipi" w:cs="SolaimanLipi"/>
+          <w:sz w:val="28"/>
+          <w:szCs w:val="28"/>
+        </w:rPr>
+      </w:pPr>
+      <w:r>
+        <w:rPr>
+          <w:rFonts w:ascii="SolaimanLipi" w:hAnsi="SolaimanLipi" w:cs="SolaimanLipi"/>
+          <w:sz w:val="28"/>
+          <w:szCs w:val="28"/>
+        </w:rPr>
+        <w:t xml:space="preserve">আমাদের মহিলাদের মধ্যে কোনো মমতা নেই মনে করার কিন্তু কোনো কারণ নেই। তবে সমস্যা হলো ভঙ্গুর লিঙ্গের এই মানুষদের তাৎক্ষণিক আবেগের কাছে আর সব কিছুই হার মানে। এটা আসলে তাদের </w:t>
+      </w:r>
+      <w:r>
+        <w:rPr>
+          <w:rFonts w:ascii="SolaimanLipi" w:hAnsi="SolaimanLipi" w:cs="SolaimanLipi"/>
+          <w:sz w:val="28"/>
+          <w:szCs w:val="28"/>
+        </w:rPr>
+        <w:t>হতভা</w:t>
+      </w:r>
+      <w:r>
+        <w:rPr>
+          <w:rFonts w:ascii="SolaimanLipi" w:hAnsi="SolaimanLipi" w:cs="SolaimanLipi"/>
+          <w:sz w:val="28"/>
+          <w:szCs w:val="28"/>
+        </w:rPr>
+        <w:t xml:space="preserve">গ্য </w:t>
+      </w:r>
+      <w:r>
+        <w:rPr>
+          <w:rFonts w:ascii="SolaimanLipi" w:hAnsi="SolaimanLipi" w:cs="SolaimanLipi"/>
+          <w:sz w:val="28"/>
+          <w:szCs w:val="28"/>
+        </w:rPr>
+        <w:t xml:space="preserve">শারীরিক কাঠামোরই ফল। </w:t>
+      </w:r>
+      <w:r>
+        <w:rPr>
+          <w:rFonts w:ascii="SolaimanLipi" w:hAnsi="SolaimanLipi" w:cs="SolaimanLipi"/>
+          <w:sz w:val="28"/>
+          <w:szCs w:val="28"/>
+        </w:rPr>
+        <w:t xml:space="preserve">কোণ না থাকার জন্যে তাদের কোনো অভিযোগ নেই। কারণ তাদের আবেগ সবার চেয়ে কম। এমনকি সমদ্বিবাহু ত্রিভুজের চেয়েও কম। তাদের কোনো কার্যকর মস্তিষ্ক নেই। ফলে তাদের নেই কোনো চিন্তা, বিচার-বিবেচনা বা ভবিষ্যৎচিন্তা। স্মৃতিশক্তিও খুবই সামান্য। ফলে রেগে গেলেও তাদের কোনো দাবির কথা মনে থাকে না। কোনো আলাদা বৈশিষ্ট্য তারা চিনতে পারে না। আমি একটা ঘটনা জানি যেখানে একজন মহিলা তার পুরো পরিবারকে শেষ করে দিয়ে আধঘণ্টা পরেই রাগ পড়ার পর জিজ্ঞেস করেছে, তার স্বামী ও সন্তানদের কী হয়েছে। </w:t>
+      </w:r>
+    </w:p>
+    <w:p>
+      <w:pPr>
+        <w:jc w:val="both"/>
+        <w:rPr>
+          <w:rFonts w:ascii="SolaimanLipi" w:hAnsi="SolaimanLipi" w:cs="SolaimanLipi"/>
+          <w:sz w:val="28"/>
+          <w:szCs w:val="28"/>
+        </w:rPr>
+      </w:pPr>
+      <w:r>
+        <w:rPr>
+          <w:rFonts w:ascii="SolaimanLipi" w:hAnsi="SolaimanLipi" w:cs="SolaimanLipi"/>
+          <w:sz w:val="28"/>
+          <w:szCs w:val="28"/>
+        </w:rPr>
+        <w:t xml:space="preserve">অতএব একজন মহিলা </w:t>
       </w:r>
       <w:bookmarkStart w:id="0" w:name="_GoBack"/>
       <w:bookmarkEnd w:id="0"/>
-      <w:r>
-        <w:rPr>
-          <w:rFonts w:ascii="SolaimanLipi" w:hAnsi="SolaimanLipi" w:cs="SolaimanLipi"/>
-          <w:sz w:val="28"/>
-          <w:szCs w:val="28"/>
-        </w:rPr>
-        <w:t xml:space="preserve"> </w:t>
-      </w:r>
     </w:p>
     <w:sectPr>
+      <w:footerReference w:type="default" r:id="rId11"/>
+      <w:footnotePr>
+        <w:numFmt w:val="chicago"/>
+      </w:footnotePr>
+      <w:endnotePr>
+        <w:numFmt w:val="chicago"/>
+      </w:endnotePr>
       <w:pgSz w:w="12240" w:h="15840"/>
       <w:pgMar w:top="1440" w:right="1440" w:bottom="1440" w:left="1440" w:header="720" w:footer="720" w:gutter="0"/>
       <w:cols w:space="720"/>
@@ -41578,6 +44771,64 @@
 </w:endnotes>
 </file>
 
+<file path=word/footer1.xml><?xml version="1.0" encoding="utf-8"?>
+<w:ftr xmlns:wpc="http://schemas.microsoft.com/office/word/2010/wordprocessingCanvas" xmlns:mc="http://schemas.openxmlformats.org/markup-compatibility/2006" xmlns:o="urn:schemas-microsoft-com:office:office" xmlns:r="http://schemas.openxmlformats.org/officeDocument/2006/relationships" xmlns:m="http://schemas.openxmlformats.org/officeDocument/2006/math" xmlns:v="urn:schemas-microsoft-com:vml" xmlns:wp14="http://schemas.microsoft.com/office/word/2010/wordprocessingDrawing" xmlns:wp="http://schemas.openxmlformats.org/drawingml/2006/wordprocessingDrawing" xmlns:w10="urn:schemas-microsoft-com:office:word" xmlns:w="http://schemas.openxmlformats.org/wordprocessingml/2006/main" xmlns:w14="http://schemas.microsoft.com/office/word/2010/wordml" xmlns:wpg="http://schemas.microsoft.com/office/word/2010/wordprocessingGroup" xmlns:wpi="http://schemas.microsoft.com/office/word/2010/wordprocessingInk" xmlns:wne="http://schemas.microsoft.com/office/word/2006/wordml" xmlns:wps="http://schemas.microsoft.com/office/word/2010/wordprocessingShape" mc:Ignorable="w14 wp14">
+  <w:sdt>
+    <w:sdtPr>
+      <w:id w:val="-1898740040"/>
+      <w:docPartObj>
+        <w:docPartGallery w:val="Page Numbers (Bottom of Page)"/>
+        <w:docPartUnique/>
+      </w:docPartObj>
+    </w:sdtPr>
+    <w:sdtEndPr>
+      <w:rPr>
+        <w:noProof/>
+      </w:rPr>
+    </w:sdtEndPr>
+    <w:sdtContent>
+      <w:p>
+        <w:pPr>
+          <w:pStyle w:val="Footer"/>
+          <w:jc w:val="center"/>
+        </w:pPr>
+        <w:r>
+          <w:fldChar w:fldCharType="begin"/>
+        </w:r>
+        <w:r>
+          <w:instrText xml:space="preserve"> PAGE   \* MERGEFORMAT </w:instrText>
+        </w:r>
+        <w:r>
+          <w:fldChar w:fldCharType="separate"/>
+        </w:r>
+        <w:r>
+          <w:rPr>
+            <w:noProof/>
+          </w:rPr>
+          <w:t>12</w:t>
+        </w:r>
+        <w:r>
+          <w:rPr>
+            <w:noProof/>
+          </w:rPr>
+          <w:fldChar w:fldCharType="end"/>
+        </w:r>
+      </w:p>
+    </w:sdtContent>
+  </w:sdt>
+  <w:p>
+    <w:pPr>
+      <w:pStyle w:val="Footer"/>
+      <w:tabs>
+        <w:tab w:val="clear" w:pos="4680"/>
+        <w:tab w:val="clear" w:pos="9360"/>
+        <w:tab w:val="left" w:pos="1215"/>
+      </w:tabs>
+    </w:pPr>
+  </w:p>
+</w:ftr>
+</file>
+
 <file path=word/footnotes.xml><?xml version="1.0" encoding="utf-8"?>
 <w:footnotes xmlns:wpc="http://schemas.microsoft.com/office/word/2010/wordprocessingCanvas" xmlns:mc="http://schemas.openxmlformats.org/markup-compatibility/2006" xmlns:o="urn:schemas-microsoft-com:office:office" xmlns:r="http://schemas.openxmlformats.org/officeDocument/2006/relationships" xmlns:m="http://schemas.openxmlformats.org/officeDocument/2006/math" xmlns:v="urn:schemas-microsoft-com:vml" xmlns:wp14="http://schemas.microsoft.com/office/word/2010/wordprocessingDrawing" xmlns:wp="http://schemas.openxmlformats.org/drawingml/2006/wordprocessingDrawing" xmlns:w10="urn:schemas-microsoft-com:office:word" xmlns:w="http://schemas.openxmlformats.org/wordprocessingml/2006/main" xmlns:w14="http://schemas.microsoft.com/office/word/2010/wordml" xmlns:wpg="http://schemas.microsoft.com/office/word/2010/wordprocessingGroup" xmlns:wpi="http://schemas.microsoft.com/office/word/2010/wordprocessingInk" xmlns:wne="http://schemas.microsoft.com/office/word/2006/wordml" xmlns:wps="http://schemas.microsoft.com/office/word/2010/wordprocessingShape" mc:Ignorable="w14 wp14">
   <w:footnote w:type="separator" w:id="-1">
@@ -42846,6 +46097,91 @@
           <w:lang w:bidi="hi-IN"/>
         </w:rPr>
         <w:t>।</w:t>
+      </w:r>
+    </w:p>
+  </w:footnote>
+  <w:footnote w:id="2">
+    <w:p>
+      <w:pPr>
+        <w:pStyle w:val="FootnoteText"/>
+        <w:rPr>
+          <w:rFonts w:ascii="SolaimanLipi" w:hAnsi="SolaimanLipi" w:cs="SolaimanLipi"/>
+          <w:sz w:val="24"/>
+          <w:szCs w:val="24"/>
+        </w:rPr>
+      </w:pPr>
+      <w:r>
+        <w:rPr>
+          <w:rStyle w:val="FootnoteReference"/>
+          <w:rFonts w:ascii="SolaimanLipi" w:hAnsi="SolaimanLipi" w:cs="SolaimanLipi"/>
+          <w:sz w:val="24"/>
+          <w:szCs w:val="24"/>
+        </w:rPr>
+        <w:footnoteRef/>
+      </w:r>
+      <w:r>
+        <w:rPr>
+          <w:rFonts w:ascii="SolaimanLipi" w:hAnsi="SolaimanLipi" w:cs="SolaimanLipi"/>
+          <w:sz w:val="24"/>
+          <w:szCs w:val="24"/>
+        </w:rPr>
+        <w:t xml:space="preserve"> তোমাদের </w:t>
+      </w:r>
+      <w:r>
+        <w:rPr>
+          <w:rFonts w:ascii="SolaimanLipi" w:hAnsi="SolaimanLipi" w:cs="SolaimanLipi"/>
+          <w:sz w:val="24"/>
+          <w:szCs w:val="24"/>
+        </w:rPr>
+        <w:t xml:space="preserve">স্পেসল্যান্ডে গিয়ে দেখেছি, </w:t>
+      </w:r>
+      <w:r>
+        <w:rPr>
+          <w:rFonts w:ascii="SolaimanLipi" w:hAnsi="SolaimanLipi" w:cs="SolaimanLipi"/>
+          <w:sz w:val="24"/>
+          <w:szCs w:val="24"/>
+        </w:rPr>
+        <w:t xml:space="preserve">তোমাদের কিছু কিছু পুরোহিতদের বাসায়ও গ্রামের মানুষ, কৃষক ও বোর্ড স্কুলের শিক্ষকদের জন্যে আলাদা আলাদা দরজা আছে, যাতে তারা </w:t>
+      </w:r>
+      <w:r>
+        <w:rPr>
+          <w:rFonts w:ascii="SolaimanLipi" w:hAnsi="SolaimanLipi" w:cs="SolaimanLipi"/>
+          <w:sz w:val="24"/>
+          <w:szCs w:val="24"/>
+        </w:rPr>
+        <w:t>‘</w:t>
+      </w:r>
+      <w:r>
+        <w:rPr>
+          <w:rFonts w:ascii="SolaimanLipi" w:hAnsi="SolaimanLipi" w:cs="SolaimanLipi"/>
+          <w:sz w:val="24"/>
+          <w:szCs w:val="24"/>
+        </w:rPr>
+        <w:t>যথাযথ ও সম্মানজনক পদ্ধতিতে প্রবেশ</w:t>
+      </w:r>
+      <w:r>
+        <w:rPr>
+          <w:rFonts w:ascii="SolaimanLipi" w:hAnsi="SolaimanLipi" w:cs="SolaimanLipi"/>
+          <w:sz w:val="24"/>
+          <w:szCs w:val="24"/>
+        </w:rPr>
+        <w:t>’</w:t>
+      </w:r>
+      <w:r>
+        <w:rPr>
+          <w:rFonts w:ascii="SolaimanLipi" w:hAnsi="SolaimanLipi" w:cs="SolaimanLipi"/>
+          <w:sz w:val="24"/>
+          <w:szCs w:val="24"/>
+        </w:rPr>
+        <w:t xml:space="preserve"> </w:t>
+      </w:r>
+      <w:r>
+        <w:rPr>
+          <w:rFonts w:ascii="SolaimanLipi" w:hAnsi="SolaimanLipi" w:cs="SolaimanLipi"/>
+          <w:sz w:val="24"/>
+          <w:szCs w:val="24"/>
+        </w:rPr>
+        <w:t xml:space="preserve">করতে পারে। </w:t>
       </w:r>
     </w:p>
   </w:footnote>
@@ -42875,7 +46211,7 @@
         <v:path o:extrusionok="f" gradientshapeok="t" o:connecttype="rect"/>
         <o:lock v:ext="edit" aspectratio="t"/>
       </v:shapetype>
-      <v:shape id="_x0000_i1035" type="#_x0000_t75" style="width:11.25pt;height:11.25pt" o:bullet="t">
+      <v:shape id="_x0000_i1105" type="#_x0000_t75" style="width:11.25pt;height:11.25pt" o:bullet="t">
         <v:imagedata r:id="rId1" o:title="BD14513_"/>
       </v:shape>
     </w:pict>
@@ -43360,6 +46696,89 @@
       <w:vertAlign w:val="superscript"/>
     </w:rPr>
   </w:style>
+  <w:style w:type="paragraph" w:styleId="EndnoteText">
+    <w:name w:val="endnote text"/>
+    <w:basedOn w:val="Normal"/>
+    <w:link w:val="EndnoteTextChar"/>
+    <w:uiPriority w:val="99"/>
+    <w:semiHidden/>
+    <w:unhideWhenUsed/>
+    <w:rsid w:val="001D0B5E"/>
+    <w:pPr>
+      <w:spacing w:after="0" w:line="240" w:lineRule="auto"/>
+    </w:pPr>
+    <w:rPr>
+      <w:sz w:val="20"/>
+      <w:szCs w:val="20"/>
+    </w:rPr>
+  </w:style>
+  <w:style w:type="character" w:customStyle="1" w:styleId="EndnoteTextChar">
+    <w:name w:val="Endnote Text Char"/>
+    <w:basedOn w:val="DefaultParagraphFont"/>
+    <w:link w:val="EndnoteText"/>
+    <w:uiPriority w:val="99"/>
+    <w:semiHidden/>
+    <w:rsid w:val="001D0B5E"/>
+    <w:rPr>
+      <w:sz w:val="20"/>
+      <w:szCs w:val="20"/>
+    </w:rPr>
+  </w:style>
+  <w:style w:type="character" w:styleId="EndnoteReference">
+    <w:name w:val="endnote reference"/>
+    <w:basedOn w:val="DefaultParagraphFont"/>
+    <w:uiPriority w:val="99"/>
+    <w:semiHidden/>
+    <w:unhideWhenUsed/>
+    <w:rsid w:val="001D0B5E"/>
+    <w:rPr>
+      <w:vertAlign w:val="superscript"/>
+    </w:rPr>
+  </w:style>
+  <w:style w:type="paragraph" w:styleId="Header">
+    <w:name w:val="header"/>
+    <w:basedOn w:val="Normal"/>
+    <w:link w:val="HeaderChar"/>
+    <w:uiPriority w:val="99"/>
+    <w:unhideWhenUsed/>
+    <w:rsid w:val="00151F8E"/>
+    <w:pPr>
+      <w:tabs>
+        <w:tab w:val="center" w:pos="4680"/>
+        <w:tab w:val="right" w:pos="9360"/>
+      </w:tabs>
+      <w:spacing w:after="0" w:line="240" w:lineRule="auto"/>
+    </w:pPr>
+  </w:style>
+  <w:style w:type="character" w:customStyle="1" w:styleId="HeaderChar">
+    <w:name w:val="Header Char"/>
+    <w:basedOn w:val="DefaultParagraphFont"/>
+    <w:link w:val="Header"/>
+    <w:uiPriority w:val="99"/>
+    <w:rsid w:val="00151F8E"/>
+  </w:style>
+  <w:style w:type="paragraph" w:styleId="Footer">
+    <w:name w:val="footer"/>
+    <w:basedOn w:val="Normal"/>
+    <w:link w:val="FooterChar"/>
+    <w:uiPriority w:val="99"/>
+    <w:unhideWhenUsed/>
+    <w:rsid w:val="00151F8E"/>
+    <w:pPr>
+      <w:tabs>
+        <w:tab w:val="center" w:pos="4680"/>
+        <w:tab w:val="right" w:pos="9360"/>
+      </w:tabs>
+      <w:spacing w:after="0" w:line="240" w:lineRule="auto"/>
+    </w:pPr>
+  </w:style>
+  <w:style w:type="character" w:customStyle="1" w:styleId="FooterChar">
+    <w:name w:val="Footer Char"/>
+    <w:basedOn w:val="DefaultParagraphFont"/>
+    <w:link w:val="Footer"/>
+    <w:uiPriority w:val="99"/>
+    <w:rsid w:val="00151F8E"/>
+  </w:style>
 </w:styles>
 </file>
 
@@ -43629,6 +47048,89 @@
     <w:rPr>
       <w:vertAlign w:val="superscript"/>
     </w:rPr>
+  </w:style>
+  <w:style w:type="paragraph" w:styleId="EndnoteText">
+    <w:name w:val="endnote text"/>
+    <w:basedOn w:val="Normal"/>
+    <w:link w:val="EndnoteTextChar"/>
+    <w:uiPriority w:val="99"/>
+    <w:semiHidden/>
+    <w:unhideWhenUsed/>
+    <w:rsid w:val="001D0B5E"/>
+    <w:pPr>
+      <w:spacing w:after="0" w:line="240" w:lineRule="auto"/>
+    </w:pPr>
+    <w:rPr>
+      <w:sz w:val="20"/>
+      <w:szCs w:val="20"/>
+    </w:rPr>
+  </w:style>
+  <w:style w:type="character" w:customStyle="1" w:styleId="EndnoteTextChar">
+    <w:name w:val="Endnote Text Char"/>
+    <w:basedOn w:val="DefaultParagraphFont"/>
+    <w:link w:val="EndnoteText"/>
+    <w:uiPriority w:val="99"/>
+    <w:semiHidden/>
+    <w:rsid w:val="001D0B5E"/>
+    <w:rPr>
+      <w:sz w:val="20"/>
+      <w:szCs w:val="20"/>
+    </w:rPr>
+  </w:style>
+  <w:style w:type="character" w:styleId="EndnoteReference">
+    <w:name w:val="endnote reference"/>
+    <w:basedOn w:val="DefaultParagraphFont"/>
+    <w:uiPriority w:val="99"/>
+    <w:semiHidden/>
+    <w:unhideWhenUsed/>
+    <w:rsid w:val="001D0B5E"/>
+    <w:rPr>
+      <w:vertAlign w:val="superscript"/>
+    </w:rPr>
+  </w:style>
+  <w:style w:type="paragraph" w:styleId="Header">
+    <w:name w:val="header"/>
+    <w:basedOn w:val="Normal"/>
+    <w:link w:val="HeaderChar"/>
+    <w:uiPriority w:val="99"/>
+    <w:unhideWhenUsed/>
+    <w:rsid w:val="00151F8E"/>
+    <w:pPr>
+      <w:tabs>
+        <w:tab w:val="center" w:pos="4680"/>
+        <w:tab w:val="right" w:pos="9360"/>
+      </w:tabs>
+      <w:spacing w:after="0" w:line="240" w:lineRule="auto"/>
+    </w:pPr>
+  </w:style>
+  <w:style w:type="character" w:customStyle="1" w:styleId="HeaderChar">
+    <w:name w:val="Header Char"/>
+    <w:basedOn w:val="DefaultParagraphFont"/>
+    <w:link w:val="Header"/>
+    <w:uiPriority w:val="99"/>
+    <w:rsid w:val="00151F8E"/>
+  </w:style>
+  <w:style w:type="paragraph" w:styleId="Footer">
+    <w:name w:val="footer"/>
+    <w:basedOn w:val="Normal"/>
+    <w:link w:val="FooterChar"/>
+    <w:uiPriority w:val="99"/>
+    <w:unhideWhenUsed/>
+    <w:rsid w:val="00151F8E"/>
+    <w:pPr>
+      <w:tabs>
+        <w:tab w:val="center" w:pos="4680"/>
+        <w:tab w:val="right" w:pos="9360"/>
+      </w:tabs>
+      <w:spacing w:after="0" w:line="240" w:lineRule="auto"/>
+    </w:pPr>
+  </w:style>
+  <w:style w:type="character" w:customStyle="1" w:styleId="FooterChar">
+    <w:name w:val="Footer Char"/>
+    <w:basedOn w:val="DefaultParagraphFont"/>
+    <w:link w:val="Footer"/>
+    <w:uiPriority w:val="99"/>
+    <w:rsid w:val="00151F8E"/>
   </w:style>
 </w:styles>
 </file>
@@ -43923,7 +47425,7 @@
 </file>
 
 <file path=customXml/itemProps1.xml><?xml version="1.0" encoding="utf-8"?>
-<ds:datastoreItem xmlns:ds="http://schemas.openxmlformats.org/officeDocument/2006/customXml" ds:itemID="{C1696C7A-3FF2-4FB6-A386-BA571A473053}">
+<ds:datastoreItem xmlns:ds="http://schemas.openxmlformats.org/officeDocument/2006/customXml" ds:itemID="{120D1F3C-F95F-4C4B-94F8-8A0D87873A3C}">
   <ds:schemaRefs>
     <ds:schemaRef ds:uri="http://schemas.openxmlformats.org/officeDocument/2006/bibliography"/>
   </ds:schemaRefs>

</xml_diff>

<commit_message>
counter: organize, add contents
</commit_message>
<xml_diff>
--- a/books/flatland/flatland.docx
+++ b/books/flatland/flatland.docx
@@ -44724,7 +44724,31 @@
           <w:sz w:val="28"/>
           <w:szCs w:val="28"/>
         </w:rPr>
-        <w:t xml:space="preserve">অতএব একজন মহিলা </w:t>
+        <w:t>অবশ্য</w:t>
+      </w:r>
+      <w:r>
+        <w:rPr>
+          <w:rFonts w:ascii="SolaimanLipi" w:hAnsi="SolaimanLipi" w:cs="SolaimanLipi"/>
+          <w:sz w:val="28"/>
+          <w:szCs w:val="28"/>
+        </w:rPr>
+        <w:t xml:space="preserve"> একজন মহিলা </w:t>
+      </w:r>
+      <w:r>
+        <w:rPr>
+          <w:rFonts w:ascii="SolaimanLipi" w:hAnsi="SolaimanLipi" w:cs="SolaimanLipi"/>
+          <w:sz w:val="28"/>
+          <w:szCs w:val="28"/>
+        </w:rPr>
+        <w:t xml:space="preserve">সহজে ঘুরতে পারলে কখনও রেগে যায় না। </w:t>
+      </w:r>
+      <w:r>
+        <w:rPr>
+          <w:rFonts w:ascii="SolaimanLipi" w:hAnsi="SolaimanLipi" w:cs="SolaimanLipi"/>
+          <w:sz w:val="28"/>
+          <w:szCs w:val="28"/>
+        </w:rPr>
+        <w:t xml:space="preserve">তারা তাদের বাসায় থাকলে আপনি যা ইচ্ছা বলতে বা করতে পারেন। বাসার মধ্যে তারা ঘুরতে পারে না। ফলে তাদের দ্বারা কোনো ক্ষতি হওয়া সম্ভব নয়। </w:t>
       </w:r>
       <w:bookmarkStart w:id="0" w:name="_GoBack"/>
       <w:bookmarkEnd w:id="0"/>
@@ -46211,7 +46235,7 @@
         <v:path o:extrusionok="f" gradientshapeok="t" o:connecttype="rect"/>
         <o:lock v:ext="edit" aspectratio="t"/>
       </v:shapetype>
-      <v:shape id="_x0000_i1105" type="#_x0000_t75" style="width:11.25pt;height:11.25pt" o:bullet="t">
+      <v:shape id="_x0000_i1107" type="#_x0000_t75" style="width:11.25pt;height:11.25pt" o:bullet="t">
         <v:imagedata r:id="rId1" o:title="BD14513_"/>
       </v:shape>
     </w:pict>
@@ -47425,7 +47449,7 @@
 </file>
 
 <file path=customXml/itemProps1.xml><?xml version="1.0" encoding="utf-8"?>
-<ds:datastoreItem xmlns:ds="http://schemas.openxmlformats.org/officeDocument/2006/customXml" ds:itemID="{120D1F3C-F95F-4C4B-94F8-8A0D87873A3C}">
+<ds:datastoreItem xmlns:ds="http://schemas.openxmlformats.org/officeDocument/2006/customXml" ds:itemID="{C75A9E05-006A-4894-8FE3-993198EE6B02}">
   <ds:schemaRefs>
     <ds:schemaRef ds:uri="http://schemas.openxmlformats.org/officeDocument/2006/bibliography"/>
   </ds:schemaRefs>

</xml_diff>